<commit_message>
un peu de rangement et update le rapport avec les diagrammes
</commit_message>
<xml_diff>
--- a/rapport_conception.docx
+++ b/rapport_conception.docx
@@ -201,7 +201,7 @@
                 <v:stroke joinstyle="miter"/>
                 <v:path gradientshapeok="t" o:connecttype="rect"/>
               </v:shapetype>
-              <v:shape id="Zone de texte 2" o:spid="_x0000_s1026" type="#_x0000_t202" style="position:absolute;margin-left:-31.75pt;margin-top:98.25pt;width:427.55pt;height:188.45pt;z-index:251659264;visibility:visible;mso-wrap-style:square;mso-width-percent:0;mso-height-percent:0;mso-wrap-distance-left:9pt;mso-wrap-distance-top:0;mso-wrap-distance-right:9pt;mso-wrap-distance-bottom:0;mso-position-horizontal:absolute;mso-position-horizontal-relative:text;mso-position-vertical:absolute;mso-position-vertical-relative:text;mso-width-percent:0;mso-height-percent:0;mso-width-relative:margin;mso-height-relative:margin;v-text-anchor:top" o:gfxdata="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" filled="f" stroked="f">
+              <v:shape id="Zone de texte 2" o:spid="_x0000_s1026" type="#_x0000_t202" style="position:absolute;left:0;text-align:left;margin-left:-31.75pt;margin-top:98.25pt;width:427.55pt;height:188.45pt;z-index:251659264;visibility:visible;mso-wrap-style:square;mso-width-percent:0;mso-height-percent:0;mso-wrap-distance-left:9pt;mso-wrap-distance-top:0;mso-wrap-distance-right:9pt;mso-wrap-distance-bottom:0;mso-position-horizontal:absolute;mso-position-horizontal-relative:text;mso-position-vertical:absolute;mso-position-vertical-relative:text;mso-width-percent:0;mso-height-percent:0;mso-width-relative:margin;mso-height-relative:margin;v-text-anchor:top" o:gfxdata="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" filled="f" stroked="f">
                 <v:textbox>
                   <w:txbxContent>
                     <w:p>
@@ -2279,16 +2279,27 @@
       </w:r>
       <w:bookmarkEnd w:id="0"/>
     </w:p>
-    <w:p/>
-    <w:p>
-      <w:pPr>
-        <w:spacing w:line="240" w:lineRule="auto"/>
+    <w:p>
+      <w:r>
+        <w:t xml:space="preserve">Ce rapport présente les diagrammes UML de conception de notre projet d’application de chat décentralisée en Java. </w:t>
+      </w:r>
+    </w:p>
+    <w:p>
+      <w:pPr>
         <w:rPr>
           <w:rFonts w:ascii="Arial" w:hAnsi="Arial" w:cs="Arial"/>
           <w:sz w:val="28"/>
           <w:szCs w:val="28"/>
         </w:rPr>
       </w:pPr>
+      <w:r>
+        <w:rPr>
+          <w:rFonts w:ascii="Arial" w:hAnsi="Arial" w:cs="Arial"/>
+          <w:sz w:val="28"/>
+          <w:szCs w:val="28"/>
+        </w:rPr>
+        <w:br w:type="page"/>
+      </w:r>
     </w:p>
     <w:p>
       <w:pPr>
@@ -2296,7 +2307,14 @@
       </w:pPr>
       <w:bookmarkStart w:id="1" w:name="_Toc119411008"/>
       <w:r>
-        <w:t>Acteurs</w:t>
+        <w:lastRenderedPageBreak/>
+        <w:t>Act</w:t>
+      </w:r>
+      <w:r>
+        <w:t>e</w:t>
+      </w:r>
+      <w:r>
+        <w:t>urs</w:t>
       </w:r>
       <w:bookmarkEnd w:id="1"/>
     </w:p>
@@ -2355,6 +2373,54 @@
       </w:r>
     </w:p>
     <w:p>
+      <w:r>
+        <w:rPr>
+          <w:noProof/>
+        </w:rPr>
+        <w:drawing>
+          <wp:inline distT="0" distB="0" distL="0" distR="0" wp14:anchorId="11C1453B" wp14:editId="3E28BDDB">
+            <wp:extent cx="5372100" cy="5819775"/>
+            <wp:effectExtent l="0" t="0" r="0" b="9525"/>
+            <wp:docPr id="1" name="Imagen 1" descr="Diagrama&#10;&#10;Descripción generada automáticamente"/>
+            <wp:cNvGraphicFramePr>
+              <a:graphicFrameLocks xmlns:a="http://schemas.openxmlformats.org/drawingml/2006/main" noChangeAspect="1"/>
+            </wp:cNvGraphicFramePr>
+            <a:graphic xmlns:a="http://schemas.openxmlformats.org/drawingml/2006/main">
+              <a:graphicData uri="http://schemas.openxmlformats.org/drawingml/2006/picture">
+                <pic:pic xmlns:pic="http://schemas.openxmlformats.org/drawingml/2006/picture">
+                  <pic:nvPicPr>
+                    <pic:cNvPr id="1" name="Imagen 1" descr="Diagrama&#10;&#10;Descripción generada automáticamente"/>
+                    <pic:cNvPicPr/>
+                  </pic:nvPicPr>
+                  <pic:blipFill>
+                    <a:blip r:embed="rId11">
+                      <a:extLst>
+                        <a:ext uri="{28A0092B-C50C-407E-A947-70E740481C1C}">
+                          <a14:useLocalDpi xmlns:a14="http://schemas.microsoft.com/office/drawing/2010/main" val="0"/>
+                        </a:ext>
+                      </a:extLst>
+                    </a:blip>
+                    <a:stretch>
+                      <a:fillRect/>
+                    </a:stretch>
+                  </pic:blipFill>
+                  <pic:spPr>
+                    <a:xfrm>
+                      <a:off x="0" y="0"/>
+                      <a:ext cx="5372100" cy="5819775"/>
+                    </a:xfrm>
+                    <a:prstGeom prst="rect">
+                      <a:avLst/>
+                    </a:prstGeom>
+                  </pic:spPr>
+                </pic:pic>
+              </a:graphicData>
+            </a:graphic>
+          </wp:inline>
+        </w:drawing>
+      </w:r>
+    </w:p>
+    <w:p>
       <w:pPr>
         <w:pStyle w:val="Ttulo2"/>
         <w:numPr>
@@ -2364,6 +2430,7 @@
       </w:pPr>
       <w:bookmarkStart w:id="6" w:name="_Toc119411013"/>
       <w:r>
+        <w:lastRenderedPageBreak/>
         <w:t>Administrateur</w:t>
       </w:r>
       <w:bookmarkEnd w:id="6"/>
@@ -2371,6 +2438,59 @@
         <w:t xml:space="preserve"> </w:t>
       </w:r>
     </w:p>
+    <w:p>
+      <w:r>
+        <w:rPr>
+          <w:noProof/>
+        </w:rPr>
+        <w:drawing>
+          <wp:inline distT="0" distB="0" distL="0" distR="0" wp14:anchorId="489E0BF1" wp14:editId="723CFFFA">
+            <wp:extent cx="5629275" cy="3248025"/>
+            <wp:effectExtent l="0" t="0" r="9525" b="9525"/>
+            <wp:docPr id="2" name="Imagen 2" descr="Diagrama&#10;&#10;Descripción generada automáticamente"/>
+            <wp:cNvGraphicFramePr>
+              <a:graphicFrameLocks xmlns:a="http://schemas.openxmlformats.org/drawingml/2006/main" noChangeAspect="1"/>
+            </wp:cNvGraphicFramePr>
+            <a:graphic xmlns:a="http://schemas.openxmlformats.org/drawingml/2006/main">
+              <a:graphicData uri="http://schemas.openxmlformats.org/drawingml/2006/picture">
+                <pic:pic xmlns:pic="http://schemas.openxmlformats.org/drawingml/2006/picture">
+                  <pic:nvPicPr>
+                    <pic:cNvPr id="2" name="Imagen 2" descr="Diagrama&#10;&#10;Descripción generada automáticamente"/>
+                    <pic:cNvPicPr/>
+                  </pic:nvPicPr>
+                  <pic:blipFill>
+                    <a:blip r:embed="rId12">
+                      <a:extLst>
+                        <a:ext uri="{28A0092B-C50C-407E-A947-70E740481C1C}">
+                          <a14:useLocalDpi xmlns:a14="http://schemas.microsoft.com/office/drawing/2010/main" val="0"/>
+                        </a:ext>
+                      </a:extLst>
+                    </a:blip>
+                    <a:stretch>
+                      <a:fillRect/>
+                    </a:stretch>
+                  </pic:blipFill>
+                  <pic:spPr>
+                    <a:xfrm>
+                      <a:off x="0" y="0"/>
+                      <a:ext cx="5629275" cy="3248025"/>
+                    </a:xfrm>
+                    <a:prstGeom prst="rect">
+                      <a:avLst/>
+                    </a:prstGeom>
+                  </pic:spPr>
+                </pic:pic>
+              </a:graphicData>
+            </a:graphic>
+          </wp:inline>
+        </w:drawing>
+      </w:r>
+    </w:p>
+    <w:p/>
+    <w:p/>
+    <w:p/>
+    <w:p/>
+    <w:p/>
     <w:p>
       <w:r>
         <w:br w:type="page"/>
@@ -2402,6 +2522,54 @@
       <w:bookmarkEnd w:id="8"/>
     </w:p>
     <w:p>
+      <w:r>
+        <w:rPr>
+          <w:noProof/>
+        </w:rPr>
+        <w:drawing>
+          <wp:inline distT="0" distB="0" distL="0" distR="0" wp14:anchorId="5BD4D026" wp14:editId="63070F22">
+            <wp:extent cx="5760720" cy="2984500"/>
+            <wp:effectExtent l="0" t="0" r="0" b="6350"/>
+            <wp:docPr id="3" name="Imagen 3" descr="Interfaz de usuario gráfica&#10;&#10;Descripción generada automáticamente con confianza media"/>
+            <wp:cNvGraphicFramePr>
+              <a:graphicFrameLocks xmlns:a="http://schemas.openxmlformats.org/drawingml/2006/main" noChangeAspect="1"/>
+            </wp:cNvGraphicFramePr>
+            <a:graphic xmlns:a="http://schemas.openxmlformats.org/drawingml/2006/main">
+              <a:graphicData uri="http://schemas.openxmlformats.org/drawingml/2006/picture">
+                <pic:pic xmlns:pic="http://schemas.openxmlformats.org/drawingml/2006/picture">
+                  <pic:nvPicPr>
+                    <pic:cNvPr id="3" name="Imagen 3" descr="Interfaz de usuario gráfica&#10;&#10;Descripción generada automáticamente con confianza media"/>
+                    <pic:cNvPicPr/>
+                  </pic:nvPicPr>
+                  <pic:blipFill>
+                    <a:blip r:embed="rId13" cstate="print">
+                      <a:extLst>
+                        <a:ext uri="{28A0092B-C50C-407E-A947-70E740481C1C}">
+                          <a14:useLocalDpi xmlns:a14="http://schemas.microsoft.com/office/drawing/2010/main" val="0"/>
+                        </a:ext>
+                      </a:extLst>
+                    </a:blip>
+                    <a:stretch>
+                      <a:fillRect/>
+                    </a:stretch>
+                  </pic:blipFill>
+                  <pic:spPr>
+                    <a:xfrm>
+                      <a:off x="0" y="0"/>
+                      <a:ext cx="5760720" cy="2984500"/>
+                    </a:xfrm>
+                    <a:prstGeom prst="rect">
+                      <a:avLst/>
+                    </a:prstGeom>
+                  </pic:spPr>
+                </pic:pic>
+              </a:graphicData>
+            </a:graphic>
+          </wp:inline>
+        </w:drawing>
+      </w:r>
+    </w:p>
+    <w:p>
       <w:pPr>
         <w:pStyle w:val="Ttulo2"/>
         <w:numPr>
@@ -2414,6 +2582,11 @@
         <w:t>Description et typologie</w:t>
       </w:r>
       <w:bookmarkEnd w:id="9"/>
+    </w:p>
+    <w:p>
+      <w:r>
+        <w:t xml:space="preserve">Notre projet est organisé en packages indépendants les uns des autres. Cependant sur ce diagramme de classe nous avons choisi de représenter une version simplifiée avec les classes les plus pertinentes pour aider à la compréhension. </w:t>
+      </w:r>
     </w:p>
     <w:p>
       <w:pPr>
@@ -2455,6 +2628,61 @@
       <w:bookmarkEnd w:id="11"/>
     </w:p>
     <w:p>
+      <w:r>
+        <w:rPr>
+          <w:noProof/>
+        </w:rPr>
+        <w:drawing>
+          <wp:inline distT="0" distB="0" distL="0" distR="0" wp14:anchorId="3C4ECE3A" wp14:editId="77BF968B">
+            <wp:extent cx="5753100" cy="3924000"/>
+            <wp:effectExtent l="0" t="0" r="0" b="635"/>
+            <wp:docPr id="4" name="Imagen 4" descr="Diagrama, Esquemático&#10;&#10;Descripción generada automáticamente"/>
+            <wp:cNvGraphicFramePr>
+              <a:graphicFrameLocks xmlns:a="http://schemas.openxmlformats.org/drawingml/2006/main" noChangeAspect="1"/>
+            </wp:cNvGraphicFramePr>
+            <a:graphic xmlns:a="http://schemas.openxmlformats.org/drawingml/2006/main">
+              <a:graphicData uri="http://schemas.openxmlformats.org/drawingml/2006/picture">
+                <pic:pic xmlns:pic="http://schemas.openxmlformats.org/drawingml/2006/picture">
+                  <pic:nvPicPr>
+                    <pic:cNvPr id="4" name="Imagen 4" descr="Diagrama, Esquemático&#10;&#10;Descripción generada automáticamente"/>
+                    <pic:cNvPicPr/>
+                  </pic:nvPicPr>
+                  <pic:blipFill rotWithShape="1">
+                    <a:blip r:embed="rId14">
+                      <a:extLst>
+                        <a:ext uri="{28A0092B-C50C-407E-A947-70E740481C1C}">
+                          <a14:useLocalDpi xmlns:a14="http://schemas.microsoft.com/office/drawing/2010/main" val="0"/>
+                        </a:ext>
+                      </a:extLst>
+                    </a:blip>
+                    <a:srcRect b="6559"/>
+                    <a:stretch/>
+                  </pic:blipFill>
+                  <pic:spPr bwMode="auto">
+                    <a:xfrm>
+                      <a:off x="0" y="0"/>
+                      <a:ext cx="5760720" cy="3929197"/>
+                    </a:xfrm>
+                    <a:prstGeom prst="rect">
+                      <a:avLst/>
+                    </a:prstGeom>
+                    <a:ln>
+                      <a:noFill/>
+                    </a:ln>
+                    <a:extLst>
+                      <a:ext uri="{53640926-AAD7-44D8-BBD7-CCE9431645EC}">
+                        <a14:shadowObscured xmlns:a14="http://schemas.microsoft.com/office/drawing/2010/main"/>
+                      </a:ext>
+                    </a:extLst>
+                  </pic:spPr>
+                </pic:pic>
+              </a:graphicData>
+            </a:graphic>
+          </wp:inline>
+        </w:drawing>
+      </w:r>
+    </w:p>
+    <w:p>
       <w:pPr>
         <w:pStyle w:val="Ttulo2"/>
       </w:pPr>
@@ -2468,16 +2696,113 @@
       </w:r>
     </w:p>
     <w:p>
+      <w:r>
+        <w:rPr>
+          <w:noProof/>
+        </w:rPr>
+        <w:drawing>
+          <wp:inline distT="0" distB="0" distL="0" distR="0" wp14:anchorId="01C7780A" wp14:editId="7695DA24">
+            <wp:extent cx="5760720" cy="3644265"/>
+            <wp:effectExtent l="0" t="0" r="0" b="0"/>
+            <wp:docPr id="5" name="Imagen 5" descr="Diagrama&#10;&#10;Descripción generada automáticamente"/>
+            <wp:cNvGraphicFramePr>
+              <a:graphicFrameLocks xmlns:a="http://schemas.openxmlformats.org/drawingml/2006/main" noChangeAspect="1"/>
+            </wp:cNvGraphicFramePr>
+            <a:graphic xmlns:a="http://schemas.openxmlformats.org/drawingml/2006/main">
+              <a:graphicData uri="http://schemas.openxmlformats.org/drawingml/2006/picture">
+                <pic:pic xmlns:pic="http://schemas.openxmlformats.org/drawingml/2006/picture">
+                  <pic:nvPicPr>
+                    <pic:cNvPr id="5" name="Imagen 5" descr="Diagrama&#10;&#10;Descripción generada automáticamente"/>
+                    <pic:cNvPicPr/>
+                  </pic:nvPicPr>
+                  <pic:blipFill>
+                    <a:blip r:embed="rId15">
+                      <a:extLst>
+                        <a:ext uri="{28A0092B-C50C-407E-A947-70E740481C1C}">
+                          <a14:useLocalDpi xmlns:a14="http://schemas.microsoft.com/office/drawing/2010/main" val="0"/>
+                        </a:ext>
+                      </a:extLst>
+                    </a:blip>
+                    <a:stretch>
+                      <a:fillRect/>
+                    </a:stretch>
+                  </pic:blipFill>
+                  <pic:spPr>
+                    <a:xfrm>
+                      <a:off x="0" y="0"/>
+                      <a:ext cx="5760720" cy="3644265"/>
+                    </a:xfrm>
+                    <a:prstGeom prst="rect">
+                      <a:avLst/>
+                    </a:prstGeom>
+                  </pic:spPr>
+                </pic:pic>
+              </a:graphicData>
+            </a:graphic>
+          </wp:inline>
+        </w:drawing>
+      </w:r>
+    </w:p>
+    <w:p>
       <w:pPr>
         <w:pStyle w:val="Ttulo2"/>
       </w:pPr>
       <w:bookmarkStart w:id="13" w:name="_Toc119411020"/>
       <w:r>
+        <w:lastRenderedPageBreak/>
         <w:t>Clavardage entre deux utilisateurs</w:t>
       </w:r>
       <w:bookmarkEnd w:id="13"/>
     </w:p>
     <w:p>
+      <w:r>
+        <w:rPr>
+          <w:noProof/>
+        </w:rPr>
+        <w:drawing>
+          <wp:inline distT="0" distB="0" distL="0" distR="0" wp14:anchorId="77D7DF8D" wp14:editId="1C4AA5A2">
+            <wp:extent cx="5760720" cy="1287780"/>
+            <wp:effectExtent l="0" t="0" r="0" b="7620"/>
+            <wp:docPr id="7" name="Imagen 7" descr="Interfaz de usuario gráfica&#10;&#10;Descripción generada automáticamente con confianza media"/>
+            <wp:cNvGraphicFramePr>
+              <a:graphicFrameLocks xmlns:a="http://schemas.openxmlformats.org/drawingml/2006/main" noChangeAspect="1"/>
+            </wp:cNvGraphicFramePr>
+            <a:graphic xmlns:a="http://schemas.openxmlformats.org/drawingml/2006/main">
+              <a:graphicData uri="http://schemas.openxmlformats.org/drawingml/2006/picture">
+                <pic:pic xmlns:pic="http://schemas.openxmlformats.org/drawingml/2006/picture">
+                  <pic:nvPicPr>
+                    <pic:cNvPr id="7" name="Imagen 7" descr="Interfaz de usuario gráfica&#10;&#10;Descripción generada automáticamente con confianza media"/>
+                    <pic:cNvPicPr/>
+                  </pic:nvPicPr>
+                  <pic:blipFill>
+                    <a:blip r:embed="rId16" cstate="print">
+                      <a:extLst>
+                        <a:ext uri="{28A0092B-C50C-407E-A947-70E740481C1C}">
+                          <a14:useLocalDpi xmlns:a14="http://schemas.microsoft.com/office/drawing/2010/main" val="0"/>
+                        </a:ext>
+                      </a:extLst>
+                    </a:blip>
+                    <a:stretch>
+                      <a:fillRect/>
+                    </a:stretch>
+                  </pic:blipFill>
+                  <pic:spPr>
+                    <a:xfrm>
+                      <a:off x="0" y="0"/>
+                      <a:ext cx="5760720" cy="1287780"/>
+                    </a:xfrm>
+                    <a:prstGeom prst="rect">
+                      <a:avLst/>
+                    </a:prstGeom>
+                  </pic:spPr>
+                </pic:pic>
+              </a:graphicData>
+            </a:graphic>
+          </wp:inline>
+        </w:drawing>
+      </w:r>
+    </w:p>
+    <w:p>
       <w:pPr>
         <w:pStyle w:val="Ttulo2"/>
       </w:pPr>
@@ -2491,16 +2816,120 @@
       </w:r>
     </w:p>
     <w:p>
+      <w:r>
+        <w:rPr>
+          <w:noProof/>
+        </w:rPr>
+        <w:drawing>
+          <wp:inline distT="0" distB="0" distL="0" distR="0" wp14:anchorId="5A83A8A6" wp14:editId="77FB017B">
+            <wp:extent cx="5672455" cy="2772000"/>
+            <wp:effectExtent l="0" t="0" r="4445" b="9525"/>
+            <wp:docPr id="13" name="Imagen 13" descr="Imagen que contiene Gráfico de cajas y bigotes&#10;&#10;Descripción generada automáticamente"/>
+            <wp:cNvGraphicFramePr>
+              <a:graphicFrameLocks xmlns:a="http://schemas.openxmlformats.org/drawingml/2006/main" noChangeAspect="1"/>
+            </wp:cNvGraphicFramePr>
+            <a:graphic xmlns:a="http://schemas.openxmlformats.org/drawingml/2006/main">
+              <a:graphicData uri="http://schemas.openxmlformats.org/drawingml/2006/picture">
+                <pic:pic xmlns:pic="http://schemas.openxmlformats.org/drawingml/2006/picture">
+                  <pic:nvPicPr>
+                    <pic:cNvPr id="13" name="Imagen 13" descr="Imagen que contiene Gráfico de cajas y bigotes&#10;&#10;Descripción generada automáticamente"/>
+                    <pic:cNvPicPr/>
+                  </pic:nvPicPr>
+                  <pic:blipFill rotWithShape="1">
+                    <a:blip r:embed="rId17">
+                      <a:extLst>
+                        <a:ext uri="{28A0092B-C50C-407E-A947-70E740481C1C}">
+                          <a14:useLocalDpi xmlns:a14="http://schemas.microsoft.com/office/drawing/2010/main" val="0"/>
+                        </a:ext>
+                      </a:extLst>
+                    </a:blip>
+                    <a:srcRect t="-4" b="52248"/>
+                    <a:stretch/>
+                  </pic:blipFill>
+                  <pic:spPr bwMode="auto">
+                    <a:xfrm>
+                      <a:off x="0" y="0"/>
+                      <a:ext cx="5715000" cy="2792791"/>
+                    </a:xfrm>
+                    <a:prstGeom prst="rect">
+                      <a:avLst/>
+                    </a:prstGeom>
+                    <a:ln>
+                      <a:noFill/>
+                    </a:ln>
+                    <a:extLst>
+                      <a:ext uri="{53640926-AAD7-44D8-BBD7-CCE9431645EC}">
+                        <a14:shadowObscured xmlns:a14="http://schemas.microsoft.com/office/drawing/2010/main"/>
+                      </a:ext>
+                    </a:extLst>
+                  </pic:spPr>
+                </pic:pic>
+              </a:graphicData>
+            </a:graphic>
+          </wp:inline>
+        </w:drawing>
+      </w:r>
+    </w:p>
+    <w:p>
       <w:pPr>
         <w:pStyle w:val="Ttulo2"/>
       </w:pPr>
       <w:bookmarkStart w:id="15" w:name="_Toc119411022"/>
       <w:r>
+        <w:lastRenderedPageBreak/>
         <w:t>Déconnexion d’un utilisateur</w:t>
       </w:r>
       <w:bookmarkEnd w:id="15"/>
     </w:p>
     <w:p>
+      <w:r>
+        <w:rPr>
+          <w:noProof/>
+        </w:rPr>
+        <w:drawing>
+          <wp:inline distT="0" distB="0" distL="0" distR="0" wp14:anchorId="46BFC55F" wp14:editId="719BCFAB">
+            <wp:extent cx="5760720" cy="4603750"/>
+            <wp:effectExtent l="0" t="0" r="0" b="6350"/>
+            <wp:docPr id="14" name="Imagen 14" descr="Diagrama&#10;&#10;Descripción generada automáticamente"/>
+            <wp:cNvGraphicFramePr>
+              <a:graphicFrameLocks xmlns:a="http://schemas.openxmlformats.org/drawingml/2006/main" noChangeAspect="1"/>
+            </wp:cNvGraphicFramePr>
+            <a:graphic xmlns:a="http://schemas.openxmlformats.org/drawingml/2006/main">
+              <a:graphicData uri="http://schemas.openxmlformats.org/drawingml/2006/picture">
+                <pic:pic xmlns:pic="http://schemas.openxmlformats.org/drawingml/2006/picture">
+                  <pic:nvPicPr>
+                    <pic:cNvPr id="14" name="Imagen 14" descr="Diagrama&#10;&#10;Descripción generada automáticamente"/>
+                    <pic:cNvPicPr/>
+                  </pic:nvPicPr>
+                  <pic:blipFill>
+                    <a:blip r:embed="rId18">
+                      <a:extLst>
+                        <a:ext uri="{28A0092B-C50C-407E-A947-70E740481C1C}">
+                          <a14:useLocalDpi xmlns:a14="http://schemas.microsoft.com/office/drawing/2010/main" val="0"/>
+                        </a:ext>
+                      </a:extLst>
+                    </a:blip>
+                    <a:stretch>
+                      <a:fillRect/>
+                    </a:stretch>
+                  </pic:blipFill>
+                  <pic:spPr>
+                    <a:xfrm>
+                      <a:off x="0" y="0"/>
+                      <a:ext cx="5760720" cy="4603750"/>
+                    </a:xfrm>
+                    <a:prstGeom prst="rect">
+                      <a:avLst/>
+                    </a:prstGeom>
+                  </pic:spPr>
+                </pic:pic>
+              </a:graphicData>
+            </a:graphic>
+          </wp:inline>
+        </w:drawing>
+      </w:r>
+    </w:p>
+    <w:p>
       <w:pPr>
         <w:pStyle w:val="Ttulo2"/>
       </w:pPr>
@@ -2513,7 +2942,54 @@
         <w:t xml:space="preserve"> </w:t>
       </w:r>
     </w:p>
-    <w:p/>
+    <w:p>
+      <w:r>
+        <w:rPr>
+          <w:noProof/>
+        </w:rPr>
+        <w:drawing>
+          <wp:inline distT="0" distB="0" distL="0" distR="0" wp14:anchorId="5D79BF94" wp14:editId="245E3E96">
+            <wp:extent cx="4581525" cy="3152775"/>
+            <wp:effectExtent l="0" t="0" r="9525" b="9525"/>
+            <wp:docPr id="15" name="Imagen 15" descr="Diagrama&#10;&#10;Descripción generada automáticamente"/>
+            <wp:cNvGraphicFramePr>
+              <a:graphicFrameLocks xmlns:a="http://schemas.openxmlformats.org/drawingml/2006/main" noChangeAspect="1"/>
+            </wp:cNvGraphicFramePr>
+            <a:graphic xmlns:a="http://schemas.openxmlformats.org/drawingml/2006/main">
+              <a:graphicData uri="http://schemas.openxmlformats.org/drawingml/2006/picture">
+                <pic:pic xmlns:pic="http://schemas.openxmlformats.org/drawingml/2006/picture">
+                  <pic:nvPicPr>
+                    <pic:cNvPr id="15" name="Imagen 15" descr="Diagrama&#10;&#10;Descripción generada automáticamente"/>
+                    <pic:cNvPicPr/>
+                  </pic:nvPicPr>
+                  <pic:blipFill>
+                    <a:blip r:embed="rId19">
+                      <a:extLst>
+                        <a:ext uri="{28A0092B-C50C-407E-A947-70E740481C1C}">
+                          <a14:useLocalDpi xmlns:a14="http://schemas.microsoft.com/office/drawing/2010/main" val="0"/>
+                        </a:ext>
+                      </a:extLst>
+                    </a:blip>
+                    <a:stretch>
+                      <a:fillRect/>
+                    </a:stretch>
+                  </pic:blipFill>
+                  <pic:spPr>
+                    <a:xfrm>
+                      <a:off x="0" y="0"/>
+                      <a:ext cx="4581525" cy="3152775"/>
+                    </a:xfrm>
+                    <a:prstGeom prst="rect">
+                      <a:avLst/>
+                    </a:prstGeom>
+                  </pic:spPr>
+                </pic:pic>
+              </a:graphicData>
+            </a:graphic>
+          </wp:inline>
+        </w:drawing>
+      </w:r>
+    </w:p>
     <w:p>
       <w:pPr>
         <w:pStyle w:val="Ttulo2"/>
@@ -2541,6 +3017,56 @@
         <w:t xml:space="preserve"> </w:t>
       </w:r>
     </w:p>
+    <w:p>
+      <w:r>
+        <w:rPr>
+          <w:noProof/>
+        </w:rPr>
+        <w:drawing>
+          <wp:inline distT="0" distB="0" distL="0" distR="0" wp14:anchorId="53DE721C" wp14:editId="785332A1">
+            <wp:extent cx="5760720" cy="2534285"/>
+            <wp:effectExtent l="0" t="0" r="0" b="0"/>
+            <wp:docPr id="17" name="Imagen 17" descr="Interfaz de usuario gráfica, Diagrama&#10;&#10;Descripción generada automáticamente"/>
+            <wp:cNvGraphicFramePr>
+              <a:graphicFrameLocks xmlns:a="http://schemas.openxmlformats.org/drawingml/2006/main" noChangeAspect="1"/>
+            </wp:cNvGraphicFramePr>
+            <a:graphic xmlns:a="http://schemas.openxmlformats.org/drawingml/2006/main">
+              <a:graphicData uri="http://schemas.openxmlformats.org/drawingml/2006/picture">
+                <pic:pic xmlns:pic="http://schemas.openxmlformats.org/drawingml/2006/picture">
+                  <pic:nvPicPr>
+                    <pic:cNvPr id="17" name="Imagen 17" descr="Interfaz de usuario gráfica, Diagrama&#10;&#10;Descripción generada automáticamente"/>
+                    <pic:cNvPicPr/>
+                  </pic:nvPicPr>
+                  <pic:blipFill>
+                    <a:blip r:embed="rId20" cstate="print">
+                      <a:extLst>
+                        <a:ext uri="{28A0092B-C50C-407E-A947-70E740481C1C}">
+                          <a14:useLocalDpi xmlns:a14="http://schemas.microsoft.com/office/drawing/2010/main" val="0"/>
+                        </a:ext>
+                      </a:extLst>
+                    </a:blip>
+                    <a:stretch>
+                      <a:fillRect/>
+                    </a:stretch>
+                  </pic:blipFill>
+                  <pic:spPr>
+                    <a:xfrm>
+                      <a:off x="0" y="0"/>
+                      <a:ext cx="5760720" cy="2534285"/>
+                    </a:xfrm>
+                    <a:prstGeom prst="rect">
+                      <a:avLst/>
+                    </a:prstGeom>
+                  </pic:spPr>
+                </pic:pic>
+              </a:graphicData>
+            </a:graphic>
+          </wp:inline>
+        </w:drawing>
+      </w:r>
+    </w:p>
+    <w:p/>
+    <w:p/>
     <w:p>
       <w:pPr>
         <w:rPr>
@@ -2570,6 +3096,54 @@
       </w:r>
     </w:p>
     <w:p>
+      <w:r>
+        <w:rPr>
+          <w:noProof/>
+        </w:rPr>
+        <w:drawing>
+          <wp:inline distT="0" distB="0" distL="0" distR="0" wp14:anchorId="3BF4CE10" wp14:editId="239D7993">
+            <wp:extent cx="5760720" cy="953770"/>
+            <wp:effectExtent l="0" t="0" r="0" b="0"/>
+            <wp:docPr id="18" name="Imagen 18" descr="Diagrama&#10;&#10;Descripción generada automáticamente"/>
+            <wp:cNvGraphicFramePr>
+              <a:graphicFrameLocks xmlns:a="http://schemas.openxmlformats.org/drawingml/2006/main" noChangeAspect="1"/>
+            </wp:cNvGraphicFramePr>
+            <a:graphic xmlns:a="http://schemas.openxmlformats.org/drawingml/2006/main">
+              <a:graphicData uri="http://schemas.openxmlformats.org/drawingml/2006/picture">
+                <pic:pic xmlns:pic="http://schemas.openxmlformats.org/drawingml/2006/picture">
+                  <pic:nvPicPr>
+                    <pic:cNvPr id="18" name="Imagen 18" descr="Diagrama&#10;&#10;Descripción generada automáticamente"/>
+                    <pic:cNvPicPr/>
+                  </pic:nvPicPr>
+                  <pic:blipFill>
+                    <a:blip r:embed="rId21">
+                      <a:extLst>
+                        <a:ext uri="{28A0092B-C50C-407E-A947-70E740481C1C}">
+                          <a14:useLocalDpi xmlns:a14="http://schemas.microsoft.com/office/drawing/2010/main" val="0"/>
+                        </a:ext>
+                      </a:extLst>
+                    </a:blip>
+                    <a:stretch>
+                      <a:fillRect/>
+                    </a:stretch>
+                  </pic:blipFill>
+                  <pic:spPr>
+                    <a:xfrm>
+                      <a:off x="0" y="0"/>
+                      <a:ext cx="5760720" cy="953770"/>
+                    </a:xfrm>
+                    <a:prstGeom prst="rect">
+                      <a:avLst/>
+                    </a:prstGeom>
+                  </pic:spPr>
+                </pic:pic>
+              </a:graphicData>
+            </a:graphic>
+          </wp:inline>
+        </w:drawing>
+      </w:r>
+    </w:p>
+    <w:p>
       <w:pPr>
         <w:rPr>
           <w:rFonts w:eastAsiaTheme="majorEastAsia" w:cstheme="majorBidi"/>
@@ -2595,6 +3169,55 @@
       <w:bookmarkEnd w:id="19"/>
     </w:p>
     <w:p>
+      <w:r>
+        <w:rPr>
+          <w:noProof/>
+        </w:rPr>
+        <w:drawing>
+          <wp:inline distT="0" distB="0" distL="0" distR="0" wp14:anchorId="6197D8DB" wp14:editId="7958270D">
+            <wp:extent cx="5760720" cy="3423920"/>
+            <wp:effectExtent l="0" t="0" r="0" b="5080"/>
+            <wp:docPr id="19" name="Imagen 19" descr="Diagrama&#10;&#10;Descripción generada automáticamente"/>
+            <wp:cNvGraphicFramePr>
+              <a:graphicFrameLocks xmlns:a="http://schemas.openxmlformats.org/drawingml/2006/main" noChangeAspect="1"/>
+            </wp:cNvGraphicFramePr>
+            <a:graphic xmlns:a="http://schemas.openxmlformats.org/drawingml/2006/main">
+              <a:graphicData uri="http://schemas.openxmlformats.org/drawingml/2006/picture">
+                <pic:pic xmlns:pic="http://schemas.openxmlformats.org/drawingml/2006/picture">
+                  <pic:nvPicPr>
+                    <pic:cNvPr id="19" name="Imagen 19" descr="Diagrama&#10;&#10;Descripción generada automáticamente"/>
+                    <pic:cNvPicPr/>
+                  </pic:nvPicPr>
+                  <pic:blipFill>
+                    <a:blip r:embed="rId22">
+                      <a:extLst>
+                        <a:ext uri="{28A0092B-C50C-407E-A947-70E740481C1C}">
+                          <a14:useLocalDpi xmlns:a14="http://schemas.microsoft.com/office/drawing/2010/main" val="0"/>
+                        </a:ext>
+                      </a:extLst>
+                    </a:blip>
+                    <a:stretch>
+                      <a:fillRect/>
+                    </a:stretch>
+                  </pic:blipFill>
+                  <pic:spPr>
+                    <a:xfrm>
+                      <a:off x="0" y="0"/>
+                      <a:ext cx="5760720" cy="3423920"/>
+                    </a:xfrm>
+                    <a:prstGeom prst="rect">
+                      <a:avLst/>
+                    </a:prstGeom>
+                  </pic:spPr>
+                </pic:pic>
+              </a:graphicData>
+            </a:graphic>
+          </wp:inline>
+        </w:drawing>
+      </w:r>
+    </w:p>
+    <w:p/>
+    <w:p>
       <w:pPr>
         <w:rPr>
           <w:rFonts w:eastAsiaTheme="majorEastAsia" w:cstheme="majorBidi"/>
@@ -2621,27 +3244,13 @@
       <w:r>
         <w:t xml:space="preserve"> </w:t>
       </w:r>
-      <w:r>
-        <w:br w:type="page"/>
-      </w:r>
-    </w:p>
-    <w:p>
-      <w:pPr>
-        <w:pStyle w:val="Ttulo"/>
-      </w:pPr>
-      <w:bookmarkStart w:id="21" w:name="_Toc119411028"/>
-      <w:r>
-        <w:lastRenderedPageBreak/>
-        <w:t>Conclusion</w:t>
-      </w:r>
-      <w:bookmarkEnd w:id="21"/>
-      <w:r>
-        <w:t xml:space="preserve"> </w:t>
-      </w:r>
-    </w:p>
+    </w:p>
+    <w:p/>
+    <w:p/>
+    <w:p/>
     <w:p/>
     <w:sectPr>
-      <w:footerReference w:type="default" r:id="rId11"/>
+      <w:footerReference w:type="default" r:id="rId23"/>
       <w:pgSz w:w="11906" w:h="16838"/>
       <w:pgMar w:top="1417" w:right="1417" w:bottom="1417" w:left="1417" w:header="708" w:footer="708" w:gutter="0"/>
       <w:cols w:space="708"/>
@@ -2904,7 +3513,7 @@
             </mc:Choice>
             <mc:Fallback>
               <w:pict>
-                <v:group w14:anchorId="3AB53132" id="Groupe 8" o:spid="_x0000_s1027" style="position:absolute;margin-left:0;margin-top:0;width:610.5pt;height:15pt;z-index:251666432;mso-width-percent:1000;mso-position-horizontal:center;mso-position-horizontal-relative:page;mso-position-vertical:center;mso-position-vertical-relative:bottom-margin-area;mso-width-percent:1000" coordorigin="-8,14978" coordsize="12255,300" o:gfxdata="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">
+                <v:group w14:anchorId="3AB53132" id="Groupe 8" o:spid="_x0000_s1027" style="position:absolute;left:0;text-align:left;margin-left:0;margin-top:0;width:610.5pt;height:15pt;z-index:251666432;mso-width-percent:1000;mso-position-horizontal:center;mso-position-horizontal-relative:page;mso-position-vertical:center;mso-position-vertical-relative:bottom-margin-area;mso-width-percent:1000" coordorigin="-8,14978" coordsize="12255,300" o:gfxdata="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">
                   <v:shapetype id="_x0000_t202" coordsize="21600,21600" o:spt="202" path="m,l,21600r21600,l21600,xe">
                     <v:stroke joinstyle="miter"/>
                     <v:path gradientshapeok="t" o:connecttype="rect"/>
@@ -3771,7 +4380,10 @@
   <w:style w:type="paragraph" w:default="1" w:styleId="Normal">
     <w:name w:val="Normal"/>
     <w:qFormat/>
-    <w:rsid w:val="002E189C"/>
+    <w:rsid w:val="00B724C8"/>
+    <w:pPr>
+      <w:jc w:val="both"/>
+    </w:pPr>
     <w:rPr>
       <w:rFonts w:ascii="Montserrat" w:hAnsi="Montserrat"/>
     </w:rPr>
@@ -3783,14 +4395,14 @@
     <w:link w:val="Ttulo1Car"/>
     <w:uiPriority w:val="9"/>
     <w:qFormat/>
-    <w:rsid w:val="00BB1920"/>
+    <w:rsid w:val="00B724C8"/>
     <w:pPr>
       <w:keepNext/>
       <w:keepLines/>
       <w:numPr>
         <w:numId w:val="1"/>
       </w:numPr>
-      <w:spacing w:before="360" w:after="120"/>
+      <w:spacing w:before="600" w:after="360"/>
       <w:outlineLvl w:val="0"/>
     </w:pPr>
     <w:rPr>
@@ -3930,7 +4542,7 @@
     <w:basedOn w:val="Fuentedeprrafopredeter"/>
     <w:link w:val="Ttulo1"/>
     <w:uiPriority w:val="9"/>
-    <w:rsid w:val="00BB1920"/>
+    <w:rsid w:val="00B724C8"/>
     <w:rPr>
       <w:rFonts w:ascii="Montserrat" w:eastAsiaTheme="majorEastAsia" w:hAnsi="Montserrat" w:cstheme="majorBidi"/>
       <w:b/>
@@ -4005,9 +4617,9 @@
     <w:link w:val="TtuloCar"/>
     <w:uiPriority w:val="10"/>
     <w:qFormat/>
-    <w:rsid w:val="00BB1920"/>
+    <w:rsid w:val="00B724C8"/>
     <w:pPr>
-      <w:spacing w:after="0" w:line="240" w:lineRule="auto"/>
+      <w:spacing w:before="240" w:after="240" w:line="240" w:lineRule="auto"/>
       <w:contextualSpacing/>
     </w:pPr>
     <w:rPr>
@@ -4025,7 +4637,7 @@
     <w:basedOn w:val="Fuentedeprrafopredeter"/>
     <w:link w:val="Ttulo"/>
     <w:uiPriority w:val="10"/>
-    <w:rsid w:val="00BB1920"/>
+    <w:rsid w:val="00B724C8"/>
     <w:rPr>
       <w:rFonts w:ascii="Montserrat" w:eastAsiaTheme="majorEastAsia" w:hAnsi="Montserrat" w:cstheme="majorBidi"/>
       <w:b/>

</xml_diff>

<commit_message>
Ajout des screens de l'interface dans le rapport
</commit_message>
<xml_diff>
--- a/rapport_conception.docx
+++ b/rapport_conception.docx
@@ -371,7 +371,7 @@
     </w:p>
     <w:p>
       <w:pPr>
-        <w:pStyle w:val="TDC1"/>
+        <w:pStyle w:val="TM1"/>
         <w:tabs>
           <w:tab w:val="left" w:pos="440"/>
           <w:tab w:val="right" w:leader="dot" w:pos="9062"/>
@@ -380,7 +380,7 @@
     </w:p>
     <w:p>
       <w:pPr>
-        <w:pStyle w:val="TDC1"/>
+        <w:pStyle w:val="TM1"/>
         <w:tabs>
           <w:tab w:val="right" w:leader="dot" w:pos="9062"/>
         </w:tabs>
@@ -402,7 +402,7 @@
       <w:hyperlink w:anchor="_Toc119411007" w:history="1">
         <w:r>
           <w:rPr>
-            <w:rStyle w:val="Hipervnculo"/>
+            <w:rStyle w:val="Lienhypertexte"/>
             <w:noProof/>
           </w:rPr>
           <w:t>Introduction</w:t>
@@ -459,7 +459,7 @@
     </w:p>
     <w:p>
       <w:pPr>
-        <w:pStyle w:val="TDC1"/>
+        <w:pStyle w:val="TM1"/>
         <w:tabs>
           <w:tab w:val="left" w:pos="440"/>
           <w:tab w:val="right" w:leader="dot" w:pos="9062"/>
@@ -473,7 +473,7 @@
       <w:hyperlink w:anchor="_Toc119411008" w:history="1">
         <w:r>
           <w:rPr>
-            <w:rStyle w:val="Hipervnculo"/>
+            <w:rStyle w:val="Lienhypertexte"/>
             <w:noProof/>
           </w:rPr>
           <w:t>I.</w:t>
@@ -488,7 +488,7 @@
         </w:r>
         <w:r>
           <w:rPr>
-            <w:rStyle w:val="Hipervnculo"/>
+            <w:rStyle w:val="Lienhypertexte"/>
             <w:noProof/>
           </w:rPr>
           <w:t>Acteurs</w:t>
@@ -545,7 +545,7 @@
     </w:p>
     <w:p>
       <w:pPr>
-        <w:pStyle w:val="TDC2"/>
+        <w:pStyle w:val="TM2"/>
         <w:tabs>
           <w:tab w:val="left" w:pos="660"/>
           <w:tab w:val="right" w:leader="dot" w:pos="9062"/>
@@ -559,7 +559,7 @@
       <w:hyperlink w:anchor="_Toc119411009" w:history="1">
         <w:r>
           <w:rPr>
-            <w:rStyle w:val="Hipervnculo"/>
+            <w:rStyle w:val="Lienhypertexte"/>
             <w:noProof/>
           </w:rPr>
           <w:t>1.</w:t>
@@ -574,7 +574,7 @@
         </w:r>
         <w:r>
           <w:rPr>
-            <w:rStyle w:val="Hipervnculo"/>
+            <w:rStyle w:val="Lienhypertexte"/>
             <w:noProof/>
           </w:rPr>
           <w:t>Acteurs primaires</w:t>
@@ -631,7 +631,7 @@
     </w:p>
     <w:p>
       <w:pPr>
-        <w:pStyle w:val="TDC2"/>
+        <w:pStyle w:val="TM2"/>
         <w:tabs>
           <w:tab w:val="left" w:pos="660"/>
           <w:tab w:val="right" w:leader="dot" w:pos="9062"/>
@@ -645,7 +645,7 @@
       <w:hyperlink w:anchor="_Toc119411010" w:history="1">
         <w:r>
           <w:rPr>
-            <w:rStyle w:val="Hipervnculo"/>
+            <w:rStyle w:val="Lienhypertexte"/>
             <w:noProof/>
           </w:rPr>
           <w:t>2.</w:t>
@@ -660,7 +660,7 @@
         </w:r>
         <w:r>
           <w:rPr>
-            <w:rStyle w:val="Hipervnculo"/>
+            <w:rStyle w:val="Lienhypertexte"/>
             <w:noProof/>
           </w:rPr>
           <w:t>Acteurs secondaires</w:t>
@@ -717,7 +717,7 @@
     </w:p>
     <w:p>
       <w:pPr>
-        <w:pStyle w:val="TDC1"/>
+        <w:pStyle w:val="TM1"/>
         <w:tabs>
           <w:tab w:val="left" w:pos="440"/>
           <w:tab w:val="right" w:leader="dot" w:pos="9062"/>
@@ -731,7 +731,7 @@
       <w:hyperlink w:anchor="_Toc119411011" w:history="1">
         <w:r>
           <w:rPr>
-            <w:rStyle w:val="Hipervnculo"/>
+            <w:rStyle w:val="Lienhypertexte"/>
             <w:noProof/>
           </w:rPr>
           <w:t>II.</w:t>
@@ -746,7 +746,7 @@
         </w:r>
         <w:r>
           <w:rPr>
-            <w:rStyle w:val="Hipervnculo"/>
+            <w:rStyle w:val="Lienhypertexte"/>
             <w:noProof/>
           </w:rPr>
           <w:t>Diagrammes de cas d’utilisation</w:t>
@@ -803,7 +803,7 @@
     </w:p>
     <w:p>
       <w:pPr>
-        <w:pStyle w:val="TDC2"/>
+        <w:pStyle w:val="TM2"/>
         <w:tabs>
           <w:tab w:val="left" w:pos="660"/>
           <w:tab w:val="right" w:leader="dot" w:pos="9062"/>
@@ -817,7 +817,7 @@
       <w:hyperlink w:anchor="_Toc119411012" w:history="1">
         <w:r>
           <w:rPr>
-            <w:rStyle w:val="Hipervnculo"/>
+            <w:rStyle w:val="Lienhypertexte"/>
             <w:noProof/>
           </w:rPr>
           <w:t>1.</w:t>
@@ -832,7 +832,7 @@
         </w:r>
         <w:r>
           <w:rPr>
-            <w:rStyle w:val="Hipervnculo"/>
+            <w:rStyle w:val="Lienhypertexte"/>
             <w:noProof/>
           </w:rPr>
           <w:t>Utilisateur</w:t>
@@ -889,7 +889,7 @@
     </w:p>
     <w:p>
       <w:pPr>
-        <w:pStyle w:val="TDC2"/>
+        <w:pStyle w:val="TM2"/>
         <w:tabs>
           <w:tab w:val="left" w:pos="660"/>
           <w:tab w:val="right" w:leader="dot" w:pos="9062"/>
@@ -903,7 +903,7 @@
       <w:hyperlink w:anchor="_Toc119411013" w:history="1">
         <w:r>
           <w:rPr>
-            <w:rStyle w:val="Hipervnculo"/>
+            <w:rStyle w:val="Lienhypertexte"/>
             <w:noProof/>
           </w:rPr>
           <w:t>2.</w:t>
@@ -918,7 +918,7 @@
         </w:r>
         <w:r>
           <w:rPr>
-            <w:rStyle w:val="Hipervnculo"/>
+            <w:rStyle w:val="Lienhypertexte"/>
             <w:noProof/>
           </w:rPr>
           <w:t>Administrateur</w:t>
@@ -975,7 +975,7 @@
     </w:p>
     <w:p>
       <w:pPr>
-        <w:pStyle w:val="TDC1"/>
+        <w:pStyle w:val="TM1"/>
         <w:tabs>
           <w:tab w:val="left" w:pos="660"/>
           <w:tab w:val="right" w:leader="dot" w:pos="9062"/>
@@ -989,7 +989,7 @@
       <w:hyperlink w:anchor="_Toc119411014" w:history="1">
         <w:r>
           <w:rPr>
-            <w:rStyle w:val="Hipervnculo"/>
+            <w:rStyle w:val="Lienhypertexte"/>
             <w:noProof/>
           </w:rPr>
           <w:t>III.</w:t>
@@ -1004,7 +1004,7 @@
         </w:r>
         <w:r>
           <w:rPr>
-            <w:rStyle w:val="Hipervnculo"/>
+            <w:rStyle w:val="Lienhypertexte"/>
             <w:noProof/>
           </w:rPr>
           <w:t>Diagramme de classes</w:t>
@@ -1061,7 +1061,7 @@
     </w:p>
     <w:p>
       <w:pPr>
-        <w:pStyle w:val="TDC2"/>
+        <w:pStyle w:val="TM2"/>
         <w:tabs>
           <w:tab w:val="left" w:pos="660"/>
           <w:tab w:val="right" w:leader="dot" w:pos="9062"/>
@@ -1075,7 +1075,7 @@
       <w:hyperlink w:anchor="_Toc119411015" w:history="1">
         <w:r>
           <w:rPr>
-            <w:rStyle w:val="Hipervnculo"/>
+            <w:rStyle w:val="Lienhypertexte"/>
             <w:noProof/>
           </w:rPr>
           <w:t>1.</w:t>
@@ -1090,7 +1090,7 @@
         </w:r>
         <w:r>
           <w:rPr>
-            <w:rStyle w:val="Hipervnculo"/>
+            <w:rStyle w:val="Lienhypertexte"/>
             <w:noProof/>
           </w:rPr>
           <w:t>Schéma</w:t>
@@ -1147,7 +1147,7 @@
     </w:p>
     <w:p>
       <w:pPr>
-        <w:pStyle w:val="TDC2"/>
+        <w:pStyle w:val="TM2"/>
         <w:tabs>
           <w:tab w:val="left" w:pos="660"/>
           <w:tab w:val="right" w:leader="dot" w:pos="9062"/>
@@ -1161,7 +1161,7 @@
       <w:hyperlink w:anchor="_Toc119411016" w:history="1">
         <w:r>
           <w:rPr>
-            <w:rStyle w:val="Hipervnculo"/>
+            <w:rStyle w:val="Lienhypertexte"/>
             <w:noProof/>
           </w:rPr>
           <w:t>2.</w:t>
@@ -1176,7 +1176,7 @@
         </w:r>
         <w:r>
           <w:rPr>
-            <w:rStyle w:val="Hipervnculo"/>
+            <w:rStyle w:val="Lienhypertexte"/>
             <w:noProof/>
           </w:rPr>
           <w:t>Description et typologie</w:t>
@@ -1233,7 +1233,7 @@
     </w:p>
     <w:p>
       <w:pPr>
-        <w:pStyle w:val="TDC1"/>
+        <w:pStyle w:val="TM1"/>
         <w:tabs>
           <w:tab w:val="left" w:pos="660"/>
           <w:tab w:val="right" w:leader="dot" w:pos="9062"/>
@@ -1247,7 +1247,7 @@
       <w:hyperlink w:anchor="_Toc119411017" w:history="1">
         <w:r>
           <w:rPr>
-            <w:rStyle w:val="Hipervnculo"/>
+            <w:rStyle w:val="Lienhypertexte"/>
             <w:noProof/>
           </w:rPr>
           <w:t>IV.</w:t>
@@ -1262,7 +1262,7 @@
         </w:r>
         <w:r>
           <w:rPr>
-            <w:rStyle w:val="Hipervnculo"/>
+            <w:rStyle w:val="Lienhypertexte"/>
             <w:noProof/>
           </w:rPr>
           <w:t>Diagrammes de séquence</w:t>
@@ -1319,7 +1319,7 @@
     </w:p>
     <w:p>
       <w:pPr>
-        <w:pStyle w:val="TDC2"/>
+        <w:pStyle w:val="TM2"/>
         <w:tabs>
           <w:tab w:val="left" w:pos="660"/>
           <w:tab w:val="right" w:leader="dot" w:pos="9062"/>
@@ -1333,7 +1333,7 @@
       <w:hyperlink w:anchor="_Toc119411018" w:history="1">
         <w:r>
           <w:rPr>
-            <w:rStyle w:val="Hipervnculo"/>
+            <w:rStyle w:val="Lienhypertexte"/>
             <w:noProof/>
           </w:rPr>
           <w:t>1.</w:t>
@@ -1348,7 +1348,7 @@
         </w:r>
         <w:r>
           <w:rPr>
-            <w:rStyle w:val="Hipervnculo"/>
+            <w:rStyle w:val="Lienhypertexte"/>
             <w:noProof/>
           </w:rPr>
           <w:t>Connexion d’un nouvel utilisateur sur le réseau</w:t>
@@ -1405,7 +1405,7 @@
     </w:p>
     <w:p>
       <w:pPr>
-        <w:pStyle w:val="TDC2"/>
+        <w:pStyle w:val="TM2"/>
         <w:tabs>
           <w:tab w:val="left" w:pos="660"/>
           <w:tab w:val="right" w:leader="dot" w:pos="9062"/>
@@ -1419,7 +1419,7 @@
       <w:hyperlink w:anchor="_Toc119411019" w:history="1">
         <w:r>
           <w:rPr>
-            <w:rStyle w:val="Hipervnculo"/>
+            <w:rStyle w:val="Lienhypertexte"/>
             <w:noProof/>
           </w:rPr>
           <w:t>2.</w:t>
@@ -1434,7 +1434,7 @@
         </w:r>
         <w:r>
           <w:rPr>
-            <w:rStyle w:val="Hipervnculo"/>
+            <w:rStyle w:val="Lienhypertexte"/>
             <w:noProof/>
           </w:rPr>
           <w:t>Ouverture d’une session de clavardage</w:t>
@@ -1491,7 +1491,7 @@
     </w:p>
     <w:p>
       <w:pPr>
-        <w:pStyle w:val="TDC2"/>
+        <w:pStyle w:val="TM2"/>
         <w:tabs>
           <w:tab w:val="left" w:pos="660"/>
           <w:tab w:val="right" w:leader="dot" w:pos="9062"/>
@@ -1505,7 +1505,7 @@
       <w:hyperlink w:anchor="_Toc119411020" w:history="1">
         <w:r>
           <w:rPr>
-            <w:rStyle w:val="Hipervnculo"/>
+            <w:rStyle w:val="Lienhypertexte"/>
             <w:noProof/>
           </w:rPr>
           <w:t>3.</w:t>
@@ -1520,7 +1520,7 @@
         </w:r>
         <w:r>
           <w:rPr>
-            <w:rStyle w:val="Hipervnculo"/>
+            <w:rStyle w:val="Lienhypertexte"/>
             <w:noProof/>
           </w:rPr>
           <w:t>Clavardage entre deux utilisateurs</w:t>
@@ -1577,7 +1577,7 @@
     </w:p>
     <w:p>
       <w:pPr>
-        <w:pStyle w:val="TDC2"/>
+        <w:pStyle w:val="TM2"/>
         <w:tabs>
           <w:tab w:val="left" w:pos="660"/>
           <w:tab w:val="right" w:leader="dot" w:pos="9062"/>
@@ -1591,7 +1591,7 @@
       <w:hyperlink w:anchor="_Toc119411021" w:history="1">
         <w:r>
           <w:rPr>
-            <w:rStyle w:val="Hipervnculo"/>
+            <w:rStyle w:val="Lienhypertexte"/>
             <w:noProof/>
           </w:rPr>
           <w:t>4.</w:t>
@@ -1606,7 +1606,7 @@
         </w:r>
         <w:r>
           <w:rPr>
-            <w:rStyle w:val="Hipervnculo"/>
+            <w:rStyle w:val="Lienhypertexte"/>
             <w:noProof/>
           </w:rPr>
           <w:t>Fermeture d’une session de clavardage</w:t>
@@ -1663,7 +1663,7 @@
     </w:p>
     <w:p>
       <w:pPr>
-        <w:pStyle w:val="TDC2"/>
+        <w:pStyle w:val="TM2"/>
         <w:tabs>
           <w:tab w:val="left" w:pos="660"/>
           <w:tab w:val="right" w:leader="dot" w:pos="9062"/>
@@ -1677,7 +1677,7 @@
       <w:hyperlink w:anchor="_Toc119411022" w:history="1">
         <w:r>
           <w:rPr>
-            <w:rStyle w:val="Hipervnculo"/>
+            <w:rStyle w:val="Lienhypertexte"/>
             <w:noProof/>
           </w:rPr>
           <w:t>5.</w:t>
@@ -1692,7 +1692,7 @@
         </w:r>
         <w:r>
           <w:rPr>
-            <w:rStyle w:val="Hipervnculo"/>
+            <w:rStyle w:val="Lienhypertexte"/>
             <w:noProof/>
           </w:rPr>
           <w:t>Déconnexion d’un utilisateur</w:t>
@@ -1749,7 +1749,7 @@
     </w:p>
     <w:p>
       <w:pPr>
-        <w:pStyle w:val="TDC2"/>
+        <w:pStyle w:val="TM2"/>
         <w:tabs>
           <w:tab w:val="left" w:pos="660"/>
           <w:tab w:val="right" w:leader="dot" w:pos="9062"/>
@@ -1763,7 +1763,7 @@
       <w:hyperlink w:anchor="_Toc119411023" w:history="1">
         <w:r>
           <w:rPr>
-            <w:rStyle w:val="Hipervnculo"/>
+            <w:rStyle w:val="Lienhypertexte"/>
             <w:noProof/>
           </w:rPr>
           <w:t>6.</w:t>
@@ -1778,7 +1778,7 @@
         </w:r>
         <w:r>
           <w:rPr>
-            <w:rStyle w:val="Hipervnculo"/>
+            <w:rStyle w:val="Lienhypertexte"/>
             <w:noProof/>
           </w:rPr>
           <w:t>Administration du système</w:t>
@@ -1835,7 +1835,7 @@
     </w:p>
     <w:p>
       <w:pPr>
-        <w:pStyle w:val="TDC1"/>
+        <w:pStyle w:val="TM1"/>
         <w:tabs>
           <w:tab w:val="left" w:pos="440"/>
           <w:tab w:val="right" w:leader="dot" w:pos="9062"/>
@@ -1849,7 +1849,7 @@
       <w:hyperlink w:anchor="_Toc119411024" w:history="1">
         <w:r>
           <w:rPr>
-            <w:rStyle w:val="Hipervnculo"/>
+            <w:rStyle w:val="Lienhypertexte"/>
             <w:noProof/>
           </w:rPr>
           <w:t>V.</w:t>
@@ -1864,7 +1864,7 @@
         </w:r>
         <w:r>
           <w:rPr>
-            <w:rStyle w:val="Hipervnculo"/>
+            <w:rStyle w:val="Lienhypertexte"/>
             <w:noProof/>
           </w:rPr>
           <w:t>Diagramme de structure composite</w:t>
@@ -1921,7 +1921,7 @@
     </w:p>
     <w:p>
       <w:pPr>
-        <w:pStyle w:val="TDC1"/>
+        <w:pStyle w:val="TM1"/>
         <w:tabs>
           <w:tab w:val="left" w:pos="660"/>
           <w:tab w:val="right" w:leader="dot" w:pos="9062"/>
@@ -1935,7 +1935,7 @@
       <w:hyperlink w:anchor="_Toc119411025" w:history="1">
         <w:r>
           <w:rPr>
-            <w:rStyle w:val="Hipervnculo"/>
+            <w:rStyle w:val="Lienhypertexte"/>
             <w:noProof/>
           </w:rPr>
           <w:t>VI.</w:t>
@@ -1950,7 +1950,7 @@
         </w:r>
         <w:r>
           <w:rPr>
-            <w:rStyle w:val="Hipervnculo"/>
+            <w:rStyle w:val="Lienhypertexte"/>
             <w:noProof/>
           </w:rPr>
           <w:t>Diagramme de déploiement</w:t>
@@ -2007,7 +2007,7 @@
     </w:p>
     <w:p>
       <w:pPr>
-        <w:pStyle w:val="TDC1"/>
+        <w:pStyle w:val="TM1"/>
         <w:tabs>
           <w:tab w:val="left" w:pos="660"/>
           <w:tab w:val="right" w:leader="dot" w:pos="9062"/>
@@ -2021,7 +2021,7 @@
       <w:hyperlink w:anchor="_Toc119411026" w:history="1">
         <w:r>
           <w:rPr>
-            <w:rStyle w:val="Hipervnculo"/>
+            <w:rStyle w:val="Lienhypertexte"/>
             <w:noProof/>
           </w:rPr>
           <w:t>VII.</w:t>
@@ -2036,7 +2036,7 @@
         </w:r>
         <w:r>
           <w:rPr>
-            <w:rStyle w:val="Hipervnculo"/>
+            <w:rStyle w:val="Lienhypertexte"/>
             <w:noProof/>
           </w:rPr>
           <w:t>Schéma de la base de données</w:t>
@@ -2093,7 +2093,7 @@
     </w:p>
     <w:p>
       <w:pPr>
-        <w:pStyle w:val="TDC1"/>
+        <w:pStyle w:val="TM1"/>
         <w:tabs>
           <w:tab w:val="left" w:pos="660"/>
           <w:tab w:val="right" w:leader="dot" w:pos="9062"/>
@@ -2107,7 +2107,7 @@
       <w:hyperlink w:anchor="_Toc119411027" w:history="1">
         <w:r>
           <w:rPr>
-            <w:rStyle w:val="Hipervnculo"/>
+            <w:rStyle w:val="Lienhypertexte"/>
             <w:noProof/>
           </w:rPr>
           <w:t>VIII.</w:t>
@@ -2122,7 +2122,7 @@
         </w:r>
         <w:r>
           <w:rPr>
-            <w:rStyle w:val="Hipervnculo"/>
+            <w:rStyle w:val="Lienhypertexte"/>
             <w:noProof/>
           </w:rPr>
           <w:t>Maquette de l’interface graphique</w:t>
@@ -2179,7 +2179,7 @@
     </w:p>
     <w:p>
       <w:pPr>
-        <w:pStyle w:val="TDC1"/>
+        <w:pStyle w:val="TM1"/>
         <w:tabs>
           <w:tab w:val="right" w:leader="dot" w:pos="9062"/>
         </w:tabs>
@@ -2192,7 +2192,7 @@
       <w:hyperlink w:anchor="_Toc119411028" w:history="1">
         <w:r>
           <w:rPr>
-            <w:rStyle w:val="Hipervnculo"/>
+            <w:rStyle w:val="Lienhypertexte"/>
             <w:noProof/>
           </w:rPr>
           <w:t>Conclusion</w:t>
@@ -2270,7 +2270,7 @@
     </w:p>
     <w:p>
       <w:pPr>
-        <w:pStyle w:val="Ttulo"/>
+        <w:pStyle w:val="Titre"/>
       </w:pPr>
       <w:bookmarkStart w:id="0" w:name="_Toc119411007"/>
       <w:r>
@@ -2303,7 +2303,7 @@
     </w:p>
     <w:p>
       <w:pPr>
-        <w:pStyle w:val="Ttulo1"/>
+        <w:pStyle w:val="Titre1"/>
       </w:pPr>
       <w:bookmarkStart w:id="1" w:name="_Toc119411008"/>
       <w:r>
@@ -2320,7 +2320,7 @@
     </w:p>
     <w:p>
       <w:pPr>
-        <w:pStyle w:val="Ttulo2"/>
+        <w:pStyle w:val="Titre2"/>
       </w:pPr>
       <w:bookmarkStart w:id="2" w:name="_Toc119411009"/>
       <w:r>
@@ -2335,7 +2335,7 @@
     </w:p>
     <w:p>
       <w:pPr>
-        <w:pStyle w:val="Ttulo2"/>
+        <w:pStyle w:val="Titre2"/>
       </w:pPr>
       <w:bookmarkStart w:id="3" w:name="_Toc119411010"/>
       <w:r>
@@ -2355,7 +2355,7 @@
     </w:p>
     <w:p>
       <w:pPr>
-        <w:pStyle w:val="Ttulo1"/>
+        <w:pStyle w:val="Titre1"/>
       </w:pPr>
       <w:bookmarkStart w:id="4" w:name="_Toc119411011"/>
       <w:r>
@@ -2366,7 +2366,7 @@
     </w:p>
     <w:p>
       <w:pPr>
-        <w:pStyle w:val="Ttulo2"/>
+        <w:pStyle w:val="Titre2"/>
         <w:numPr>
           <w:ilvl w:val="0"/>
           <w:numId w:val="4"/>
@@ -2431,7 +2431,7 @@
     </w:p>
     <w:p>
       <w:pPr>
-        <w:pStyle w:val="Ttulo2"/>
+        <w:pStyle w:val="Titre2"/>
         <w:numPr>
           <w:ilvl w:val="0"/>
           <w:numId w:val="4"/>
@@ -2507,7 +2507,7 @@
     </w:p>
     <w:p>
       <w:pPr>
-        <w:pStyle w:val="Ttulo1"/>
+        <w:pStyle w:val="Titre1"/>
       </w:pPr>
       <w:bookmarkStart w:id="7" w:name="_Toc119411014"/>
       <w:r>
@@ -2518,7 +2518,7 @@
     </w:p>
     <w:p>
       <w:pPr>
-        <w:pStyle w:val="Ttulo2"/>
+        <w:pStyle w:val="Titre2"/>
         <w:numPr>
           <w:ilvl w:val="0"/>
           <w:numId w:val="5"/>
@@ -2580,7 +2580,7 @@
     </w:p>
     <w:p>
       <w:pPr>
-        <w:pStyle w:val="Ttulo2"/>
+        <w:pStyle w:val="Titre2"/>
         <w:numPr>
           <w:ilvl w:val="0"/>
           <w:numId w:val="5"/>
@@ -2613,7 +2613,7 @@
     </w:p>
     <w:p>
       <w:pPr>
-        <w:pStyle w:val="Ttulo1"/>
+        <w:pStyle w:val="Titre1"/>
       </w:pPr>
       <w:bookmarkStart w:id="10" w:name="_Toc119411017"/>
       <w:r>
@@ -2624,7 +2624,7 @@
     </w:p>
     <w:p>
       <w:pPr>
-        <w:pStyle w:val="Ttulo2"/>
+        <w:pStyle w:val="Titre2"/>
         <w:numPr>
           <w:ilvl w:val="0"/>
           <w:numId w:val="7"/>
@@ -2693,7 +2693,7 @@
     </w:p>
     <w:p>
       <w:pPr>
-        <w:pStyle w:val="Ttulo2"/>
+        <w:pStyle w:val="Titre2"/>
       </w:pPr>
       <w:bookmarkStart w:id="12" w:name="_Toc119411019"/>
       <w:r>
@@ -2754,7 +2754,7 @@
     </w:p>
     <w:p>
       <w:pPr>
-        <w:pStyle w:val="Ttulo2"/>
+        <w:pStyle w:val="Titre2"/>
       </w:pPr>
       <w:bookmarkStart w:id="13" w:name="_Toc119411020"/>
       <w:r>
@@ -2813,7 +2813,7 @@
     </w:p>
     <w:p>
       <w:pPr>
-        <w:pStyle w:val="Ttulo2"/>
+        <w:pStyle w:val="Titre2"/>
       </w:pPr>
       <w:bookmarkStart w:id="14" w:name="_Toc119411021"/>
       <w:r>
@@ -2881,7 +2881,7 @@
     </w:p>
     <w:p>
       <w:pPr>
-        <w:pStyle w:val="Ttulo2"/>
+        <w:pStyle w:val="Titre2"/>
       </w:pPr>
       <w:bookmarkStart w:id="15" w:name="_Toc119411022"/>
       <w:r>
@@ -2940,7 +2940,7 @@
     </w:p>
     <w:p>
       <w:pPr>
-        <w:pStyle w:val="Ttulo2"/>
+        <w:pStyle w:val="Titre2"/>
       </w:pPr>
       <w:bookmarkStart w:id="16" w:name="_Toc119411023"/>
       <w:r>
@@ -3001,7 +3001,7 @@
     </w:p>
     <w:p>
       <w:pPr>
-        <w:pStyle w:val="Ttulo2"/>
+        <w:pStyle w:val="Titre2"/>
         <w:rPr>
           <w:color w:val="C00000"/>
           <w:sz w:val="32"/>
@@ -3014,7 +3014,7 @@
     </w:p>
     <w:p>
       <w:pPr>
-        <w:pStyle w:val="Ttulo1"/>
+        <w:pStyle w:val="Titre1"/>
       </w:pPr>
       <w:bookmarkStart w:id="17" w:name="_Toc119411024"/>
       <w:r>
@@ -3092,7 +3092,7 @@
     </w:p>
     <w:p>
       <w:pPr>
-        <w:pStyle w:val="Ttulo1"/>
+        <w:pStyle w:val="Titre1"/>
       </w:pPr>
       <w:bookmarkStart w:id="18" w:name="_Toc119411025"/>
       <w:r>
@@ -3168,7 +3168,7 @@
     </w:p>
     <w:p>
       <w:pPr>
-        <w:pStyle w:val="Ttulo1"/>
+        <w:pStyle w:val="Titre1"/>
       </w:pPr>
       <w:bookmarkStart w:id="19" w:name="_Toc119411026"/>
       <w:r>
@@ -3242,7 +3242,7 @@
     </w:p>
     <w:p>
       <w:pPr>
-        <w:pStyle w:val="Ttulo1"/>
+        <w:pStyle w:val="Titre1"/>
       </w:pPr>
       <w:bookmarkStart w:id="20" w:name="_Toc119411027"/>
       <w:r>
@@ -3267,11 +3267,147 @@
         <w:t xml:space="preserve"> pour notre interface graphique en raison de sa simplicité d’utilisation. </w:t>
       </w:r>
     </w:p>
+    <w:p>
+      <w:r>
+        <w:rPr>
+          <w:noProof/>
+        </w:rPr>
+        <w:drawing>
+          <wp:anchor distT="0" distB="0" distL="114300" distR="114300" simplePos="0" relativeHeight="251660288" behindDoc="1" locked="0" layoutInCell="1" allowOverlap="1" wp14:anchorId="6EE370E6" wp14:editId="7DC1E183">
+            <wp:simplePos x="0" y="0"/>
+            <wp:positionH relativeFrom="margin">
+              <wp:align>center</wp:align>
+            </wp:positionH>
+            <wp:positionV relativeFrom="paragraph">
+              <wp:posOffset>97155</wp:posOffset>
+            </wp:positionV>
+            <wp:extent cx="4991100" cy="3126656"/>
+            <wp:effectExtent l="0" t="0" r="0" b="0"/>
+            <wp:wrapNone/>
+            <wp:docPr id="16" name="Image 16"/>
+            <wp:cNvGraphicFramePr>
+              <a:graphicFrameLocks xmlns:a="http://schemas.openxmlformats.org/drawingml/2006/main" noChangeAspect="1"/>
+            </wp:cNvGraphicFramePr>
+            <a:graphic xmlns:a="http://schemas.openxmlformats.org/drawingml/2006/main">
+              <a:graphicData uri="http://schemas.openxmlformats.org/drawingml/2006/picture">
+                <pic:pic xmlns:pic="http://schemas.openxmlformats.org/drawingml/2006/picture">
+                  <pic:nvPicPr>
+                    <pic:cNvPr id="0" name="Picture 1"/>
+                    <pic:cNvPicPr>
+                      <a:picLocks noChangeAspect="1" noChangeArrowheads="1"/>
+                    </pic:cNvPicPr>
+                  </pic:nvPicPr>
+                  <pic:blipFill>
+                    <a:blip r:embed="rId23">
+                      <a:extLst>
+                        <a:ext uri="{28A0092B-C50C-407E-A947-70E740481C1C}">
+                          <a14:useLocalDpi xmlns:a14="http://schemas.microsoft.com/office/drawing/2010/main" val="0"/>
+                        </a:ext>
+                      </a:extLst>
+                    </a:blip>
+                    <a:srcRect/>
+                    <a:stretch>
+                      <a:fillRect/>
+                    </a:stretch>
+                  </pic:blipFill>
+                  <pic:spPr bwMode="auto">
+                    <a:xfrm>
+                      <a:off x="0" y="0"/>
+                      <a:ext cx="4991100" cy="3126656"/>
+                    </a:xfrm>
+                    <a:prstGeom prst="rect">
+                      <a:avLst/>
+                    </a:prstGeom>
+                    <a:noFill/>
+                    <a:ln>
+                      <a:noFill/>
+                    </a:ln>
+                  </pic:spPr>
+                </pic:pic>
+              </a:graphicData>
+            </a:graphic>
+            <wp14:sizeRelH relativeFrom="margin">
+              <wp14:pctWidth>0</wp14:pctWidth>
+            </wp14:sizeRelH>
+            <wp14:sizeRelV relativeFrom="margin">
+              <wp14:pctHeight>0</wp14:pctHeight>
+            </wp14:sizeRelV>
+          </wp:anchor>
+        </w:drawing>
+      </w:r>
+    </w:p>
     <w:p/>
-    <w:p/>
-    <w:p/>
+    <w:p>
+      <w:r>
+        <w:rPr>
+          <w:noProof/>
+        </w:rPr>
+        <w:drawing>
+          <wp:anchor distT="0" distB="0" distL="114300" distR="114300" simplePos="0" relativeHeight="251661312" behindDoc="1" locked="0" layoutInCell="1" allowOverlap="1" wp14:anchorId="321C951C" wp14:editId="681D8CD1">
+            <wp:simplePos x="0" y="0"/>
+            <wp:positionH relativeFrom="margin">
+              <wp:align>center</wp:align>
+            </wp:positionH>
+            <wp:positionV relativeFrom="paragraph">
+              <wp:posOffset>2954655</wp:posOffset>
+            </wp:positionV>
+            <wp:extent cx="6934200" cy="3880397"/>
+            <wp:effectExtent l="0" t="0" r="0" b="6350"/>
+            <wp:wrapNone/>
+            <wp:docPr id="20" name="Image 20"/>
+            <wp:cNvGraphicFramePr>
+              <a:graphicFrameLocks xmlns:a="http://schemas.openxmlformats.org/drawingml/2006/main" noChangeAspect="1"/>
+            </wp:cNvGraphicFramePr>
+            <a:graphic xmlns:a="http://schemas.openxmlformats.org/drawingml/2006/main">
+              <a:graphicData uri="http://schemas.openxmlformats.org/drawingml/2006/picture">
+                <pic:pic xmlns:pic="http://schemas.openxmlformats.org/drawingml/2006/picture">
+                  <pic:nvPicPr>
+                    <pic:cNvPr id="0" name="Picture 2"/>
+                    <pic:cNvPicPr>
+                      <a:picLocks noChangeAspect="1" noChangeArrowheads="1"/>
+                    </pic:cNvPicPr>
+                  </pic:nvPicPr>
+                  <pic:blipFill>
+                    <a:blip r:embed="rId24">
+                      <a:extLst>
+                        <a:ext uri="{28A0092B-C50C-407E-A947-70E740481C1C}">
+                          <a14:useLocalDpi xmlns:a14="http://schemas.microsoft.com/office/drawing/2010/main" val="0"/>
+                        </a:ext>
+                      </a:extLst>
+                    </a:blip>
+                    <a:srcRect/>
+                    <a:stretch>
+                      <a:fillRect/>
+                    </a:stretch>
+                  </pic:blipFill>
+                  <pic:spPr bwMode="auto">
+                    <a:xfrm>
+                      <a:off x="0" y="0"/>
+                      <a:ext cx="6934200" cy="3880397"/>
+                    </a:xfrm>
+                    <a:prstGeom prst="rect">
+                      <a:avLst/>
+                    </a:prstGeom>
+                    <a:noFill/>
+                    <a:ln>
+                      <a:noFill/>
+                    </a:ln>
+                  </pic:spPr>
+                </pic:pic>
+              </a:graphicData>
+            </a:graphic>
+            <wp14:sizeRelH relativeFrom="margin">
+              <wp14:pctWidth>0</wp14:pctWidth>
+            </wp14:sizeRelH>
+            <wp14:sizeRelV relativeFrom="margin">
+              <wp14:pctHeight>0</wp14:pctHeight>
+            </wp14:sizeRelV>
+          </wp:anchor>
+        </w:drawing>
+      </w:r>
+    </w:p>
     <w:sectPr>
-      <w:footerReference w:type="default" r:id="rId23"/>
+      <w:footerReference w:type="default" r:id="rId25"/>
       <w:pgSz w:w="11906" w:h="16838"/>
       <w:pgMar w:top="1417" w:right="1417" w:bottom="1417" w:left="1417" w:header="708" w:footer="708" w:gutter="0"/>
       <w:cols w:space="708"/>
@@ -3310,7 +3446,7 @@
 <w:ftr xmlns:wpc="http://schemas.microsoft.com/office/word/2010/wordprocessingCanvas" xmlns:cx="http://schemas.microsoft.com/office/drawing/2014/chartex" xmlns:cx1="http://schemas.microsoft.com/office/drawing/2015/9/8/chartex" xmlns:cx2="http://schemas.microsoft.com/office/drawing/2015/10/21/chartex" xmlns:cx3="http://schemas.microsoft.com/office/drawing/2016/5/9/chartex" xmlns:cx4="http://schemas.microsoft.com/office/drawing/2016/5/10/chartex" xmlns:cx5="http://schemas.microsoft.com/office/drawing/2016/5/11/chartex" xmlns:cx6="http://schemas.microsoft.com/office/drawing/2016/5/12/chartex" xmlns:cx7="http://schemas.microsoft.com/office/drawing/2016/5/13/chartex" xmlns:cx8="http://schemas.microsoft.com/office/drawing/2016/5/14/chartex" xmlns:mc="http://schemas.openxmlformats.org/markup-compatibility/2006" xmlns:aink="http://schemas.microsoft.com/office/drawing/2016/ink" xmlns:am3d="http://schemas.microsoft.com/office/drawing/2017/model3d" xmlns:o="urn:schemas-microsoft-com:office:office" xmlns:oel="http://schemas.microsoft.com/office/2019/extlst" xmlns:r="http://schemas.openxmlformats.org/officeDocument/2006/relationships" xmlns:m="http://schemas.openxmlformats.org/officeDocument/2006/math" xmlns:v="urn:schemas-microsoft-com:vml" xmlns:wp14="http://schemas.microsoft.com/office/word/2010/wordprocessingDrawing" xmlns:wp="http://schemas.openxmlformats.org/drawingml/2006/wordprocessingDrawing" xmlns:w10="urn:schemas-microsoft-com:office:word" xmlns:w="http://schemas.openxmlformats.org/wordprocessingml/2006/main" xmlns:w14="http://schemas.microsoft.com/office/word/2010/wordml" xmlns:w15="http://schemas.microsoft.com/office/word/2012/wordml" xmlns:w16cex="http://schemas.microsoft.com/office/word/2018/wordml/cex" xmlns:w16cid="http://schemas.microsoft.com/office/word/2016/wordml/cid" xmlns:w16="http://schemas.microsoft.com/office/word/2018/wordml" xmlns:w16sdtdh="http://schemas.microsoft.com/office/word/2020/wordml/sdtdatahash" xmlns:w16se="http://schemas.microsoft.com/office/word/2015/wordml/symex" xmlns:wpg="http://schemas.microsoft.com/office/word/2010/wordprocessingGroup" xmlns:wpi="http://schemas.microsoft.com/office/word/2010/wordprocessingInk" xmlns:wne="http://schemas.microsoft.com/office/word/2006/wordml" xmlns:wps="http://schemas.microsoft.com/office/word/2010/wordprocessingShape" mc:Ignorable="w14 w15 w16se w16cid w16 w16cex w16sdtdh wp14">
   <w:p>
     <w:pPr>
-      <w:pStyle w:val="Piedepgina"/>
+      <w:pStyle w:val="Pieddepage"/>
     </w:pPr>
   </w:p>
 </w:ftr>
@@ -3329,7 +3465,7 @@
     <w:sdtContent>
       <w:p>
         <w:pPr>
-          <w:pStyle w:val="Piedepgina"/>
+          <w:pStyle w:val="Pieddepage"/>
         </w:pPr>
         <w:r>
           <w:rPr>
@@ -3627,7 +3763,7 @@
 <w:hdr xmlns:wpc="http://schemas.microsoft.com/office/word/2010/wordprocessingCanvas" xmlns:cx="http://schemas.microsoft.com/office/drawing/2014/chartex" xmlns:cx1="http://schemas.microsoft.com/office/drawing/2015/9/8/chartex" xmlns:cx2="http://schemas.microsoft.com/office/drawing/2015/10/21/chartex" xmlns:cx3="http://schemas.microsoft.com/office/drawing/2016/5/9/chartex" xmlns:cx4="http://schemas.microsoft.com/office/drawing/2016/5/10/chartex" xmlns:cx5="http://schemas.microsoft.com/office/drawing/2016/5/11/chartex" xmlns:cx6="http://schemas.microsoft.com/office/drawing/2016/5/12/chartex" xmlns:cx7="http://schemas.microsoft.com/office/drawing/2016/5/13/chartex" xmlns:cx8="http://schemas.microsoft.com/office/drawing/2016/5/14/chartex" xmlns:mc="http://schemas.openxmlformats.org/markup-compatibility/2006" xmlns:aink="http://schemas.microsoft.com/office/drawing/2016/ink" xmlns:am3d="http://schemas.microsoft.com/office/drawing/2017/model3d" xmlns:o="urn:schemas-microsoft-com:office:office" xmlns:oel="http://schemas.microsoft.com/office/2019/extlst" xmlns:r="http://schemas.openxmlformats.org/officeDocument/2006/relationships" xmlns:m="http://schemas.openxmlformats.org/officeDocument/2006/math" xmlns:v="urn:schemas-microsoft-com:vml" xmlns:wp14="http://schemas.microsoft.com/office/word/2010/wordprocessingDrawing" xmlns:wp="http://schemas.openxmlformats.org/drawingml/2006/wordprocessingDrawing" xmlns:w10="urn:schemas-microsoft-com:office:word" xmlns:w="http://schemas.openxmlformats.org/wordprocessingml/2006/main" xmlns:w14="http://schemas.microsoft.com/office/word/2010/wordml" xmlns:w15="http://schemas.microsoft.com/office/word/2012/wordml" xmlns:w16cex="http://schemas.microsoft.com/office/word/2018/wordml/cex" xmlns:w16cid="http://schemas.microsoft.com/office/word/2016/wordml/cid" xmlns:w16="http://schemas.microsoft.com/office/word/2018/wordml" xmlns:w16sdtdh="http://schemas.microsoft.com/office/word/2020/wordml/sdtdatahash" xmlns:w16se="http://schemas.microsoft.com/office/word/2015/wordml/symex" xmlns:wpg="http://schemas.microsoft.com/office/word/2010/wordprocessingGroup" xmlns:wpi="http://schemas.microsoft.com/office/word/2010/wordprocessingInk" xmlns:wne="http://schemas.microsoft.com/office/word/2006/wordml" xmlns:wps="http://schemas.microsoft.com/office/word/2010/wordprocessingShape" mc:Ignorable="w14 w15 w16se w16cid w16 w16cex w16sdtdh wp14">
   <w:p>
     <w:pPr>
-      <w:pStyle w:val="Encabezado"/>
+      <w:pStyle w:val="En-tte"/>
     </w:pPr>
     <w:r>
       <w:rPr>
@@ -3698,7 +3834,7 @@
 <w:hdr xmlns:wpc="http://schemas.microsoft.com/office/word/2010/wordprocessingCanvas" xmlns:cx="http://schemas.microsoft.com/office/drawing/2014/chartex" xmlns:cx1="http://schemas.microsoft.com/office/drawing/2015/9/8/chartex" xmlns:cx2="http://schemas.microsoft.com/office/drawing/2015/10/21/chartex" xmlns:cx3="http://schemas.microsoft.com/office/drawing/2016/5/9/chartex" xmlns:cx4="http://schemas.microsoft.com/office/drawing/2016/5/10/chartex" xmlns:cx5="http://schemas.microsoft.com/office/drawing/2016/5/11/chartex" xmlns:cx6="http://schemas.microsoft.com/office/drawing/2016/5/12/chartex" xmlns:cx7="http://schemas.microsoft.com/office/drawing/2016/5/13/chartex" xmlns:cx8="http://schemas.microsoft.com/office/drawing/2016/5/14/chartex" xmlns:mc="http://schemas.openxmlformats.org/markup-compatibility/2006" xmlns:aink="http://schemas.microsoft.com/office/drawing/2016/ink" xmlns:am3d="http://schemas.microsoft.com/office/drawing/2017/model3d" xmlns:o="urn:schemas-microsoft-com:office:office" xmlns:oel="http://schemas.microsoft.com/office/2019/extlst" xmlns:r="http://schemas.openxmlformats.org/officeDocument/2006/relationships" xmlns:m="http://schemas.openxmlformats.org/officeDocument/2006/math" xmlns:v="urn:schemas-microsoft-com:vml" xmlns:wp14="http://schemas.microsoft.com/office/word/2010/wordprocessingDrawing" xmlns:wp="http://schemas.openxmlformats.org/drawingml/2006/wordprocessingDrawing" xmlns:w10="urn:schemas-microsoft-com:office:word" xmlns:w="http://schemas.openxmlformats.org/wordprocessingml/2006/main" xmlns:w14="http://schemas.microsoft.com/office/word/2010/wordml" xmlns:w15="http://schemas.microsoft.com/office/word/2012/wordml" xmlns:w16cex="http://schemas.microsoft.com/office/word/2018/wordml/cex" xmlns:w16cid="http://schemas.microsoft.com/office/word/2016/wordml/cid" xmlns:w16="http://schemas.microsoft.com/office/word/2018/wordml" xmlns:w16sdtdh="http://schemas.microsoft.com/office/word/2020/wordml/sdtdatahash" xmlns:w16se="http://schemas.microsoft.com/office/word/2015/wordml/symex" xmlns:wpg="http://schemas.microsoft.com/office/word/2010/wordprocessingGroup" xmlns:wpi="http://schemas.microsoft.com/office/word/2010/wordprocessingInk" xmlns:wne="http://schemas.microsoft.com/office/word/2006/wordml" xmlns:wps="http://schemas.microsoft.com/office/word/2010/wordprocessingShape" mc:Ignorable="w14 w15 w16se w16cid w16 w16cex w16sdtdh wp14">
   <w:p>
     <w:pPr>
-      <w:pStyle w:val="Encabezado"/>
+      <w:pStyle w:val="En-tte"/>
     </w:pPr>
   </w:p>
 </w:hdr>
@@ -3713,7 +3849,7 @@
     <w:lvl w:ilvl="0" w:tplc="4F4CAFBC">
       <w:start w:val="1"/>
       <w:numFmt w:val="upperRoman"/>
-      <w:pStyle w:val="Ttulo1"/>
+      <w:pStyle w:val="Titre1"/>
       <w:lvlText w:val="%1."/>
       <w:lvlJc w:val="right"/>
       <w:pPr>
@@ -3800,7 +3936,7 @@
     <w:lvl w:ilvl="0" w:tplc="6724348E">
       <w:start w:val="1"/>
       <w:numFmt w:val="decimal"/>
-      <w:pStyle w:val="Ttulo2"/>
+      <w:pStyle w:val="Titre2"/>
       <w:lvlText w:val="%1."/>
       <w:lvlJc w:val="left"/>
       <w:pPr>
@@ -3887,7 +4023,7 @@
     <w:lvl w:ilvl="0" w:tplc="DF347DFA">
       <w:start w:val="1"/>
       <w:numFmt w:val="lowerRoman"/>
-      <w:pStyle w:val="Ttulo3"/>
+      <w:pStyle w:val="Titre3"/>
       <w:lvlText w:val="%1."/>
       <w:lvlJc w:val="right"/>
       <w:pPr>
@@ -4409,11 +4545,11 @@
       <w:rFonts w:ascii="Montserrat" w:hAnsi="Montserrat"/>
     </w:rPr>
   </w:style>
-  <w:style w:type="paragraph" w:styleId="Ttulo1">
+  <w:style w:type="paragraph" w:styleId="Titre1">
     <w:name w:val="heading 1"/>
     <w:basedOn w:val="Normal"/>
-    <w:next w:val="Ttulo2"/>
-    <w:link w:val="Ttulo1Car"/>
+    <w:next w:val="Titre2"/>
+    <w:link w:val="Titre1Car"/>
     <w:uiPriority w:val="9"/>
     <w:qFormat/>
     <w:rsid w:val="00B724C8"/>
@@ -4434,11 +4570,11 @@
       <w:szCs w:val="32"/>
     </w:rPr>
   </w:style>
-  <w:style w:type="paragraph" w:styleId="Ttulo2">
+  <w:style w:type="paragraph" w:styleId="Titre2">
     <w:name w:val="heading 2"/>
     <w:basedOn w:val="Normal"/>
     <w:next w:val="Normal"/>
-    <w:link w:val="Ttulo2Car"/>
+    <w:link w:val="Titre2Car"/>
     <w:uiPriority w:val="9"/>
     <w:unhideWhenUsed/>
     <w:qFormat/>
@@ -4460,11 +4596,11 @@
       <w:szCs w:val="26"/>
     </w:rPr>
   </w:style>
-  <w:style w:type="paragraph" w:styleId="Ttulo3">
+  <w:style w:type="paragraph" w:styleId="Titre3">
     <w:name w:val="heading 3"/>
     <w:basedOn w:val="Normal"/>
     <w:next w:val="Normal"/>
-    <w:link w:val="Ttulo3Car"/>
+    <w:link w:val="Titre3Car"/>
     <w:uiPriority w:val="9"/>
     <w:unhideWhenUsed/>
     <w:qFormat/>
@@ -4487,13 +4623,13 @@
       <w:szCs w:val="24"/>
     </w:rPr>
   </w:style>
-  <w:style w:type="character" w:default="1" w:styleId="Fuentedeprrafopredeter">
+  <w:style w:type="character" w:default="1" w:styleId="Policepardfaut">
     <w:name w:val="Default Paragraph Font"/>
     <w:uiPriority w:val="1"/>
     <w:semiHidden/>
     <w:unhideWhenUsed/>
   </w:style>
-  <w:style w:type="table" w:default="1" w:styleId="Tablanormal">
+  <w:style w:type="table" w:default="1" w:styleId="TableauNormal">
     <w:name w:val="Normal Table"/>
     <w:uiPriority w:val="99"/>
     <w:semiHidden/>
@@ -4508,16 +4644,16 @@
       </w:tblCellMar>
     </w:tblPr>
   </w:style>
-  <w:style w:type="numbering" w:default="1" w:styleId="Sinlista">
+  <w:style w:type="numbering" w:default="1" w:styleId="Aucuneliste">
     <w:name w:val="No List"/>
     <w:uiPriority w:val="99"/>
     <w:semiHidden/>
     <w:unhideWhenUsed/>
   </w:style>
-  <w:style w:type="paragraph" w:styleId="Encabezado">
+  <w:style w:type="paragraph" w:styleId="En-tte">
     <w:name w:val="header"/>
     <w:basedOn w:val="Normal"/>
-    <w:link w:val="EncabezadoCar"/>
+    <w:link w:val="En-tteCar"/>
     <w:uiPriority w:val="99"/>
     <w:unhideWhenUsed/>
     <w:rsid w:val="00B639B1"/>
@@ -4529,17 +4665,17 @@
       <w:spacing w:after="0" w:line="240" w:lineRule="auto"/>
     </w:pPr>
   </w:style>
-  <w:style w:type="character" w:customStyle="1" w:styleId="EncabezadoCar">
-    <w:name w:val="Encabezado Car"/>
-    <w:basedOn w:val="Fuentedeprrafopredeter"/>
-    <w:link w:val="Encabezado"/>
+  <w:style w:type="character" w:customStyle="1" w:styleId="En-tteCar">
+    <w:name w:val="En-tête Car"/>
+    <w:basedOn w:val="Policepardfaut"/>
+    <w:link w:val="En-tte"/>
     <w:uiPriority w:val="99"/>
     <w:rsid w:val="00B639B1"/>
   </w:style>
-  <w:style w:type="paragraph" w:styleId="Piedepgina">
+  <w:style w:type="paragraph" w:styleId="Pieddepage">
     <w:name w:val="footer"/>
     <w:basedOn w:val="Normal"/>
-    <w:link w:val="PiedepginaCar"/>
+    <w:link w:val="PieddepageCar"/>
     <w:uiPriority w:val="99"/>
     <w:unhideWhenUsed/>
     <w:rsid w:val="00B639B1"/>
@@ -4551,17 +4687,17 @@
       <w:spacing w:after="0" w:line="240" w:lineRule="auto"/>
     </w:pPr>
   </w:style>
-  <w:style w:type="character" w:customStyle="1" w:styleId="PiedepginaCar">
-    <w:name w:val="Pie de página Car"/>
-    <w:basedOn w:val="Fuentedeprrafopredeter"/>
-    <w:link w:val="Piedepgina"/>
+  <w:style w:type="character" w:customStyle="1" w:styleId="PieddepageCar">
+    <w:name w:val="Pied de page Car"/>
+    <w:basedOn w:val="Policepardfaut"/>
+    <w:link w:val="Pieddepage"/>
     <w:uiPriority w:val="99"/>
     <w:rsid w:val="00B639B1"/>
   </w:style>
-  <w:style w:type="character" w:customStyle="1" w:styleId="Ttulo1Car">
-    <w:name w:val="Título 1 Car"/>
-    <w:basedOn w:val="Fuentedeprrafopredeter"/>
-    <w:link w:val="Ttulo1"/>
+  <w:style w:type="character" w:customStyle="1" w:styleId="Titre1Car">
+    <w:name w:val="Titre 1 Car"/>
+    <w:basedOn w:val="Policepardfaut"/>
+    <w:link w:val="Titre1"/>
     <w:uiPriority w:val="9"/>
     <w:rsid w:val="00B724C8"/>
     <w:rPr>
@@ -4572,7 +4708,7 @@
       <w:szCs w:val="32"/>
     </w:rPr>
   </w:style>
-  <w:style w:type="paragraph" w:styleId="Sinespaciado">
+  <w:style w:type="paragraph" w:styleId="Sansinterligne">
     <w:name w:val="No Spacing"/>
     <w:uiPriority w:val="1"/>
     <w:qFormat/>
@@ -4581,10 +4717,10 @@
       <w:spacing w:after="0" w:line="240" w:lineRule="auto"/>
     </w:pPr>
   </w:style>
-  <w:style w:type="character" w:customStyle="1" w:styleId="Ttulo2Car">
-    <w:name w:val="Título 2 Car"/>
-    <w:basedOn w:val="Fuentedeprrafopredeter"/>
-    <w:link w:val="Ttulo2"/>
+  <w:style w:type="character" w:customStyle="1" w:styleId="Titre2Car">
+    <w:name w:val="Titre 2 Car"/>
+    <w:basedOn w:val="Policepardfaut"/>
+    <w:link w:val="Titre2"/>
     <w:uiPriority w:val="9"/>
     <w:rsid w:val="00375E5E"/>
     <w:rPr>
@@ -4595,7 +4731,7 @@
       <w:szCs w:val="26"/>
     </w:rPr>
   </w:style>
-  <w:style w:type="paragraph" w:styleId="TDC1">
+  <w:style w:type="paragraph" w:styleId="TM1">
     <w:name w:val="toc 1"/>
     <w:basedOn w:val="Normal"/>
     <w:next w:val="Normal"/>
@@ -4607,7 +4743,7 @@
       <w:spacing w:after="100"/>
     </w:pPr>
   </w:style>
-  <w:style w:type="paragraph" w:styleId="TDC2">
+  <w:style w:type="paragraph" w:styleId="TM2">
     <w:name w:val="toc 2"/>
     <w:basedOn w:val="Normal"/>
     <w:next w:val="Normal"/>
@@ -4620,9 +4756,9 @@
       <w:ind w:left="220"/>
     </w:pPr>
   </w:style>
-  <w:style w:type="character" w:styleId="Hipervnculo">
+  <w:style w:type="character" w:styleId="Lienhypertexte">
     <w:name w:val="Hyperlink"/>
-    <w:basedOn w:val="Fuentedeprrafopredeter"/>
+    <w:basedOn w:val="Policepardfaut"/>
     <w:uiPriority w:val="99"/>
     <w:unhideWhenUsed/>
     <w:rsid w:val="00787FEC"/>
@@ -4631,11 +4767,11 @@
       <w:u w:val="single"/>
     </w:rPr>
   </w:style>
-  <w:style w:type="paragraph" w:styleId="Ttulo">
+  <w:style w:type="paragraph" w:styleId="Titre">
     <w:name w:val="Title"/>
     <w:basedOn w:val="Normal"/>
     <w:next w:val="Normal"/>
-    <w:link w:val="TtuloCar"/>
+    <w:link w:val="TitreCar"/>
     <w:uiPriority w:val="10"/>
     <w:qFormat/>
     <w:rsid w:val="00B724C8"/>
@@ -4653,10 +4789,10 @@
       <w:szCs w:val="56"/>
     </w:rPr>
   </w:style>
-  <w:style w:type="character" w:customStyle="1" w:styleId="TtuloCar">
-    <w:name w:val="Título Car"/>
-    <w:basedOn w:val="Fuentedeprrafopredeter"/>
-    <w:link w:val="Ttulo"/>
+  <w:style w:type="character" w:customStyle="1" w:styleId="TitreCar">
+    <w:name w:val="Titre Car"/>
+    <w:basedOn w:val="Policepardfaut"/>
+    <w:link w:val="Titre"/>
     <w:uiPriority w:val="10"/>
     <w:rsid w:val="00B724C8"/>
     <w:rPr>
@@ -4669,10 +4805,10 @@
       <w:szCs w:val="56"/>
     </w:rPr>
   </w:style>
-  <w:style w:type="character" w:customStyle="1" w:styleId="Ttulo3Car">
-    <w:name w:val="Título 3 Car"/>
-    <w:basedOn w:val="Fuentedeprrafopredeter"/>
-    <w:link w:val="Ttulo3"/>
+  <w:style w:type="character" w:customStyle="1" w:styleId="Titre3Car">
+    <w:name w:val="Titre 3 Car"/>
+    <w:basedOn w:val="Policepardfaut"/>
+    <w:link w:val="Titre3"/>
     <w:uiPriority w:val="9"/>
     <w:rsid w:val="00375E5E"/>
     <w:rPr>
@@ -4683,7 +4819,7 @@
       <w:szCs w:val="24"/>
     </w:rPr>
   </w:style>
-  <w:style w:type="paragraph" w:styleId="TDC3">
+  <w:style w:type="paragraph" w:styleId="TM3">
     <w:name w:val="toc 3"/>
     <w:basedOn w:val="Normal"/>
     <w:next w:val="Normal"/>

</xml_diff>

<commit_message>
Modification titre rapport et suppression fichier temporaire
</commit_message>
<xml_diff>
--- a/rapport_conception.docx
+++ b/rapport_conception.docx
@@ -382,12 +382,13 @@
       <w:pPr>
         <w:pStyle w:val="TM1"/>
         <w:tabs>
+          <w:tab w:val="left" w:pos="440"/>
           <w:tab w:val="right" w:leader="dot" w:pos="9062"/>
         </w:tabs>
         <w:rPr>
           <w:rFonts w:asciiTheme="minorHAnsi" w:eastAsiaTheme="minorEastAsia" w:hAnsiTheme="minorHAnsi"/>
           <w:noProof/>
-          <w:lang w:val="es-ES" w:eastAsia="es-ES"/>
+          <w:lang w:eastAsia="fr-FR"/>
         </w:rPr>
       </w:pPr>
       <w:r>
@@ -399,23 +400,38 @@
       <w:r>
         <w:fldChar w:fldCharType="separate"/>
       </w:r>
-      <w:hyperlink w:anchor="_Toc119411007" w:history="1">
+      <w:hyperlink w:anchor="_Toc125660141" w:history="1">
         <w:r>
           <w:rPr>
             <w:rStyle w:val="Lienhypertexte"/>
             <w:noProof/>
           </w:rPr>
-          <w:t>Introduction</w:t>
-        </w:r>
-        <w:r>
-          <w:rPr>
-            <w:noProof/>
-            <w:webHidden/>
+          <w:t>I.</w:t>
+        </w:r>
+        <w:r>
+          <w:rPr>
+            <w:rFonts w:asciiTheme="minorHAnsi" w:eastAsiaTheme="minorEastAsia" w:hAnsiTheme="minorHAnsi"/>
+            <w:noProof/>
+            <w:lang w:eastAsia="fr-FR"/>
           </w:rPr>
           <w:tab/>
         </w:r>
         <w:r>
           <w:rPr>
+            <w:rStyle w:val="Lienhypertexte"/>
+            <w:noProof/>
+          </w:rPr>
+          <w:t>Acteurs</w:t>
+        </w:r>
+        <w:r>
+          <w:rPr>
+            <w:noProof/>
+            <w:webHidden/>
+          </w:rPr>
+          <w:tab/>
+        </w:r>
+        <w:r>
+          <w:rPr>
             <w:noProof/>
             <w:webHidden/>
           </w:rPr>
@@ -426,7 +442,7 @@
             <w:noProof/>
             <w:webHidden/>
           </w:rPr>
-          <w:instrText xml:space="preserve"> PAGEREF _Toc119411007 \h </w:instrText>
+          <w:instrText xml:space="preserve"> PAGEREF _Toc125660141 \h </w:instrText>
         </w:r>
         <w:r>
           <w:rPr>
@@ -446,7 +462,179 @@
             <w:noProof/>
             <w:webHidden/>
           </w:rPr>
-          <w:t>4</w:t>
+          <w:t>5</w:t>
+        </w:r>
+        <w:r>
+          <w:rPr>
+            <w:noProof/>
+            <w:webHidden/>
+          </w:rPr>
+          <w:fldChar w:fldCharType="end"/>
+        </w:r>
+      </w:hyperlink>
+    </w:p>
+    <w:p>
+      <w:pPr>
+        <w:pStyle w:val="TM2"/>
+        <w:tabs>
+          <w:tab w:val="left" w:pos="660"/>
+          <w:tab w:val="right" w:leader="dot" w:pos="9062"/>
+        </w:tabs>
+        <w:rPr>
+          <w:rFonts w:asciiTheme="minorHAnsi" w:eastAsiaTheme="minorEastAsia" w:hAnsiTheme="minorHAnsi"/>
+          <w:noProof/>
+          <w:lang w:eastAsia="fr-FR"/>
+        </w:rPr>
+      </w:pPr>
+      <w:hyperlink w:anchor="_Toc125660142" w:history="1">
+        <w:r>
+          <w:rPr>
+            <w:rStyle w:val="Lienhypertexte"/>
+            <w:noProof/>
+          </w:rPr>
+          <w:t>1.</w:t>
+        </w:r>
+        <w:r>
+          <w:rPr>
+            <w:rFonts w:asciiTheme="minorHAnsi" w:eastAsiaTheme="minorEastAsia" w:hAnsiTheme="minorHAnsi"/>
+            <w:noProof/>
+            <w:lang w:eastAsia="fr-FR"/>
+          </w:rPr>
+          <w:tab/>
+        </w:r>
+        <w:r>
+          <w:rPr>
+            <w:rStyle w:val="Lienhypertexte"/>
+            <w:noProof/>
+          </w:rPr>
+          <w:t>Acteurs primaires</w:t>
+        </w:r>
+        <w:r>
+          <w:rPr>
+            <w:noProof/>
+            <w:webHidden/>
+          </w:rPr>
+          <w:tab/>
+        </w:r>
+        <w:r>
+          <w:rPr>
+            <w:noProof/>
+            <w:webHidden/>
+          </w:rPr>
+          <w:fldChar w:fldCharType="begin"/>
+        </w:r>
+        <w:r>
+          <w:rPr>
+            <w:noProof/>
+            <w:webHidden/>
+          </w:rPr>
+          <w:instrText xml:space="preserve"> PAGEREF _Toc125660142 \h </w:instrText>
+        </w:r>
+        <w:r>
+          <w:rPr>
+            <w:noProof/>
+            <w:webHidden/>
+          </w:rPr>
+        </w:r>
+        <w:r>
+          <w:rPr>
+            <w:noProof/>
+            <w:webHidden/>
+          </w:rPr>
+          <w:fldChar w:fldCharType="separate"/>
+        </w:r>
+        <w:r>
+          <w:rPr>
+            <w:noProof/>
+            <w:webHidden/>
+          </w:rPr>
+          <w:t>5</w:t>
+        </w:r>
+        <w:r>
+          <w:rPr>
+            <w:noProof/>
+            <w:webHidden/>
+          </w:rPr>
+          <w:fldChar w:fldCharType="end"/>
+        </w:r>
+      </w:hyperlink>
+    </w:p>
+    <w:p>
+      <w:pPr>
+        <w:pStyle w:val="TM2"/>
+        <w:tabs>
+          <w:tab w:val="left" w:pos="660"/>
+          <w:tab w:val="right" w:leader="dot" w:pos="9062"/>
+        </w:tabs>
+        <w:rPr>
+          <w:rFonts w:asciiTheme="minorHAnsi" w:eastAsiaTheme="minorEastAsia" w:hAnsiTheme="minorHAnsi"/>
+          <w:noProof/>
+          <w:lang w:eastAsia="fr-FR"/>
+        </w:rPr>
+      </w:pPr>
+      <w:hyperlink w:anchor="_Toc125660143" w:history="1">
+        <w:r>
+          <w:rPr>
+            <w:rStyle w:val="Lienhypertexte"/>
+            <w:noProof/>
+          </w:rPr>
+          <w:t>2.</w:t>
+        </w:r>
+        <w:r>
+          <w:rPr>
+            <w:rFonts w:asciiTheme="minorHAnsi" w:eastAsiaTheme="minorEastAsia" w:hAnsiTheme="minorHAnsi"/>
+            <w:noProof/>
+            <w:lang w:eastAsia="fr-FR"/>
+          </w:rPr>
+          <w:tab/>
+        </w:r>
+        <w:r>
+          <w:rPr>
+            <w:rStyle w:val="Lienhypertexte"/>
+            <w:noProof/>
+          </w:rPr>
+          <w:t>Acteurs secondaires</w:t>
+        </w:r>
+        <w:r>
+          <w:rPr>
+            <w:noProof/>
+            <w:webHidden/>
+          </w:rPr>
+          <w:tab/>
+        </w:r>
+        <w:r>
+          <w:rPr>
+            <w:noProof/>
+            <w:webHidden/>
+          </w:rPr>
+          <w:fldChar w:fldCharType="begin"/>
+        </w:r>
+        <w:r>
+          <w:rPr>
+            <w:noProof/>
+            <w:webHidden/>
+          </w:rPr>
+          <w:instrText xml:space="preserve"> PAGEREF _Toc125660143 \h </w:instrText>
+        </w:r>
+        <w:r>
+          <w:rPr>
+            <w:noProof/>
+            <w:webHidden/>
+          </w:rPr>
+        </w:r>
+        <w:r>
+          <w:rPr>
+            <w:noProof/>
+            <w:webHidden/>
+          </w:rPr>
+          <w:fldChar w:fldCharType="separate"/>
+        </w:r>
+        <w:r>
+          <w:rPr>
+            <w:noProof/>
+            <w:webHidden/>
+          </w:rPr>
+          <w:t>5</w:t>
         </w:r>
         <w:r>
           <w:rPr>
@@ -467,22 +655,22 @@
         <w:rPr>
           <w:rFonts w:asciiTheme="minorHAnsi" w:eastAsiaTheme="minorEastAsia" w:hAnsiTheme="minorHAnsi"/>
           <w:noProof/>
-          <w:lang w:val="es-ES" w:eastAsia="es-ES"/>
+          <w:lang w:eastAsia="fr-FR"/>
         </w:rPr>
       </w:pPr>
-      <w:hyperlink w:anchor="_Toc119411008" w:history="1">
+      <w:hyperlink w:anchor="_Toc125660144" w:history="1">
         <w:r>
           <w:rPr>
             <w:rStyle w:val="Lienhypertexte"/>
             <w:noProof/>
           </w:rPr>
-          <w:t>I.</w:t>
+          <w:t>II.</w:t>
         </w:r>
         <w:r>
           <w:rPr>
             <w:rFonts w:asciiTheme="minorHAnsi" w:eastAsiaTheme="minorEastAsia" w:hAnsiTheme="minorHAnsi"/>
             <w:noProof/>
-            <w:lang w:val="es-ES" w:eastAsia="es-ES"/>
+            <w:lang w:eastAsia="fr-FR"/>
           </w:rPr>
           <w:tab/>
         </w:r>
@@ -491,7 +679,7 @@
             <w:rStyle w:val="Lienhypertexte"/>
             <w:noProof/>
           </w:rPr>
-          <w:t>Acteurs</w:t>
+          <w:t>Diagrammes de cas d’utilisation</w:t>
         </w:r>
         <w:r>
           <w:rPr>
@@ -512,7 +700,7 @@
             <w:noProof/>
             <w:webHidden/>
           </w:rPr>
-          <w:instrText xml:space="preserve"> PAGEREF _Toc119411008 \h </w:instrText>
+          <w:instrText xml:space="preserve"> PAGEREF _Toc125660144 \h </w:instrText>
         </w:r>
         <w:r>
           <w:rPr>
@@ -532,7 +720,7 @@
             <w:noProof/>
             <w:webHidden/>
           </w:rPr>
-          <w:t>4</w:t>
+          <w:t>6</w:t>
         </w:r>
         <w:r>
           <w:rPr>
@@ -553,10 +741,10 @@
         <w:rPr>
           <w:rFonts w:asciiTheme="minorHAnsi" w:eastAsiaTheme="minorEastAsia" w:hAnsiTheme="minorHAnsi"/>
           <w:noProof/>
-          <w:lang w:val="es-ES" w:eastAsia="es-ES"/>
+          <w:lang w:eastAsia="fr-FR"/>
         </w:rPr>
       </w:pPr>
-      <w:hyperlink w:anchor="_Toc119411009" w:history="1">
+      <w:hyperlink w:anchor="_Toc125660145" w:history="1">
         <w:r>
           <w:rPr>
             <w:rStyle w:val="Lienhypertexte"/>
@@ -568,7 +756,7 @@
           <w:rPr>
             <w:rFonts w:asciiTheme="minorHAnsi" w:eastAsiaTheme="minorEastAsia" w:hAnsiTheme="minorHAnsi"/>
             <w:noProof/>
-            <w:lang w:val="es-ES" w:eastAsia="es-ES"/>
+            <w:lang w:eastAsia="fr-FR"/>
           </w:rPr>
           <w:tab/>
         </w:r>
@@ -577,7 +765,7 @@
             <w:rStyle w:val="Lienhypertexte"/>
             <w:noProof/>
           </w:rPr>
-          <w:t>Acteurs primaires</w:t>
+          <w:t>Utilisateur</w:t>
         </w:r>
         <w:r>
           <w:rPr>
@@ -598,7 +786,7 @@
             <w:noProof/>
             <w:webHidden/>
           </w:rPr>
-          <w:instrText xml:space="preserve"> PAGEREF _Toc119411009 \h </w:instrText>
+          <w:instrText xml:space="preserve"> PAGEREF _Toc125660145 \h </w:instrText>
         </w:r>
         <w:r>
           <w:rPr>
@@ -618,7 +806,7 @@
             <w:noProof/>
             <w:webHidden/>
           </w:rPr>
-          <w:t>4</w:t>
+          <w:t>6</w:t>
         </w:r>
         <w:r>
           <w:rPr>
@@ -639,10 +827,10 @@
         <w:rPr>
           <w:rFonts w:asciiTheme="minorHAnsi" w:eastAsiaTheme="minorEastAsia" w:hAnsiTheme="minorHAnsi"/>
           <w:noProof/>
-          <w:lang w:val="es-ES" w:eastAsia="es-ES"/>
+          <w:lang w:eastAsia="fr-FR"/>
         </w:rPr>
       </w:pPr>
-      <w:hyperlink w:anchor="_Toc119411010" w:history="1">
+      <w:hyperlink w:anchor="_Toc125660146" w:history="1">
         <w:r>
           <w:rPr>
             <w:rStyle w:val="Lienhypertexte"/>
@@ -654,7 +842,7 @@
           <w:rPr>
             <w:rFonts w:asciiTheme="minorHAnsi" w:eastAsiaTheme="minorEastAsia" w:hAnsiTheme="minorHAnsi"/>
             <w:noProof/>
-            <w:lang w:val="es-ES" w:eastAsia="es-ES"/>
+            <w:lang w:eastAsia="fr-FR"/>
           </w:rPr>
           <w:tab/>
         </w:r>
@@ -663,7 +851,7 @@
             <w:rStyle w:val="Lienhypertexte"/>
             <w:noProof/>
           </w:rPr>
-          <w:t>Acteurs secondaires</w:t>
+          <w:t>Administrateur</w:t>
         </w:r>
         <w:r>
           <w:rPr>
@@ -684,7 +872,7 @@
             <w:noProof/>
             <w:webHidden/>
           </w:rPr>
-          <w:instrText xml:space="preserve"> PAGEREF _Toc119411010 \h </w:instrText>
+          <w:instrText xml:space="preserve"> PAGEREF _Toc125660146 \h </w:instrText>
         </w:r>
         <w:r>
           <w:rPr>
@@ -704,7 +892,867 @@
             <w:noProof/>
             <w:webHidden/>
           </w:rPr>
-          <w:t>4</w:t>
+          <w:t>7</w:t>
+        </w:r>
+        <w:r>
+          <w:rPr>
+            <w:noProof/>
+            <w:webHidden/>
+          </w:rPr>
+          <w:fldChar w:fldCharType="end"/>
+        </w:r>
+      </w:hyperlink>
+    </w:p>
+    <w:p>
+      <w:pPr>
+        <w:pStyle w:val="TM1"/>
+        <w:tabs>
+          <w:tab w:val="left" w:pos="660"/>
+          <w:tab w:val="right" w:leader="dot" w:pos="9062"/>
+        </w:tabs>
+        <w:rPr>
+          <w:rFonts w:asciiTheme="minorHAnsi" w:eastAsiaTheme="minorEastAsia" w:hAnsiTheme="minorHAnsi"/>
+          <w:noProof/>
+          <w:lang w:eastAsia="fr-FR"/>
+        </w:rPr>
+      </w:pPr>
+      <w:hyperlink w:anchor="_Toc125660147" w:history="1">
+        <w:r>
+          <w:rPr>
+            <w:rStyle w:val="Lienhypertexte"/>
+            <w:noProof/>
+          </w:rPr>
+          <w:t>III.</w:t>
+        </w:r>
+        <w:r>
+          <w:rPr>
+            <w:rFonts w:asciiTheme="minorHAnsi" w:eastAsiaTheme="minorEastAsia" w:hAnsiTheme="minorHAnsi"/>
+            <w:noProof/>
+            <w:lang w:eastAsia="fr-FR"/>
+          </w:rPr>
+          <w:tab/>
+        </w:r>
+        <w:r>
+          <w:rPr>
+            <w:rStyle w:val="Lienhypertexte"/>
+            <w:noProof/>
+          </w:rPr>
+          <w:t>Diagramme de classes</w:t>
+        </w:r>
+        <w:r>
+          <w:rPr>
+            <w:noProof/>
+            <w:webHidden/>
+          </w:rPr>
+          <w:tab/>
+        </w:r>
+        <w:r>
+          <w:rPr>
+            <w:noProof/>
+            <w:webHidden/>
+          </w:rPr>
+          <w:fldChar w:fldCharType="begin"/>
+        </w:r>
+        <w:r>
+          <w:rPr>
+            <w:noProof/>
+            <w:webHidden/>
+          </w:rPr>
+          <w:instrText xml:space="preserve"> PAGEREF _Toc125660147 \h </w:instrText>
+        </w:r>
+        <w:r>
+          <w:rPr>
+            <w:noProof/>
+            <w:webHidden/>
+          </w:rPr>
+        </w:r>
+        <w:r>
+          <w:rPr>
+            <w:noProof/>
+            <w:webHidden/>
+          </w:rPr>
+          <w:fldChar w:fldCharType="separate"/>
+        </w:r>
+        <w:r>
+          <w:rPr>
+            <w:noProof/>
+            <w:webHidden/>
+          </w:rPr>
+          <w:t>8</w:t>
+        </w:r>
+        <w:r>
+          <w:rPr>
+            <w:noProof/>
+            <w:webHidden/>
+          </w:rPr>
+          <w:fldChar w:fldCharType="end"/>
+        </w:r>
+      </w:hyperlink>
+    </w:p>
+    <w:p>
+      <w:pPr>
+        <w:pStyle w:val="TM2"/>
+        <w:tabs>
+          <w:tab w:val="left" w:pos="660"/>
+          <w:tab w:val="right" w:leader="dot" w:pos="9062"/>
+        </w:tabs>
+        <w:rPr>
+          <w:rFonts w:asciiTheme="minorHAnsi" w:eastAsiaTheme="minorEastAsia" w:hAnsiTheme="minorHAnsi"/>
+          <w:noProof/>
+          <w:lang w:eastAsia="fr-FR"/>
+        </w:rPr>
+      </w:pPr>
+      <w:hyperlink w:anchor="_Toc125660148" w:history="1">
+        <w:r>
+          <w:rPr>
+            <w:rStyle w:val="Lienhypertexte"/>
+            <w:noProof/>
+          </w:rPr>
+          <w:t>1.</w:t>
+        </w:r>
+        <w:r>
+          <w:rPr>
+            <w:rFonts w:asciiTheme="minorHAnsi" w:eastAsiaTheme="minorEastAsia" w:hAnsiTheme="minorHAnsi"/>
+            <w:noProof/>
+            <w:lang w:eastAsia="fr-FR"/>
+          </w:rPr>
+          <w:tab/>
+        </w:r>
+        <w:r>
+          <w:rPr>
+            <w:rStyle w:val="Lienhypertexte"/>
+            <w:noProof/>
+          </w:rPr>
+          <w:t>Schéma</w:t>
+        </w:r>
+        <w:r>
+          <w:rPr>
+            <w:noProof/>
+            <w:webHidden/>
+          </w:rPr>
+          <w:tab/>
+        </w:r>
+        <w:r>
+          <w:rPr>
+            <w:noProof/>
+            <w:webHidden/>
+          </w:rPr>
+          <w:fldChar w:fldCharType="begin"/>
+        </w:r>
+        <w:r>
+          <w:rPr>
+            <w:noProof/>
+            <w:webHidden/>
+          </w:rPr>
+          <w:instrText xml:space="preserve"> PAGEREF _Toc125660148 \h </w:instrText>
+        </w:r>
+        <w:r>
+          <w:rPr>
+            <w:noProof/>
+            <w:webHidden/>
+          </w:rPr>
+        </w:r>
+        <w:r>
+          <w:rPr>
+            <w:noProof/>
+            <w:webHidden/>
+          </w:rPr>
+          <w:fldChar w:fldCharType="separate"/>
+        </w:r>
+        <w:r>
+          <w:rPr>
+            <w:noProof/>
+            <w:webHidden/>
+          </w:rPr>
+          <w:t>8</w:t>
+        </w:r>
+        <w:r>
+          <w:rPr>
+            <w:noProof/>
+            <w:webHidden/>
+          </w:rPr>
+          <w:fldChar w:fldCharType="end"/>
+        </w:r>
+      </w:hyperlink>
+    </w:p>
+    <w:p>
+      <w:pPr>
+        <w:pStyle w:val="TM2"/>
+        <w:tabs>
+          <w:tab w:val="left" w:pos="660"/>
+          <w:tab w:val="right" w:leader="dot" w:pos="9062"/>
+        </w:tabs>
+        <w:rPr>
+          <w:rFonts w:asciiTheme="minorHAnsi" w:eastAsiaTheme="minorEastAsia" w:hAnsiTheme="minorHAnsi"/>
+          <w:noProof/>
+          <w:lang w:eastAsia="fr-FR"/>
+        </w:rPr>
+      </w:pPr>
+      <w:hyperlink w:anchor="_Toc125660149" w:history="1">
+        <w:r>
+          <w:rPr>
+            <w:rStyle w:val="Lienhypertexte"/>
+            <w:noProof/>
+          </w:rPr>
+          <w:t>2.</w:t>
+        </w:r>
+        <w:r>
+          <w:rPr>
+            <w:rFonts w:asciiTheme="minorHAnsi" w:eastAsiaTheme="minorEastAsia" w:hAnsiTheme="minorHAnsi"/>
+            <w:noProof/>
+            <w:lang w:eastAsia="fr-FR"/>
+          </w:rPr>
+          <w:tab/>
+        </w:r>
+        <w:r>
+          <w:rPr>
+            <w:rStyle w:val="Lienhypertexte"/>
+            <w:noProof/>
+          </w:rPr>
+          <w:t>Description et typologie</w:t>
+        </w:r>
+        <w:r>
+          <w:rPr>
+            <w:noProof/>
+            <w:webHidden/>
+          </w:rPr>
+          <w:tab/>
+        </w:r>
+        <w:r>
+          <w:rPr>
+            <w:noProof/>
+            <w:webHidden/>
+          </w:rPr>
+          <w:fldChar w:fldCharType="begin"/>
+        </w:r>
+        <w:r>
+          <w:rPr>
+            <w:noProof/>
+            <w:webHidden/>
+          </w:rPr>
+          <w:instrText xml:space="preserve"> PAGEREF _Toc125660149 \h </w:instrText>
+        </w:r>
+        <w:r>
+          <w:rPr>
+            <w:noProof/>
+            <w:webHidden/>
+          </w:rPr>
+        </w:r>
+        <w:r>
+          <w:rPr>
+            <w:noProof/>
+            <w:webHidden/>
+          </w:rPr>
+          <w:fldChar w:fldCharType="separate"/>
+        </w:r>
+        <w:r>
+          <w:rPr>
+            <w:noProof/>
+            <w:webHidden/>
+          </w:rPr>
+          <w:t>8</w:t>
+        </w:r>
+        <w:r>
+          <w:rPr>
+            <w:noProof/>
+            <w:webHidden/>
+          </w:rPr>
+          <w:fldChar w:fldCharType="end"/>
+        </w:r>
+      </w:hyperlink>
+    </w:p>
+    <w:p>
+      <w:pPr>
+        <w:pStyle w:val="TM1"/>
+        <w:tabs>
+          <w:tab w:val="left" w:pos="660"/>
+          <w:tab w:val="right" w:leader="dot" w:pos="9062"/>
+        </w:tabs>
+        <w:rPr>
+          <w:rFonts w:asciiTheme="minorHAnsi" w:eastAsiaTheme="minorEastAsia" w:hAnsiTheme="minorHAnsi"/>
+          <w:noProof/>
+          <w:lang w:eastAsia="fr-FR"/>
+        </w:rPr>
+      </w:pPr>
+      <w:hyperlink w:anchor="_Toc125660150" w:history="1">
+        <w:r>
+          <w:rPr>
+            <w:rStyle w:val="Lienhypertexte"/>
+            <w:noProof/>
+          </w:rPr>
+          <w:t>IV.</w:t>
+        </w:r>
+        <w:r>
+          <w:rPr>
+            <w:rFonts w:asciiTheme="minorHAnsi" w:eastAsiaTheme="minorEastAsia" w:hAnsiTheme="minorHAnsi"/>
+            <w:noProof/>
+            <w:lang w:eastAsia="fr-FR"/>
+          </w:rPr>
+          <w:tab/>
+        </w:r>
+        <w:r>
+          <w:rPr>
+            <w:rStyle w:val="Lienhypertexte"/>
+            <w:noProof/>
+          </w:rPr>
+          <w:t>Diagrammes de séquence</w:t>
+        </w:r>
+        <w:r>
+          <w:rPr>
+            <w:noProof/>
+            <w:webHidden/>
+          </w:rPr>
+          <w:tab/>
+        </w:r>
+        <w:r>
+          <w:rPr>
+            <w:noProof/>
+            <w:webHidden/>
+          </w:rPr>
+          <w:fldChar w:fldCharType="begin"/>
+        </w:r>
+        <w:r>
+          <w:rPr>
+            <w:noProof/>
+            <w:webHidden/>
+          </w:rPr>
+          <w:instrText xml:space="preserve"> PAGEREF _Toc125660150 \h </w:instrText>
+        </w:r>
+        <w:r>
+          <w:rPr>
+            <w:noProof/>
+            <w:webHidden/>
+          </w:rPr>
+        </w:r>
+        <w:r>
+          <w:rPr>
+            <w:noProof/>
+            <w:webHidden/>
+          </w:rPr>
+          <w:fldChar w:fldCharType="separate"/>
+        </w:r>
+        <w:r>
+          <w:rPr>
+            <w:noProof/>
+            <w:webHidden/>
+          </w:rPr>
+          <w:t>9</w:t>
+        </w:r>
+        <w:r>
+          <w:rPr>
+            <w:noProof/>
+            <w:webHidden/>
+          </w:rPr>
+          <w:fldChar w:fldCharType="end"/>
+        </w:r>
+      </w:hyperlink>
+    </w:p>
+    <w:p>
+      <w:pPr>
+        <w:pStyle w:val="TM2"/>
+        <w:tabs>
+          <w:tab w:val="left" w:pos="660"/>
+          <w:tab w:val="right" w:leader="dot" w:pos="9062"/>
+        </w:tabs>
+        <w:rPr>
+          <w:rFonts w:asciiTheme="minorHAnsi" w:eastAsiaTheme="minorEastAsia" w:hAnsiTheme="minorHAnsi"/>
+          <w:noProof/>
+          <w:lang w:eastAsia="fr-FR"/>
+        </w:rPr>
+      </w:pPr>
+      <w:hyperlink w:anchor="_Toc125660151" w:history="1">
+        <w:r>
+          <w:rPr>
+            <w:rStyle w:val="Lienhypertexte"/>
+            <w:noProof/>
+          </w:rPr>
+          <w:t>1.</w:t>
+        </w:r>
+        <w:r>
+          <w:rPr>
+            <w:rFonts w:asciiTheme="minorHAnsi" w:eastAsiaTheme="minorEastAsia" w:hAnsiTheme="minorHAnsi"/>
+            <w:noProof/>
+            <w:lang w:eastAsia="fr-FR"/>
+          </w:rPr>
+          <w:tab/>
+        </w:r>
+        <w:r>
+          <w:rPr>
+            <w:rStyle w:val="Lienhypertexte"/>
+            <w:noProof/>
+          </w:rPr>
+          <w:t>Connexion d’un nouvel utilisateur sur le réseau</w:t>
+        </w:r>
+        <w:r>
+          <w:rPr>
+            <w:noProof/>
+            <w:webHidden/>
+          </w:rPr>
+          <w:tab/>
+        </w:r>
+        <w:r>
+          <w:rPr>
+            <w:noProof/>
+            <w:webHidden/>
+          </w:rPr>
+          <w:fldChar w:fldCharType="begin"/>
+        </w:r>
+        <w:r>
+          <w:rPr>
+            <w:noProof/>
+            <w:webHidden/>
+          </w:rPr>
+          <w:instrText xml:space="preserve"> PAGEREF _Toc125660151 \h </w:instrText>
+        </w:r>
+        <w:r>
+          <w:rPr>
+            <w:noProof/>
+            <w:webHidden/>
+          </w:rPr>
+        </w:r>
+        <w:r>
+          <w:rPr>
+            <w:noProof/>
+            <w:webHidden/>
+          </w:rPr>
+          <w:fldChar w:fldCharType="separate"/>
+        </w:r>
+        <w:r>
+          <w:rPr>
+            <w:noProof/>
+            <w:webHidden/>
+          </w:rPr>
+          <w:t>9</w:t>
+        </w:r>
+        <w:r>
+          <w:rPr>
+            <w:noProof/>
+            <w:webHidden/>
+          </w:rPr>
+          <w:fldChar w:fldCharType="end"/>
+        </w:r>
+      </w:hyperlink>
+    </w:p>
+    <w:p>
+      <w:pPr>
+        <w:pStyle w:val="TM2"/>
+        <w:tabs>
+          <w:tab w:val="left" w:pos="660"/>
+          <w:tab w:val="right" w:leader="dot" w:pos="9062"/>
+        </w:tabs>
+        <w:rPr>
+          <w:rFonts w:asciiTheme="minorHAnsi" w:eastAsiaTheme="minorEastAsia" w:hAnsiTheme="minorHAnsi"/>
+          <w:noProof/>
+          <w:lang w:eastAsia="fr-FR"/>
+        </w:rPr>
+      </w:pPr>
+      <w:hyperlink w:anchor="_Toc125660152" w:history="1">
+        <w:r>
+          <w:rPr>
+            <w:rStyle w:val="Lienhypertexte"/>
+            <w:noProof/>
+          </w:rPr>
+          <w:t>2.</w:t>
+        </w:r>
+        <w:r>
+          <w:rPr>
+            <w:rFonts w:asciiTheme="minorHAnsi" w:eastAsiaTheme="minorEastAsia" w:hAnsiTheme="minorHAnsi"/>
+            <w:noProof/>
+            <w:lang w:eastAsia="fr-FR"/>
+          </w:rPr>
+          <w:tab/>
+        </w:r>
+        <w:r>
+          <w:rPr>
+            <w:rStyle w:val="Lienhypertexte"/>
+            <w:noProof/>
+          </w:rPr>
+          <w:t>Ouverture d’une session de clavardage</w:t>
+        </w:r>
+        <w:r>
+          <w:rPr>
+            <w:noProof/>
+            <w:webHidden/>
+          </w:rPr>
+          <w:tab/>
+        </w:r>
+        <w:r>
+          <w:rPr>
+            <w:noProof/>
+            <w:webHidden/>
+          </w:rPr>
+          <w:fldChar w:fldCharType="begin"/>
+        </w:r>
+        <w:r>
+          <w:rPr>
+            <w:noProof/>
+            <w:webHidden/>
+          </w:rPr>
+          <w:instrText xml:space="preserve"> PAGEREF _Toc125660152 \h </w:instrText>
+        </w:r>
+        <w:r>
+          <w:rPr>
+            <w:noProof/>
+            <w:webHidden/>
+          </w:rPr>
+        </w:r>
+        <w:r>
+          <w:rPr>
+            <w:noProof/>
+            <w:webHidden/>
+          </w:rPr>
+          <w:fldChar w:fldCharType="separate"/>
+        </w:r>
+        <w:r>
+          <w:rPr>
+            <w:noProof/>
+            <w:webHidden/>
+          </w:rPr>
+          <w:t>9</w:t>
+        </w:r>
+        <w:r>
+          <w:rPr>
+            <w:noProof/>
+            <w:webHidden/>
+          </w:rPr>
+          <w:fldChar w:fldCharType="end"/>
+        </w:r>
+      </w:hyperlink>
+    </w:p>
+    <w:p>
+      <w:pPr>
+        <w:pStyle w:val="TM2"/>
+        <w:tabs>
+          <w:tab w:val="left" w:pos="660"/>
+          <w:tab w:val="right" w:leader="dot" w:pos="9062"/>
+        </w:tabs>
+        <w:rPr>
+          <w:rFonts w:asciiTheme="minorHAnsi" w:eastAsiaTheme="minorEastAsia" w:hAnsiTheme="minorHAnsi"/>
+          <w:noProof/>
+          <w:lang w:eastAsia="fr-FR"/>
+        </w:rPr>
+      </w:pPr>
+      <w:hyperlink w:anchor="_Toc125660153" w:history="1">
+        <w:r>
+          <w:rPr>
+            <w:rStyle w:val="Lienhypertexte"/>
+            <w:noProof/>
+          </w:rPr>
+          <w:t>3.</w:t>
+        </w:r>
+        <w:r>
+          <w:rPr>
+            <w:rFonts w:asciiTheme="minorHAnsi" w:eastAsiaTheme="minorEastAsia" w:hAnsiTheme="minorHAnsi"/>
+            <w:noProof/>
+            <w:lang w:eastAsia="fr-FR"/>
+          </w:rPr>
+          <w:tab/>
+        </w:r>
+        <w:r>
+          <w:rPr>
+            <w:rStyle w:val="Lienhypertexte"/>
+            <w:noProof/>
+          </w:rPr>
+          <w:t>Clavardage entre deux utilisateurs</w:t>
+        </w:r>
+        <w:r>
+          <w:rPr>
+            <w:noProof/>
+            <w:webHidden/>
+          </w:rPr>
+          <w:tab/>
+        </w:r>
+        <w:r>
+          <w:rPr>
+            <w:noProof/>
+            <w:webHidden/>
+          </w:rPr>
+          <w:fldChar w:fldCharType="begin"/>
+        </w:r>
+        <w:r>
+          <w:rPr>
+            <w:noProof/>
+            <w:webHidden/>
+          </w:rPr>
+          <w:instrText xml:space="preserve"> PAGEREF _Toc125660153 \h </w:instrText>
+        </w:r>
+        <w:r>
+          <w:rPr>
+            <w:noProof/>
+            <w:webHidden/>
+          </w:rPr>
+        </w:r>
+        <w:r>
+          <w:rPr>
+            <w:noProof/>
+            <w:webHidden/>
+          </w:rPr>
+          <w:fldChar w:fldCharType="separate"/>
+        </w:r>
+        <w:r>
+          <w:rPr>
+            <w:noProof/>
+            <w:webHidden/>
+          </w:rPr>
+          <w:t>10</w:t>
+        </w:r>
+        <w:r>
+          <w:rPr>
+            <w:noProof/>
+            <w:webHidden/>
+          </w:rPr>
+          <w:fldChar w:fldCharType="end"/>
+        </w:r>
+      </w:hyperlink>
+    </w:p>
+    <w:p>
+      <w:pPr>
+        <w:pStyle w:val="TM2"/>
+        <w:tabs>
+          <w:tab w:val="left" w:pos="660"/>
+          <w:tab w:val="right" w:leader="dot" w:pos="9062"/>
+        </w:tabs>
+        <w:rPr>
+          <w:rFonts w:asciiTheme="minorHAnsi" w:eastAsiaTheme="minorEastAsia" w:hAnsiTheme="minorHAnsi"/>
+          <w:noProof/>
+          <w:lang w:eastAsia="fr-FR"/>
+        </w:rPr>
+      </w:pPr>
+      <w:hyperlink w:anchor="_Toc125660154" w:history="1">
+        <w:r>
+          <w:rPr>
+            <w:rStyle w:val="Lienhypertexte"/>
+            <w:noProof/>
+          </w:rPr>
+          <w:t>4.</w:t>
+        </w:r>
+        <w:r>
+          <w:rPr>
+            <w:rFonts w:asciiTheme="minorHAnsi" w:eastAsiaTheme="minorEastAsia" w:hAnsiTheme="minorHAnsi"/>
+            <w:noProof/>
+            <w:lang w:eastAsia="fr-FR"/>
+          </w:rPr>
+          <w:tab/>
+        </w:r>
+        <w:r>
+          <w:rPr>
+            <w:rStyle w:val="Lienhypertexte"/>
+            <w:noProof/>
+          </w:rPr>
+          <w:t>Fermeture d’une session de clavardage</w:t>
+        </w:r>
+        <w:r>
+          <w:rPr>
+            <w:noProof/>
+            <w:webHidden/>
+          </w:rPr>
+          <w:tab/>
+        </w:r>
+        <w:r>
+          <w:rPr>
+            <w:noProof/>
+            <w:webHidden/>
+          </w:rPr>
+          <w:fldChar w:fldCharType="begin"/>
+        </w:r>
+        <w:r>
+          <w:rPr>
+            <w:noProof/>
+            <w:webHidden/>
+          </w:rPr>
+          <w:instrText xml:space="preserve"> PAGEREF _Toc125660154 \h </w:instrText>
+        </w:r>
+        <w:r>
+          <w:rPr>
+            <w:noProof/>
+            <w:webHidden/>
+          </w:rPr>
+        </w:r>
+        <w:r>
+          <w:rPr>
+            <w:noProof/>
+            <w:webHidden/>
+          </w:rPr>
+          <w:fldChar w:fldCharType="separate"/>
+        </w:r>
+        <w:r>
+          <w:rPr>
+            <w:noProof/>
+            <w:webHidden/>
+          </w:rPr>
+          <w:t>10</w:t>
+        </w:r>
+        <w:r>
+          <w:rPr>
+            <w:noProof/>
+            <w:webHidden/>
+          </w:rPr>
+          <w:fldChar w:fldCharType="end"/>
+        </w:r>
+      </w:hyperlink>
+    </w:p>
+    <w:p>
+      <w:pPr>
+        <w:pStyle w:val="TM2"/>
+        <w:tabs>
+          <w:tab w:val="left" w:pos="660"/>
+          <w:tab w:val="right" w:leader="dot" w:pos="9062"/>
+        </w:tabs>
+        <w:rPr>
+          <w:rFonts w:asciiTheme="minorHAnsi" w:eastAsiaTheme="minorEastAsia" w:hAnsiTheme="minorHAnsi"/>
+          <w:noProof/>
+          <w:lang w:eastAsia="fr-FR"/>
+        </w:rPr>
+      </w:pPr>
+      <w:hyperlink w:anchor="_Toc125660155" w:history="1">
+        <w:r>
+          <w:rPr>
+            <w:rStyle w:val="Lienhypertexte"/>
+            <w:noProof/>
+          </w:rPr>
+          <w:t>5.</w:t>
+        </w:r>
+        <w:r>
+          <w:rPr>
+            <w:rFonts w:asciiTheme="minorHAnsi" w:eastAsiaTheme="minorEastAsia" w:hAnsiTheme="minorHAnsi"/>
+            <w:noProof/>
+            <w:lang w:eastAsia="fr-FR"/>
+          </w:rPr>
+          <w:tab/>
+        </w:r>
+        <w:r>
+          <w:rPr>
+            <w:rStyle w:val="Lienhypertexte"/>
+            <w:noProof/>
+          </w:rPr>
+          <w:t>Déconnexion d’un utilisateur</w:t>
+        </w:r>
+        <w:r>
+          <w:rPr>
+            <w:noProof/>
+            <w:webHidden/>
+          </w:rPr>
+          <w:tab/>
+        </w:r>
+        <w:r>
+          <w:rPr>
+            <w:noProof/>
+            <w:webHidden/>
+          </w:rPr>
+          <w:fldChar w:fldCharType="begin"/>
+        </w:r>
+        <w:r>
+          <w:rPr>
+            <w:noProof/>
+            <w:webHidden/>
+          </w:rPr>
+          <w:instrText xml:space="preserve"> PAGEREF _Toc125660155 \h </w:instrText>
+        </w:r>
+        <w:r>
+          <w:rPr>
+            <w:noProof/>
+            <w:webHidden/>
+          </w:rPr>
+        </w:r>
+        <w:r>
+          <w:rPr>
+            <w:noProof/>
+            <w:webHidden/>
+          </w:rPr>
+          <w:fldChar w:fldCharType="separate"/>
+        </w:r>
+        <w:r>
+          <w:rPr>
+            <w:noProof/>
+            <w:webHidden/>
+          </w:rPr>
+          <w:t>11</w:t>
+        </w:r>
+        <w:r>
+          <w:rPr>
+            <w:noProof/>
+            <w:webHidden/>
+          </w:rPr>
+          <w:fldChar w:fldCharType="end"/>
+        </w:r>
+      </w:hyperlink>
+    </w:p>
+    <w:p>
+      <w:pPr>
+        <w:pStyle w:val="TM2"/>
+        <w:tabs>
+          <w:tab w:val="left" w:pos="660"/>
+          <w:tab w:val="right" w:leader="dot" w:pos="9062"/>
+        </w:tabs>
+        <w:rPr>
+          <w:rFonts w:asciiTheme="minorHAnsi" w:eastAsiaTheme="minorEastAsia" w:hAnsiTheme="minorHAnsi"/>
+          <w:noProof/>
+          <w:lang w:eastAsia="fr-FR"/>
+        </w:rPr>
+      </w:pPr>
+      <w:hyperlink w:anchor="_Toc125660156" w:history="1">
+        <w:r>
+          <w:rPr>
+            <w:rStyle w:val="Lienhypertexte"/>
+            <w:noProof/>
+          </w:rPr>
+          <w:t>6.</w:t>
+        </w:r>
+        <w:r>
+          <w:rPr>
+            <w:rFonts w:asciiTheme="minorHAnsi" w:eastAsiaTheme="minorEastAsia" w:hAnsiTheme="minorHAnsi"/>
+            <w:noProof/>
+            <w:lang w:eastAsia="fr-FR"/>
+          </w:rPr>
+          <w:tab/>
+        </w:r>
+        <w:r>
+          <w:rPr>
+            <w:rStyle w:val="Lienhypertexte"/>
+            <w:noProof/>
+          </w:rPr>
+          <w:t>Administration du système</w:t>
+        </w:r>
+        <w:r>
+          <w:rPr>
+            <w:noProof/>
+            <w:webHidden/>
+          </w:rPr>
+          <w:tab/>
+        </w:r>
+        <w:r>
+          <w:rPr>
+            <w:noProof/>
+            <w:webHidden/>
+          </w:rPr>
+          <w:fldChar w:fldCharType="begin"/>
+        </w:r>
+        <w:r>
+          <w:rPr>
+            <w:noProof/>
+            <w:webHidden/>
+          </w:rPr>
+          <w:instrText xml:space="preserve"> PAGEREF _Toc125660156 \h </w:instrText>
+        </w:r>
+        <w:r>
+          <w:rPr>
+            <w:noProof/>
+            <w:webHidden/>
+          </w:rPr>
+        </w:r>
+        <w:r>
+          <w:rPr>
+            <w:noProof/>
+            <w:webHidden/>
+          </w:rPr>
+          <w:fldChar w:fldCharType="separate"/>
+        </w:r>
+        <w:r>
+          <w:rPr>
+            <w:noProof/>
+            <w:webHidden/>
+          </w:rPr>
+          <w:t>11</w:t>
         </w:r>
         <w:r>
           <w:rPr>
@@ -725,22 +1773,22 @@
         <w:rPr>
           <w:rFonts w:asciiTheme="minorHAnsi" w:eastAsiaTheme="minorEastAsia" w:hAnsiTheme="minorHAnsi"/>
           <w:noProof/>
-          <w:lang w:val="es-ES" w:eastAsia="es-ES"/>
+          <w:lang w:eastAsia="fr-FR"/>
         </w:rPr>
       </w:pPr>
-      <w:hyperlink w:anchor="_Toc119411011" w:history="1">
+      <w:hyperlink w:anchor="_Toc125660157" w:history="1">
         <w:r>
           <w:rPr>
             <w:rStyle w:val="Lienhypertexte"/>
             <w:noProof/>
           </w:rPr>
-          <w:t>II.</w:t>
+          <w:t>V.</w:t>
         </w:r>
         <w:r>
           <w:rPr>
             <w:rFonts w:asciiTheme="minorHAnsi" w:eastAsiaTheme="minorEastAsia" w:hAnsiTheme="minorHAnsi"/>
             <w:noProof/>
-            <w:lang w:val="es-ES" w:eastAsia="es-ES"/>
+            <w:lang w:eastAsia="fr-FR"/>
           </w:rPr>
           <w:tab/>
         </w:r>
@@ -749,7 +1797,7 @@
             <w:rStyle w:val="Lienhypertexte"/>
             <w:noProof/>
           </w:rPr>
-          <w:t>Diagrammes de cas d’utilisation</w:t>
+          <w:t>Diagramme de structure composite</w:t>
         </w:r>
         <w:r>
           <w:rPr>
@@ -770,7 +1818,7 @@
             <w:noProof/>
             <w:webHidden/>
           </w:rPr>
-          <w:instrText xml:space="preserve"> PAGEREF _Toc119411011 \h </w:instrText>
+          <w:instrText xml:space="preserve"> PAGEREF _Toc125660157 \h </w:instrText>
         </w:r>
         <w:r>
           <w:rPr>
@@ -790,179 +1838,7 @@
             <w:noProof/>
             <w:webHidden/>
           </w:rPr>
-          <w:t>5</w:t>
-        </w:r>
-        <w:r>
-          <w:rPr>
-            <w:noProof/>
-            <w:webHidden/>
-          </w:rPr>
-          <w:fldChar w:fldCharType="end"/>
-        </w:r>
-      </w:hyperlink>
-    </w:p>
-    <w:p>
-      <w:pPr>
-        <w:pStyle w:val="TM2"/>
-        <w:tabs>
-          <w:tab w:val="left" w:pos="660"/>
-          <w:tab w:val="right" w:leader="dot" w:pos="9062"/>
-        </w:tabs>
-        <w:rPr>
-          <w:rFonts w:asciiTheme="minorHAnsi" w:eastAsiaTheme="minorEastAsia" w:hAnsiTheme="minorHAnsi"/>
-          <w:noProof/>
-          <w:lang w:val="es-ES" w:eastAsia="es-ES"/>
-        </w:rPr>
-      </w:pPr>
-      <w:hyperlink w:anchor="_Toc119411012" w:history="1">
-        <w:r>
-          <w:rPr>
-            <w:rStyle w:val="Lienhypertexte"/>
-            <w:noProof/>
-          </w:rPr>
-          <w:t>1.</w:t>
-        </w:r>
-        <w:r>
-          <w:rPr>
-            <w:rFonts w:asciiTheme="minorHAnsi" w:eastAsiaTheme="minorEastAsia" w:hAnsiTheme="minorHAnsi"/>
-            <w:noProof/>
-            <w:lang w:val="es-ES" w:eastAsia="es-ES"/>
-          </w:rPr>
-          <w:tab/>
-        </w:r>
-        <w:r>
-          <w:rPr>
-            <w:rStyle w:val="Lienhypertexte"/>
-            <w:noProof/>
-          </w:rPr>
-          <w:t>Utilisateur</w:t>
-        </w:r>
-        <w:r>
-          <w:rPr>
-            <w:noProof/>
-            <w:webHidden/>
-          </w:rPr>
-          <w:tab/>
-        </w:r>
-        <w:r>
-          <w:rPr>
-            <w:noProof/>
-            <w:webHidden/>
-          </w:rPr>
-          <w:fldChar w:fldCharType="begin"/>
-        </w:r>
-        <w:r>
-          <w:rPr>
-            <w:noProof/>
-            <w:webHidden/>
-          </w:rPr>
-          <w:instrText xml:space="preserve"> PAGEREF _Toc119411012 \h </w:instrText>
-        </w:r>
-        <w:r>
-          <w:rPr>
-            <w:noProof/>
-            <w:webHidden/>
-          </w:rPr>
-        </w:r>
-        <w:r>
-          <w:rPr>
-            <w:noProof/>
-            <w:webHidden/>
-          </w:rPr>
-          <w:fldChar w:fldCharType="separate"/>
-        </w:r>
-        <w:r>
-          <w:rPr>
-            <w:noProof/>
-            <w:webHidden/>
-          </w:rPr>
-          <w:t>5</w:t>
-        </w:r>
-        <w:r>
-          <w:rPr>
-            <w:noProof/>
-            <w:webHidden/>
-          </w:rPr>
-          <w:fldChar w:fldCharType="end"/>
-        </w:r>
-      </w:hyperlink>
-    </w:p>
-    <w:p>
-      <w:pPr>
-        <w:pStyle w:val="TM2"/>
-        <w:tabs>
-          <w:tab w:val="left" w:pos="660"/>
-          <w:tab w:val="right" w:leader="dot" w:pos="9062"/>
-        </w:tabs>
-        <w:rPr>
-          <w:rFonts w:asciiTheme="minorHAnsi" w:eastAsiaTheme="minorEastAsia" w:hAnsiTheme="minorHAnsi"/>
-          <w:noProof/>
-          <w:lang w:val="es-ES" w:eastAsia="es-ES"/>
-        </w:rPr>
-      </w:pPr>
-      <w:hyperlink w:anchor="_Toc119411013" w:history="1">
-        <w:r>
-          <w:rPr>
-            <w:rStyle w:val="Lienhypertexte"/>
-            <w:noProof/>
-          </w:rPr>
-          <w:t>2.</w:t>
-        </w:r>
-        <w:r>
-          <w:rPr>
-            <w:rFonts w:asciiTheme="minorHAnsi" w:eastAsiaTheme="minorEastAsia" w:hAnsiTheme="minorHAnsi"/>
-            <w:noProof/>
-            <w:lang w:val="es-ES" w:eastAsia="es-ES"/>
-          </w:rPr>
-          <w:tab/>
-        </w:r>
-        <w:r>
-          <w:rPr>
-            <w:rStyle w:val="Lienhypertexte"/>
-            <w:noProof/>
-          </w:rPr>
-          <w:t>Administrateur</w:t>
-        </w:r>
-        <w:r>
-          <w:rPr>
-            <w:noProof/>
-            <w:webHidden/>
-          </w:rPr>
-          <w:tab/>
-        </w:r>
-        <w:r>
-          <w:rPr>
-            <w:noProof/>
-            <w:webHidden/>
-          </w:rPr>
-          <w:fldChar w:fldCharType="begin"/>
-        </w:r>
-        <w:r>
-          <w:rPr>
-            <w:noProof/>
-            <w:webHidden/>
-          </w:rPr>
-          <w:instrText xml:space="preserve"> PAGEREF _Toc119411013 \h </w:instrText>
-        </w:r>
-        <w:r>
-          <w:rPr>
-            <w:noProof/>
-            <w:webHidden/>
-          </w:rPr>
-        </w:r>
-        <w:r>
-          <w:rPr>
-            <w:noProof/>
-            <w:webHidden/>
-          </w:rPr>
-          <w:fldChar w:fldCharType="separate"/>
-        </w:r>
-        <w:r>
-          <w:rPr>
-            <w:noProof/>
-            <w:webHidden/>
-          </w:rPr>
-          <w:t>5</w:t>
+          <w:t>12</w:t>
         </w:r>
         <w:r>
           <w:rPr>
@@ -983,22 +1859,22 @@
         <w:rPr>
           <w:rFonts w:asciiTheme="minorHAnsi" w:eastAsiaTheme="minorEastAsia" w:hAnsiTheme="minorHAnsi"/>
           <w:noProof/>
-          <w:lang w:val="es-ES" w:eastAsia="es-ES"/>
+          <w:lang w:eastAsia="fr-FR"/>
         </w:rPr>
       </w:pPr>
-      <w:hyperlink w:anchor="_Toc119411014" w:history="1">
+      <w:hyperlink w:anchor="_Toc125660158" w:history="1">
         <w:r>
           <w:rPr>
             <w:rStyle w:val="Lienhypertexte"/>
             <w:noProof/>
           </w:rPr>
-          <w:t>III.</w:t>
+          <w:t>VI.</w:t>
         </w:r>
         <w:r>
           <w:rPr>
             <w:rFonts w:asciiTheme="minorHAnsi" w:eastAsiaTheme="minorEastAsia" w:hAnsiTheme="minorHAnsi"/>
             <w:noProof/>
-            <w:lang w:val="es-ES" w:eastAsia="es-ES"/>
+            <w:lang w:eastAsia="fr-FR"/>
           </w:rPr>
           <w:tab/>
         </w:r>
@@ -1007,7 +1883,7 @@
             <w:rStyle w:val="Lienhypertexte"/>
             <w:noProof/>
           </w:rPr>
-          <w:t>Diagramme de classes</w:t>
+          <w:t>Diagramme de déploiement</w:t>
         </w:r>
         <w:r>
           <w:rPr>
@@ -1028,7 +1904,7 @@
             <w:noProof/>
             <w:webHidden/>
           </w:rPr>
-          <w:instrText xml:space="preserve"> PAGEREF _Toc119411014 \h </w:instrText>
+          <w:instrText xml:space="preserve"> PAGEREF _Toc125660158 \h </w:instrText>
         </w:r>
         <w:r>
           <w:rPr>
@@ -1048,179 +1924,7 @@
             <w:noProof/>
             <w:webHidden/>
           </w:rPr>
-          <w:t>6</w:t>
-        </w:r>
-        <w:r>
-          <w:rPr>
-            <w:noProof/>
-            <w:webHidden/>
-          </w:rPr>
-          <w:fldChar w:fldCharType="end"/>
-        </w:r>
-      </w:hyperlink>
-    </w:p>
-    <w:p>
-      <w:pPr>
-        <w:pStyle w:val="TM2"/>
-        <w:tabs>
-          <w:tab w:val="left" w:pos="660"/>
-          <w:tab w:val="right" w:leader="dot" w:pos="9062"/>
-        </w:tabs>
-        <w:rPr>
-          <w:rFonts w:asciiTheme="minorHAnsi" w:eastAsiaTheme="minorEastAsia" w:hAnsiTheme="minorHAnsi"/>
-          <w:noProof/>
-          <w:lang w:val="es-ES" w:eastAsia="es-ES"/>
-        </w:rPr>
-      </w:pPr>
-      <w:hyperlink w:anchor="_Toc119411015" w:history="1">
-        <w:r>
-          <w:rPr>
-            <w:rStyle w:val="Lienhypertexte"/>
-            <w:noProof/>
-          </w:rPr>
-          <w:t>1.</w:t>
-        </w:r>
-        <w:r>
-          <w:rPr>
-            <w:rFonts w:asciiTheme="minorHAnsi" w:eastAsiaTheme="minorEastAsia" w:hAnsiTheme="minorHAnsi"/>
-            <w:noProof/>
-            <w:lang w:val="es-ES" w:eastAsia="es-ES"/>
-          </w:rPr>
-          <w:tab/>
-        </w:r>
-        <w:r>
-          <w:rPr>
-            <w:rStyle w:val="Lienhypertexte"/>
-            <w:noProof/>
-          </w:rPr>
-          <w:t>Schéma</w:t>
-        </w:r>
-        <w:r>
-          <w:rPr>
-            <w:noProof/>
-            <w:webHidden/>
-          </w:rPr>
-          <w:tab/>
-        </w:r>
-        <w:r>
-          <w:rPr>
-            <w:noProof/>
-            <w:webHidden/>
-          </w:rPr>
-          <w:fldChar w:fldCharType="begin"/>
-        </w:r>
-        <w:r>
-          <w:rPr>
-            <w:noProof/>
-            <w:webHidden/>
-          </w:rPr>
-          <w:instrText xml:space="preserve"> PAGEREF _Toc119411015 \h </w:instrText>
-        </w:r>
-        <w:r>
-          <w:rPr>
-            <w:noProof/>
-            <w:webHidden/>
-          </w:rPr>
-        </w:r>
-        <w:r>
-          <w:rPr>
-            <w:noProof/>
-            <w:webHidden/>
-          </w:rPr>
-          <w:fldChar w:fldCharType="separate"/>
-        </w:r>
-        <w:r>
-          <w:rPr>
-            <w:noProof/>
-            <w:webHidden/>
-          </w:rPr>
-          <w:t>6</w:t>
-        </w:r>
-        <w:r>
-          <w:rPr>
-            <w:noProof/>
-            <w:webHidden/>
-          </w:rPr>
-          <w:fldChar w:fldCharType="end"/>
-        </w:r>
-      </w:hyperlink>
-    </w:p>
-    <w:p>
-      <w:pPr>
-        <w:pStyle w:val="TM2"/>
-        <w:tabs>
-          <w:tab w:val="left" w:pos="660"/>
-          <w:tab w:val="right" w:leader="dot" w:pos="9062"/>
-        </w:tabs>
-        <w:rPr>
-          <w:rFonts w:asciiTheme="minorHAnsi" w:eastAsiaTheme="minorEastAsia" w:hAnsiTheme="minorHAnsi"/>
-          <w:noProof/>
-          <w:lang w:val="es-ES" w:eastAsia="es-ES"/>
-        </w:rPr>
-      </w:pPr>
-      <w:hyperlink w:anchor="_Toc119411016" w:history="1">
-        <w:r>
-          <w:rPr>
-            <w:rStyle w:val="Lienhypertexte"/>
-            <w:noProof/>
-          </w:rPr>
-          <w:t>2.</w:t>
-        </w:r>
-        <w:r>
-          <w:rPr>
-            <w:rFonts w:asciiTheme="minorHAnsi" w:eastAsiaTheme="minorEastAsia" w:hAnsiTheme="minorHAnsi"/>
-            <w:noProof/>
-            <w:lang w:val="es-ES" w:eastAsia="es-ES"/>
-          </w:rPr>
-          <w:tab/>
-        </w:r>
-        <w:r>
-          <w:rPr>
-            <w:rStyle w:val="Lienhypertexte"/>
-            <w:noProof/>
-          </w:rPr>
-          <w:t>Description et typologie</w:t>
-        </w:r>
-        <w:r>
-          <w:rPr>
-            <w:noProof/>
-            <w:webHidden/>
-          </w:rPr>
-          <w:tab/>
-        </w:r>
-        <w:r>
-          <w:rPr>
-            <w:noProof/>
-            <w:webHidden/>
-          </w:rPr>
-          <w:fldChar w:fldCharType="begin"/>
-        </w:r>
-        <w:r>
-          <w:rPr>
-            <w:noProof/>
-            <w:webHidden/>
-          </w:rPr>
-          <w:instrText xml:space="preserve"> PAGEREF _Toc119411016 \h </w:instrText>
-        </w:r>
-        <w:r>
-          <w:rPr>
-            <w:noProof/>
-            <w:webHidden/>
-          </w:rPr>
-        </w:r>
-        <w:r>
-          <w:rPr>
-            <w:noProof/>
-            <w:webHidden/>
-          </w:rPr>
-          <w:fldChar w:fldCharType="separate"/>
-        </w:r>
-        <w:r>
-          <w:rPr>
-            <w:noProof/>
-            <w:webHidden/>
-          </w:rPr>
-          <w:t>6</w:t>
+          <w:t>13</w:t>
         </w:r>
         <w:r>
           <w:rPr>
@@ -1241,22 +1945,22 @@
         <w:rPr>
           <w:rFonts w:asciiTheme="minorHAnsi" w:eastAsiaTheme="minorEastAsia" w:hAnsiTheme="minorHAnsi"/>
           <w:noProof/>
-          <w:lang w:val="es-ES" w:eastAsia="es-ES"/>
+          <w:lang w:eastAsia="fr-FR"/>
         </w:rPr>
       </w:pPr>
-      <w:hyperlink w:anchor="_Toc119411017" w:history="1">
+      <w:hyperlink w:anchor="_Toc125660159" w:history="1">
         <w:r>
           <w:rPr>
             <w:rStyle w:val="Lienhypertexte"/>
             <w:noProof/>
           </w:rPr>
-          <w:t>IV.</w:t>
+          <w:t>VII.</w:t>
         </w:r>
         <w:r>
           <w:rPr>
             <w:rFonts w:asciiTheme="minorHAnsi" w:eastAsiaTheme="minorEastAsia" w:hAnsiTheme="minorHAnsi"/>
             <w:noProof/>
-            <w:lang w:val="es-ES" w:eastAsia="es-ES"/>
+            <w:lang w:eastAsia="fr-FR"/>
           </w:rPr>
           <w:tab/>
         </w:r>
@@ -1265,7 +1969,7 @@
             <w:rStyle w:val="Lienhypertexte"/>
             <w:noProof/>
           </w:rPr>
-          <w:t>Diagrammes de séquence</w:t>
+          <w:t>Schéma de la base de données</w:t>
         </w:r>
         <w:r>
           <w:rPr>
@@ -1286,7 +1990,7 @@
             <w:noProof/>
             <w:webHidden/>
           </w:rPr>
-          <w:instrText xml:space="preserve"> PAGEREF _Toc119411017 \h </w:instrText>
+          <w:instrText xml:space="preserve"> PAGEREF _Toc125660159 \h </w:instrText>
         </w:r>
         <w:r>
           <w:rPr>
@@ -1306,609 +2010,7 @@
             <w:noProof/>
             <w:webHidden/>
           </w:rPr>
-          <w:t>7</w:t>
-        </w:r>
-        <w:r>
-          <w:rPr>
-            <w:noProof/>
-            <w:webHidden/>
-          </w:rPr>
-          <w:fldChar w:fldCharType="end"/>
-        </w:r>
-      </w:hyperlink>
-    </w:p>
-    <w:p>
-      <w:pPr>
-        <w:pStyle w:val="TM2"/>
-        <w:tabs>
-          <w:tab w:val="left" w:pos="660"/>
-          <w:tab w:val="right" w:leader="dot" w:pos="9062"/>
-        </w:tabs>
-        <w:rPr>
-          <w:rFonts w:asciiTheme="minorHAnsi" w:eastAsiaTheme="minorEastAsia" w:hAnsiTheme="minorHAnsi"/>
-          <w:noProof/>
-          <w:lang w:val="es-ES" w:eastAsia="es-ES"/>
-        </w:rPr>
-      </w:pPr>
-      <w:hyperlink w:anchor="_Toc119411018" w:history="1">
-        <w:r>
-          <w:rPr>
-            <w:rStyle w:val="Lienhypertexte"/>
-            <w:noProof/>
-          </w:rPr>
-          <w:t>1.</w:t>
-        </w:r>
-        <w:r>
-          <w:rPr>
-            <w:rFonts w:asciiTheme="minorHAnsi" w:eastAsiaTheme="minorEastAsia" w:hAnsiTheme="minorHAnsi"/>
-            <w:noProof/>
-            <w:lang w:val="es-ES" w:eastAsia="es-ES"/>
-          </w:rPr>
-          <w:tab/>
-        </w:r>
-        <w:r>
-          <w:rPr>
-            <w:rStyle w:val="Lienhypertexte"/>
-            <w:noProof/>
-          </w:rPr>
-          <w:t>Connexion d’un nouvel utilisateur sur le réseau</w:t>
-        </w:r>
-        <w:r>
-          <w:rPr>
-            <w:noProof/>
-            <w:webHidden/>
-          </w:rPr>
-          <w:tab/>
-        </w:r>
-        <w:r>
-          <w:rPr>
-            <w:noProof/>
-            <w:webHidden/>
-          </w:rPr>
-          <w:fldChar w:fldCharType="begin"/>
-        </w:r>
-        <w:r>
-          <w:rPr>
-            <w:noProof/>
-            <w:webHidden/>
-          </w:rPr>
-          <w:instrText xml:space="preserve"> PAGEREF _Toc119411018 \h </w:instrText>
-        </w:r>
-        <w:r>
-          <w:rPr>
-            <w:noProof/>
-            <w:webHidden/>
-          </w:rPr>
-        </w:r>
-        <w:r>
-          <w:rPr>
-            <w:noProof/>
-            <w:webHidden/>
-          </w:rPr>
-          <w:fldChar w:fldCharType="separate"/>
-        </w:r>
-        <w:r>
-          <w:rPr>
-            <w:noProof/>
-            <w:webHidden/>
-          </w:rPr>
-          <w:t>7</w:t>
-        </w:r>
-        <w:r>
-          <w:rPr>
-            <w:noProof/>
-            <w:webHidden/>
-          </w:rPr>
-          <w:fldChar w:fldCharType="end"/>
-        </w:r>
-      </w:hyperlink>
-    </w:p>
-    <w:p>
-      <w:pPr>
-        <w:pStyle w:val="TM2"/>
-        <w:tabs>
-          <w:tab w:val="left" w:pos="660"/>
-          <w:tab w:val="right" w:leader="dot" w:pos="9062"/>
-        </w:tabs>
-        <w:rPr>
-          <w:rFonts w:asciiTheme="minorHAnsi" w:eastAsiaTheme="minorEastAsia" w:hAnsiTheme="minorHAnsi"/>
-          <w:noProof/>
-          <w:lang w:val="es-ES" w:eastAsia="es-ES"/>
-        </w:rPr>
-      </w:pPr>
-      <w:hyperlink w:anchor="_Toc119411019" w:history="1">
-        <w:r>
-          <w:rPr>
-            <w:rStyle w:val="Lienhypertexte"/>
-            <w:noProof/>
-          </w:rPr>
-          <w:t>2.</w:t>
-        </w:r>
-        <w:r>
-          <w:rPr>
-            <w:rFonts w:asciiTheme="minorHAnsi" w:eastAsiaTheme="minorEastAsia" w:hAnsiTheme="minorHAnsi"/>
-            <w:noProof/>
-            <w:lang w:val="es-ES" w:eastAsia="es-ES"/>
-          </w:rPr>
-          <w:tab/>
-        </w:r>
-        <w:r>
-          <w:rPr>
-            <w:rStyle w:val="Lienhypertexte"/>
-            <w:noProof/>
-          </w:rPr>
-          <w:t>Ouverture d’une session de clavardage</w:t>
-        </w:r>
-        <w:r>
-          <w:rPr>
-            <w:noProof/>
-            <w:webHidden/>
-          </w:rPr>
-          <w:tab/>
-        </w:r>
-        <w:r>
-          <w:rPr>
-            <w:noProof/>
-            <w:webHidden/>
-          </w:rPr>
-          <w:fldChar w:fldCharType="begin"/>
-        </w:r>
-        <w:r>
-          <w:rPr>
-            <w:noProof/>
-            <w:webHidden/>
-          </w:rPr>
-          <w:instrText xml:space="preserve"> PAGEREF _Toc119411019 \h </w:instrText>
-        </w:r>
-        <w:r>
-          <w:rPr>
-            <w:noProof/>
-            <w:webHidden/>
-          </w:rPr>
-        </w:r>
-        <w:r>
-          <w:rPr>
-            <w:noProof/>
-            <w:webHidden/>
-          </w:rPr>
-          <w:fldChar w:fldCharType="separate"/>
-        </w:r>
-        <w:r>
-          <w:rPr>
-            <w:noProof/>
-            <w:webHidden/>
-          </w:rPr>
-          <w:t>7</w:t>
-        </w:r>
-        <w:r>
-          <w:rPr>
-            <w:noProof/>
-            <w:webHidden/>
-          </w:rPr>
-          <w:fldChar w:fldCharType="end"/>
-        </w:r>
-      </w:hyperlink>
-    </w:p>
-    <w:p>
-      <w:pPr>
-        <w:pStyle w:val="TM2"/>
-        <w:tabs>
-          <w:tab w:val="left" w:pos="660"/>
-          <w:tab w:val="right" w:leader="dot" w:pos="9062"/>
-        </w:tabs>
-        <w:rPr>
-          <w:rFonts w:asciiTheme="minorHAnsi" w:eastAsiaTheme="minorEastAsia" w:hAnsiTheme="minorHAnsi"/>
-          <w:noProof/>
-          <w:lang w:val="es-ES" w:eastAsia="es-ES"/>
-        </w:rPr>
-      </w:pPr>
-      <w:hyperlink w:anchor="_Toc119411020" w:history="1">
-        <w:r>
-          <w:rPr>
-            <w:rStyle w:val="Lienhypertexte"/>
-            <w:noProof/>
-          </w:rPr>
-          <w:t>3.</w:t>
-        </w:r>
-        <w:r>
-          <w:rPr>
-            <w:rFonts w:asciiTheme="minorHAnsi" w:eastAsiaTheme="minorEastAsia" w:hAnsiTheme="minorHAnsi"/>
-            <w:noProof/>
-            <w:lang w:val="es-ES" w:eastAsia="es-ES"/>
-          </w:rPr>
-          <w:tab/>
-        </w:r>
-        <w:r>
-          <w:rPr>
-            <w:rStyle w:val="Lienhypertexte"/>
-            <w:noProof/>
-          </w:rPr>
-          <w:t>Clavardage entre deux utilisateurs</w:t>
-        </w:r>
-        <w:r>
-          <w:rPr>
-            <w:noProof/>
-            <w:webHidden/>
-          </w:rPr>
-          <w:tab/>
-        </w:r>
-        <w:r>
-          <w:rPr>
-            <w:noProof/>
-            <w:webHidden/>
-          </w:rPr>
-          <w:fldChar w:fldCharType="begin"/>
-        </w:r>
-        <w:r>
-          <w:rPr>
-            <w:noProof/>
-            <w:webHidden/>
-          </w:rPr>
-          <w:instrText xml:space="preserve"> PAGEREF _Toc119411020 \h </w:instrText>
-        </w:r>
-        <w:r>
-          <w:rPr>
-            <w:noProof/>
-            <w:webHidden/>
-          </w:rPr>
-        </w:r>
-        <w:r>
-          <w:rPr>
-            <w:noProof/>
-            <w:webHidden/>
-          </w:rPr>
-          <w:fldChar w:fldCharType="separate"/>
-        </w:r>
-        <w:r>
-          <w:rPr>
-            <w:noProof/>
-            <w:webHidden/>
-          </w:rPr>
-          <w:t>7</w:t>
-        </w:r>
-        <w:r>
-          <w:rPr>
-            <w:noProof/>
-            <w:webHidden/>
-          </w:rPr>
-          <w:fldChar w:fldCharType="end"/>
-        </w:r>
-      </w:hyperlink>
-    </w:p>
-    <w:p>
-      <w:pPr>
-        <w:pStyle w:val="TM2"/>
-        <w:tabs>
-          <w:tab w:val="left" w:pos="660"/>
-          <w:tab w:val="right" w:leader="dot" w:pos="9062"/>
-        </w:tabs>
-        <w:rPr>
-          <w:rFonts w:asciiTheme="minorHAnsi" w:eastAsiaTheme="minorEastAsia" w:hAnsiTheme="minorHAnsi"/>
-          <w:noProof/>
-          <w:lang w:val="es-ES" w:eastAsia="es-ES"/>
-        </w:rPr>
-      </w:pPr>
-      <w:hyperlink w:anchor="_Toc119411021" w:history="1">
-        <w:r>
-          <w:rPr>
-            <w:rStyle w:val="Lienhypertexte"/>
-            <w:noProof/>
-          </w:rPr>
-          <w:t>4.</w:t>
-        </w:r>
-        <w:r>
-          <w:rPr>
-            <w:rFonts w:asciiTheme="minorHAnsi" w:eastAsiaTheme="minorEastAsia" w:hAnsiTheme="minorHAnsi"/>
-            <w:noProof/>
-            <w:lang w:val="es-ES" w:eastAsia="es-ES"/>
-          </w:rPr>
-          <w:tab/>
-        </w:r>
-        <w:r>
-          <w:rPr>
-            <w:rStyle w:val="Lienhypertexte"/>
-            <w:noProof/>
-          </w:rPr>
-          <w:t>Fermeture d’une session de clavardage</w:t>
-        </w:r>
-        <w:r>
-          <w:rPr>
-            <w:noProof/>
-            <w:webHidden/>
-          </w:rPr>
-          <w:tab/>
-        </w:r>
-        <w:r>
-          <w:rPr>
-            <w:noProof/>
-            <w:webHidden/>
-          </w:rPr>
-          <w:fldChar w:fldCharType="begin"/>
-        </w:r>
-        <w:r>
-          <w:rPr>
-            <w:noProof/>
-            <w:webHidden/>
-          </w:rPr>
-          <w:instrText xml:space="preserve"> PAGEREF _Toc119411021 \h </w:instrText>
-        </w:r>
-        <w:r>
-          <w:rPr>
-            <w:noProof/>
-            <w:webHidden/>
-          </w:rPr>
-        </w:r>
-        <w:r>
-          <w:rPr>
-            <w:noProof/>
-            <w:webHidden/>
-          </w:rPr>
-          <w:fldChar w:fldCharType="separate"/>
-        </w:r>
-        <w:r>
-          <w:rPr>
-            <w:noProof/>
-            <w:webHidden/>
-          </w:rPr>
-          <w:t>7</w:t>
-        </w:r>
-        <w:r>
-          <w:rPr>
-            <w:noProof/>
-            <w:webHidden/>
-          </w:rPr>
-          <w:fldChar w:fldCharType="end"/>
-        </w:r>
-      </w:hyperlink>
-    </w:p>
-    <w:p>
-      <w:pPr>
-        <w:pStyle w:val="TM2"/>
-        <w:tabs>
-          <w:tab w:val="left" w:pos="660"/>
-          <w:tab w:val="right" w:leader="dot" w:pos="9062"/>
-        </w:tabs>
-        <w:rPr>
-          <w:rFonts w:asciiTheme="minorHAnsi" w:eastAsiaTheme="minorEastAsia" w:hAnsiTheme="minorHAnsi"/>
-          <w:noProof/>
-          <w:lang w:val="es-ES" w:eastAsia="es-ES"/>
-        </w:rPr>
-      </w:pPr>
-      <w:hyperlink w:anchor="_Toc119411022" w:history="1">
-        <w:r>
-          <w:rPr>
-            <w:rStyle w:val="Lienhypertexte"/>
-            <w:noProof/>
-          </w:rPr>
-          <w:t>5.</w:t>
-        </w:r>
-        <w:r>
-          <w:rPr>
-            <w:rFonts w:asciiTheme="minorHAnsi" w:eastAsiaTheme="minorEastAsia" w:hAnsiTheme="minorHAnsi"/>
-            <w:noProof/>
-            <w:lang w:val="es-ES" w:eastAsia="es-ES"/>
-          </w:rPr>
-          <w:tab/>
-        </w:r>
-        <w:r>
-          <w:rPr>
-            <w:rStyle w:val="Lienhypertexte"/>
-            <w:noProof/>
-          </w:rPr>
-          <w:t>Déconnexion d’un utilisateur</w:t>
-        </w:r>
-        <w:r>
-          <w:rPr>
-            <w:noProof/>
-            <w:webHidden/>
-          </w:rPr>
-          <w:tab/>
-        </w:r>
-        <w:r>
-          <w:rPr>
-            <w:noProof/>
-            <w:webHidden/>
-          </w:rPr>
-          <w:fldChar w:fldCharType="begin"/>
-        </w:r>
-        <w:r>
-          <w:rPr>
-            <w:noProof/>
-            <w:webHidden/>
-          </w:rPr>
-          <w:instrText xml:space="preserve"> PAGEREF _Toc119411022 \h </w:instrText>
-        </w:r>
-        <w:r>
-          <w:rPr>
-            <w:noProof/>
-            <w:webHidden/>
-          </w:rPr>
-        </w:r>
-        <w:r>
-          <w:rPr>
-            <w:noProof/>
-            <w:webHidden/>
-          </w:rPr>
-          <w:fldChar w:fldCharType="separate"/>
-        </w:r>
-        <w:r>
-          <w:rPr>
-            <w:noProof/>
-            <w:webHidden/>
-          </w:rPr>
-          <w:t>7</w:t>
-        </w:r>
-        <w:r>
-          <w:rPr>
-            <w:noProof/>
-            <w:webHidden/>
-          </w:rPr>
-          <w:fldChar w:fldCharType="end"/>
-        </w:r>
-      </w:hyperlink>
-    </w:p>
-    <w:p>
-      <w:pPr>
-        <w:pStyle w:val="TM2"/>
-        <w:tabs>
-          <w:tab w:val="left" w:pos="660"/>
-          <w:tab w:val="right" w:leader="dot" w:pos="9062"/>
-        </w:tabs>
-        <w:rPr>
-          <w:rFonts w:asciiTheme="minorHAnsi" w:eastAsiaTheme="minorEastAsia" w:hAnsiTheme="minorHAnsi"/>
-          <w:noProof/>
-          <w:lang w:val="es-ES" w:eastAsia="es-ES"/>
-        </w:rPr>
-      </w:pPr>
-      <w:hyperlink w:anchor="_Toc119411023" w:history="1">
-        <w:r>
-          <w:rPr>
-            <w:rStyle w:val="Lienhypertexte"/>
-            <w:noProof/>
-          </w:rPr>
-          <w:t>6.</w:t>
-        </w:r>
-        <w:r>
-          <w:rPr>
-            <w:rFonts w:asciiTheme="minorHAnsi" w:eastAsiaTheme="minorEastAsia" w:hAnsiTheme="minorHAnsi"/>
-            <w:noProof/>
-            <w:lang w:val="es-ES" w:eastAsia="es-ES"/>
-          </w:rPr>
-          <w:tab/>
-        </w:r>
-        <w:r>
-          <w:rPr>
-            <w:rStyle w:val="Lienhypertexte"/>
-            <w:noProof/>
-          </w:rPr>
-          <w:t>Administration du système</w:t>
-        </w:r>
-        <w:r>
-          <w:rPr>
-            <w:noProof/>
-            <w:webHidden/>
-          </w:rPr>
-          <w:tab/>
-        </w:r>
-        <w:r>
-          <w:rPr>
-            <w:noProof/>
-            <w:webHidden/>
-          </w:rPr>
-          <w:fldChar w:fldCharType="begin"/>
-        </w:r>
-        <w:r>
-          <w:rPr>
-            <w:noProof/>
-            <w:webHidden/>
-          </w:rPr>
-          <w:instrText xml:space="preserve"> PAGEREF _Toc119411023 \h </w:instrText>
-        </w:r>
-        <w:r>
-          <w:rPr>
-            <w:noProof/>
-            <w:webHidden/>
-          </w:rPr>
-        </w:r>
-        <w:r>
-          <w:rPr>
-            <w:noProof/>
-            <w:webHidden/>
-          </w:rPr>
-          <w:fldChar w:fldCharType="separate"/>
-        </w:r>
-        <w:r>
-          <w:rPr>
-            <w:noProof/>
-            <w:webHidden/>
-          </w:rPr>
-          <w:t>7</w:t>
-        </w:r>
-        <w:r>
-          <w:rPr>
-            <w:noProof/>
-            <w:webHidden/>
-          </w:rPr>
-          <w:fldChar w:fldCharType="end"/>
-        </w:r>
-      </w:hyperlink>
-    </w:p>
-    <w:p>
-      <w:pPr>
-        <w:pStyle w:val="TM1"/>
-        <w:tabs>
-          <w:tab w:val="left" w:pos="440"/>
-          <w:tab w:val="right" w:leader="dot" w:pos="9062"/>
-        </w:tabs>
-        <w:rPr>
-          <w:rFonts w:asciiTheme="minorHAnsi" w:eastAsiaTheme="minorEastAsia" w:hAnsiTheme="minorHAnsi"/>
-          <w:noProof/>
-          <w:lang w:val="es-ES" w:eastAsia="es-ES"/>
-        </w:rPr>
-      </w:pPr>
-      <w:hyperlink w:anchor="_Toc119411024" w:history="1">
-        <w:r>
-          <w:rPr>
-            <w:rStyle w:val="Lienhypertexte"/>
-            <w:noProof/>
-          </w:rPr>
-          <w:t>V.</w:t>
-        </w:r>
-        <w:r>
-          <w:rPr>
-            <w:rFonts w:asciiTheme="minorHAnsi" w:eastAsiaTheme="minorEastAsia" w:hAnsiTheme="minorHAnsi"/>
-            <w:noProof/>
-            <w:lang w:val="es-ES" w:eastAsia="es-ES"/>
-          </w:rPr>
-          <w:tab/>
-        </w:r>
-        <w:r>
-          <w:rPr>
-            <w:rStyle w:val="Lienhypertexte"/>
-            <w:noProof/>
-          </w:rPr>
-          <w:t>Diagramme de structure composite</w:t>
-        </w:r>
-        <w:r>
-          <w:rPr>
-            <w:noProof/>
-            <w:webHidden/>
-          </w:rPr>
-          <w:tab/>
-        </w:r>
-        <w:r>
-          <w:rPr>
-            <w:noProof/>
-            <w:webHidden/>
-          </w:rPr>
-          <w:fldChar w:fldCharType="begin"/>
-        </w:r>
-        <w:r>
-          <w:rPr>
-            <w:noProof/>
-            <w:webHidden/>
-          </w:rPr>
-          <w:instrText xml:space="preserve"> PAGEREF _Toc119411024 \h </w:instrText>
-        </w:r>
-        <w:r>
-          <w:rPr>
-            <w:noProof/>
-            <w:webHidden/>
-          </w:rPr>
-        </w:r>
-        <w:r>
-          <w:rPr>
-            <w:noProof/>
-            <w:webHidden/>
-          </w:rPr>
-          <w:fldChar w:fldCharType="separate"/>
-        </w:r>
-        <w:r>
-          <w:rPr>
-            <w:noProof/>
-            <w:webHidden/>
-          </w:rPr>
-          <w:t>8</w:t>
+          <w:t>14</w:t>
         </w:r>
         <w:r>
           <w:rPr>
@@ -1929,22 +2031,22 @@
         <w:rPr>
           <w:rFonts w:asciiTheme="minorHAnsi" w:eastAsiaTheme="minorEastAsia" w:hAnsiTheme="minorHAnsi"/>
           <w:noProof/>
-          <w:lang w:val="es-ES" w:eastAsia="es-ES"/>
+          <w:lang w:eastAsia="fr-FR"/>
         </w:rPr>
       </w:pPr>
-      <w:hyperlink w:anchor="_Toc119411025" w:history="1">
+      <w:hyperlink w:anchor="_Toc125660160" w:history="1">
         <w:r>
           <w:rPr>
             <w:rStyle w:val="Lienhypertexte"/>
             <w:noProof/>
           </w:rPr>
-          <w:t>VI.</w:t>
+          <w:t>VIII.</w:t>
         </w:r>
         <w:r>
           <w:rPr>
             <w:rFonts w:asciiTheme="minorHAnsi" w:eastAsiaTheme="minorEastAsia" w:hAnsiTheme="minorHAnsi"/>
             <w:noProof/>
-            <w:lang w:val="es-ES" w:eastAsia="es-ES"/>
+            <w:lang w:eastAsia="fr-FR"/>
           </w:rPr>
           <w:tab/>
         </w:r>
@@ -1953,7 +2055,7 @@
             <w:rStyle w:val="Lienhypertexte"/>
             <w:noProof/>
           </w:rPr>
-          <w:t>Diagramme de déploiement</w:t>
+          <w:t>Maquette de l’interface graphique</w:t>
         </w:r>
         <w:r>
           <w:rPr>
@@ -1974,7 +2076,7 @@
             <w:noProof/>
             <w:webHidden/>
           </w:rPr>
-          <w:instrText xml:space="preserve"> PAGEREF _Toc119411025 \h </w:instrText>
+          <w:instrText xml:space="preserve"> PAGEREF _Toc125660160 \h </w:instrText>
         </w:r>
         <w:r>
           <w:rPr>
@@ -1994,249 +2096,7 @@
             <w:noProof/>
             <w:webHidden/>
           </w:rPr>
-          <w:t>9</w:t>
-        </w:r>
-        <w:r>
-          <w:rPr>
-            <w:noProof/>
-            <w:webHidden/>
-          </w:rPr>
-          <w:fldChar w:fldCharType="end"/>
-        </w:r>
-      </w:hyperlink>
-    </w:p>
-    <w:p>
-      <w:pPr>
-        <w:pStyle w:val="TM1"/>
-        <w:tabs>
-          <w:tab w:val="left" w:pos="660"/>
-          <w:tab w:val="right" w:leader="dot" w:pos="9062"/>
-        </w:tabs>
-        <w:rPr>
-          <w:rFonts w:asciiTheme="minorHAnsi" w:eastAsiaTheme="minorEastAsia" w:hAnsiTheme="minorHAnsi"/>
-          <w:noProof/>
-          <w:lang w:val="es-ES" w:eastAsia="es-ES"/>
-        </w:rPr>
-      </w:pPr>
-      <w:hyperlink w:anchor="_Toc119411026" w:history="1">
-        <w:r>
-          <w:rPr>
-            <w:rStyle w:val="Lienhypertexte"/>
-            <w:noProof/>
-          </w:rPr>
-          <w:t>VII.</w:t>
-        </w:r>
-        <w:r>
-          <w:rPr>
-            <w:rFonts w:asciiTheme="minorHAnsi" w:eastAsiaTheme="minorEastAsia" w:hAnsiTheme="minorHAnsi"/>
-            <w:noProof/>
-            <w:lang w:val="es-ES" w:eastAsia="es-ES"/>
-          </w:rPr>
-          <w:tab/>
-        </w:r>
-        <w:r>
-          <w:rPr>
-            <w:rStyle w:val="Lienhypertexte"/>
-            <w:noProof/>
-          </w:rPr>
-          <w:t>Schéma de la base de données</w:t>
-        </w:r>
-        <w:r>
-          <w:rPr>
-            <w:noProof/>
-            <w:webHidden/>
-          </w:rPr>
-          <w:tab/>
-        </w:r>
-        <w:r>
-          <w:rPr>
-            <w:noProof/>
-            <w:webHidden/>
-          </w:rPr>
-          <w:fldChar w:fldCharType="begin"/>
-        </w:r>
-        <w:r>
-          <w:rPr>
-            <w:noProof/>
-            <w:webHidden/>
-          </w:rPr>
-          <w:instrText xml:space="preserve"> PAGEREF _Toc119411026 \h </w:instrText>
-        </w:r>
-        <w:r>
-          <w:rPr>
-            <w:noProof/>
-            <w:webHidden/>
-          </w:rPr>
-        </w:r>
-        <w:r>
-          <w:rPr>
-            <w:noProof/>
-            <w:webHidden/>
-          </w:rPr>
-          <w:fldChar w:fldCharType="separate"/>
-        </w:r>
-        <w:r>
-          <w:rPr>
-            <w:noProof/>
-            <w:webHidden/>
-          </w:rPr>
-          <w:t>10</w:t>
-        </w:r>
-        <w:r>
-          <w:rPr>
-            <w:noProof/>
-            <w:webHidden/>
-          </w:rPr>
-          <w:fldChar w:fldCharType="end"/>
-        </w:r>
-      </w:hyperlink>
-    </w:p>
-    <w:p>
-      <w:pPr>
-        <w:pStyle w:val="TM1"/>
-        <w:tabs>
-          <w:tab w:val="left" w:pos="660"/>
-          <w:tab w:val="right" w:leader="dot" w:pos="9062"/>
-        </w:tabs>
-        <w:rPr>
-          <w:rFonts w:asciiTheme="minorHAnsi" w:eastAsiaTheme="minorEastAsia" w:hAnsiTheme="minorHAnsi"/>
-          <w:noProof/>
-          <w:lang w:val="es-ES" w:eastAsia="es-ES"/>
-        </w:rPr>
-      </w:pPr>
-      <w:hyperlink w:anchor="_Toc119411027" w:history="1">
-        <w:r>
-          <w:rPr>
-            <w:rStyle w:val="Lienhypertexte"/>
-            <w:noProof/>
-          </w:rPr>
-          <w:t>VIII.</w:t>
-        </w:r>
-        <w:r>
-          <w:rPr>
-            <w:rFonts w:asciiTheme="minorHAnsi" w:eastAsiaTheme="minorEastAsia" w:hAnsiTheme="minorHAnsi"/>
-            <w:noProof/>
-            <w:lang w:val="es-ES" w:eastAsia="es-ES"/>
-          </w:rPr>
-          <w:tab/>
-        </w:r>
-        <w:r>
-          <w:rPr>
-            <w:rStyle w:val="Lienhypertexte"/>
-            <w:noProof/>
-          </w:rPr>
-          <w:t>Maquette de l’interface graphique</w:t>
-        </w:r>
-        <w:r>
-          <w:rPr>
-            <w:noProof/>
-            <w:webHidden/>
-          </w:rPr>
-          <w:tab/>
-        </w:r>
-        <w:r>
-          <w:rPr>
-            <w:noProof/>
-            <w:webHidden/>
-          </w:rPr>
-          <w:fldChar w:fldCharType="begin"/>
-        </w:r>
-        <w:r>
-          <w:rPr>
-            <w:noProof/>
-            <w:webHidden/>
-          </w:rPr>
-          <w:instrText xml:space="preserve"> PAGEREF _Toc119411027 \h </w:instrText>
-        </w:r>
-        <w:r>
-          <w:rPr>
-            <w:noProof/>
-            <w:webHidden/>
-          </w:rPr>
-        </w:r>
-        <w:r>
-          <w:rPr>
-            <w:noProof/>
-            <w:webHidden/>
-          </w:rPr>
-          <w:fldChar w:fldCharType="separate"/>
-        </w:r>
-        <w:r>
-          <w:rPr>
-            <w:noProof/>
-            <w:webHidden/>
-          </w:rPr>
-          <w:t>11</w:t>
-        </w:r>
-        <w:r>
-          <w:rPr>
-            <w:noProof/>
-            <w:webHidden/>
-          </w:rPr>
-          <w:fldChar w:fldCharType="end"/>
-        </w:r>
-      </w:hyperlink>
-    </w:p>
-    <w:p>
-      <w:pPr>
-        <w:pStyle w:val="TM1"/>
-        <w:tabs>
-          <w:tab w:val="right" w:leader="dot" w:pos="9062"/>
-        </w:tabs>
-        <w:rPr>
-          <w:rFonts w:asciiTheme="minorHAnsi" w:eastAsiaTheme="minorEastAsia" w:hAnsiTheme="minorHAnsi"/>
-          <w:noProof/>
-          <w:lang w:val="es-ES" w:eastAsia="es-ES"/>
-        </w:rPr>
-      </w:pPr>
-      <w:hyperlink w:anchor="_Toc119411028" w:history="1">
-        <w:r>
-          <w:rPr>
-            <w:rStyle w:val="Lienhypertexte"/>
-            <w:noProof/>
-          </w:rPr>
-          <w:t>Conclusion</w:t>
-        </w:r>
-        <w:r>
-          <w:rPr>
-            <w:noProof/>
-            <w:webHidden/>
-          </w:rPr>
-          <w:tab/>
-        </w:r>
-        <w:r>
-          <w:rPr>
-            <w:noProof/>
-            <w:webHidden/>
-          </w:rPr>
-          <w:fldChar w:fldCharType="begin"/>
-        </w:r>
-        <w:r>
-          <w:rPr>
-            <w:noProof/>
-            <w:webHidden/>
-          </w:rPr>
-          <w:instrText xml:space="preserve"> PAGEREF _Toc119411028 \h </w:instrText>
-        </w:r>
-        <w:r>
-          <w:rPr>
-            <w:noProof/>
-            <w:webHidden/>
-          </w:rPr>
-        </w:r>
-        <w:r>
-          <w:rPr>
-            <w:noProof/>
-            <w:webHidden/>
-          </w:rPr>
-          <w:fldChar w:fldCharType="separate"/>
-        </w:r>
-        <w:r>
-          <w:rPr>
-            <w:noProof/>
-            <w:webHidden/>
-          </w:rPr>
-          <w:t>12</w:t>
+          <w:t>15</w:t>
         </w:r>
         <w:r>
           <w:rPr>
@@ -2272,12 +2132,10 @@
       <w:pPr>
         <w:pStyle w:val="Titre"/>
       </w:pPr>
-      <w:bookmarkStart w:id="0" w:name="_Toc119411007"/>
       <w:r>
         <w:lastRenderedPageBreak/>
         <w:t>Introduction</w:t>
       </w:r>
-      <w:bookmarkEnd w:id="0"/>
     </w:p>
     <w:p>
       <w:r>
@@ -2305,7 +2163,7 @@
       <w:pPr>
         <w:pStyle w:val="Titre1"/>
       </w:pPr>
-      <w:bookmarkStart w:id="1" w:name="_Toc119411008"/>
+      <w:bookmarkStart w:id="0" w:name="_Toc125660141"/>
       <w:r>
         <w:lastRenderedPageBreak/>
         <w:t>Act</w:t>
@@ -2316,35 +2174,35 @@
       <w:r>
         <w:t>urs</w:t>
       </w:r>
+      <w:bookmarkEnd w:id="0"/>
+    </w:p>
+    <w:p>
+      <w:pPr>
+        <w:pStyle w:val="Titre2"/>
+      </w:pPr>
+      <w:bookmarkStart w:id="1" w:name="_Toc125660142"/>
+      <w:r>
+        <w:t>Acteurs primaires</w:t>
+      </w:r>
       <w:bookmarkEnd w:id="1"/>
     </w:p>
     <w:p>
+      <w:r>
+        <w:t>Les acteurs primaires de notre application sont les utilisateurs.</w:t>
+      </w:r>
+    </w:p>
+    <w:p>
       <w:pPr>
         <w:pStyle w:val="Titre2"/>
       </w:pPr>
-      <w:bookmarkStart w:id="2" w:name="_Toc119411009"/>
-      <w:r>
-        <w:t>Acteurs primaires</w:t>
+      <w:bookmarkStart w:id="2" w:name="_Toc125660143"/>
+      <w:r>
+        <w:t>Acteurs secondaires</w:t>
       </w:r>
       <w:bookmarkEnd w:id="2"/>
     </w:p>
     <w:p>
       <w:r>
-        <w:t>Les acteurs primaires de notre application sont les utilisateurs.</w:t>
-      </w:r>
-    </w:p>
-    <w:p>
-      <w:pPr>
-        <w:pStyle w:val="Titre2"/>
-      </w:pPr>
-      <w:bookmarkStart w:id="3" w:name="_Toc119411010"/>
-      <w:r>
-        <w:t>Acteurs secondaires</w:t>
-      </w:r>
-      <w:bookmarkEnd w:id="3"/>
-    </w:p>
-    <w:p>
-      <w:r>
         <w:t xml:space="preserve">Les acteurs secondaires de notre système sont les administrateurs qui installent l’application. </w:t>
       </w:r>
     </w:p>
@@ -2357,12 +2215,12 @@
       <w:pPr>
         <w:pStyle w:val="Titre1"/>
       </w:pPr>
-      <w:bookmarkStart w:id="4" w:name="_Toc119411011"/>
+      <w:bookmarkStart w:id="3" w:name="_Toc125660144"/>
       <w:r>
         <w:lastRenderedPageBreak/>
         <w:t>Diagrammes de cas d’utilisation</w:t>
       </w:r>
-      <w:bookmarkEnd w:id="4"/>
+      <w:bookmarkEnd w:id="3"/>
     </w:p>
     <w:p>
       <w:pPr>
@@ -2372,11 +2230,11 @@
           <w:numId w:val="4"/>
         </w:numPr>
       </w:pPr>
-      <w:bookmarkStart w:id="5" w:name="_Toc119411012"/>
+      <w:bookmarkStart w:id="4" w:name="_Toc125660145"/>
       <w:r>
         <w:t>Utilisateur</w:t>
       </w:r>
-      <w:bookmarkEnd w:id="5"/>
+      <w:bookmarkEnd w:id="4"/>
       <w:r>
         <w:t xml:space="preserve"> </w:t>
       </w:r>
@@ -2437,12 +2295,12 @@
           <w:numId w:val="4"/>
         </w:numPr>
       </w:pPr>
-      <w:bookmarkStart w:id="6" w:name="_Toc119411013"/>
+      <w:bookmarkStart w:id="5" w:name="_Toc125660146"/>
       <w:r>
         <w:lastRenderedPageBreak/>
         <w:t>Administrateur</w:t>
       </w:r>
-      <w:bookmarkEnd w:id="6"/>
+      <w:bookmarkEnd w:id="5"/>
       <w:r>
         <w:t xml:space="preserve"> </w:t>
       </w:r>
@@ -2509,12 +2367,12 @@
       <w:pPr>
         <w:pStyle w:val="Titre1"/>
       </w:pPr>
-      <w:bookmarkStart w:id="7" w:name="_Toc119411014"/>
+      <w:bookmarkStart w:id="6" w:name="_Toc125660147"/>
       <w:r>
         <w:lastRenderedPageBreak/>
         <w:t>Diagramme de classes</w:t>
       </w:r>
-      <w:bookmarkEnd w:id="7"/>
+      <w:bookmarkEnd w:id="6"/>
     </w:p>
     <w:p>
       <w:pPr>
@@ -2524,11 +2382,11 @@
           <w:numId w:val="5"/>
         </w:numPr>
       </w:pPr>
-      <w:bookmarkStart w:id="8" w:name="_Toc119411015"/>
+      <w:bookmarkStart w:id="7" w:name="_Toc125660148"/>
       <w:r>
         <w:t>Schéma</w:t>
       </w:r>
-      <w:bookmarkEnd w:id="8"/>
+      <w:bookmarkEnd w:id="7"/>
     </w:p>
     <w:p>
       <w:r>
@@ -2586,11 +2444,11 @@
           <w:numId w:val="5"/>
         </w:numPr>
       </w:pPr>
-      <w:bookmarkStart w:id="9" w:name="_Toc119411016"/>
+      <w:bookmarkStart w:id="8" w:name="_Toc125660149"/>
       <w:r>
         <w:t>Description et typologie</w:t>
       </w:r>
-      <w:bookmarkEnd w:id="9"/>
+      <w:bookmarkEnd w:id="8"/>
     </w:p>
     <w:p>
       <w:r>
@@ -2615,12 +2473,12 @@
       <w:pPr>
         <w:pStyle w:val="Titre1"/>
       </w:pPr>
-      <w:bookmarkStart w:id="10" w:name="_Toc119411017"/>
+      <w:bookmarkStart w:id="9" w:name="_Toc125660150"/>
       <w:r>
         <w:lastRenderedPageBreak/>
         <w:t>Diagrammes de séquence</w:t>
       </w:r>
-      <w:bookmarkEnd w:id="10"/>
+      <w:bookmarkEnd w:id="9"/>
     </w:p>
     <w:p>
       <w:pPr>
@@ -2630,11 +2488,11 @@
           <w:numId w:val="7"/>
         </w:numPr>
       </w:pPr>
-      <w:bookmarkStart w:id="11" w:name="_Toc119411018"/>
+      <w:bookmarkStart w:id="10" w:name="_Toc125660151"/>
       <w:r>
         <w:t>Connexion d’un nouvel utilisateur sur le réseau</w:t>
       </w:r>
-      <w:bookmarkEnd w:id="11"/>
+      <w:bookmarkEnd w:id="10"/>
     </w:p>
     <w:p>
       <w:r>
@@ -2695,11 +2553,11 @@
       <w:pPr>
         <w:pStyle w:val="Titre2"/>
       </w:pPr>
-      <w:bookmarkStart w:id="12" w:name="_Toc119411019"/>
+      <w:bookmarkStart w:id="11" w:name="_Toc125660152"/>
       <w:r>
         <w:t>Ouverture d’une session de clavardage</w:t>
       </w:r>
-      <w:bookmarkEnd w:id="12"/>
+      <w:bookmarkEnd w:id="11"/>
       <w:r>
         <w:t xml:space="preserve"> </w:t>
       </w:r>
@@ -2756,12 +2614,12 @@
       <w:pPr>
         <w:pStyle w:val="Titre2"/>
       </w:pPr>
-      <w:bookmarkStart w:id="13" w:name="_Toc119411020"/>
+      <w:bookmarkStart w:id="12" w:name="_Toc125660153"/>
       <w:r>
         <w:lastRenderedPageBreak/>
         <w:t>Clavardage entre deux utilisateurs</w:t>
       </w:r>
-      <w:bookmarkEnd w:id="13"/>
+      <w:bookmarkEnd w:id="12"/>
     </w:p>
     <w:p>
       <w:r>
@@ -2815,11 +2673,11 @@
       <w:pPr>
         <w:pStyle w:val="Titre2"/>
       </w:pPr>
-      <w:bookmarkStart w:id="14" w:name="_Toc119411021"/>
+      <w:bookmarkStart w:id="13" w:name="_Toc125660154"/>
       <w:r>
         <w:t>Fermeture d’une session de clavardage</w:t>
       </w:r>
-      <w:bookmarkEnd w:id="14"/>
+      <w:bookmarkEnd w:id="13"/>
       <w:r>
         <w:t xml:space="preserve"> </w:t>
       </w:r>
@@ -2883,12 +2741,12 @@
       <w:pPr>
         <w:pStyle w:val="Titre2"/>
       </w:pPr>
-      <w:bookmarkStart w:id="15" w:name="_Toc119411022"/>
+      <w:bookmarkStart w:id="14" w:name="_Toc125660155"/>
       <w:r>
         <w:lastRenderedPageBreak/>
         <w:t>Déconnexion d’un utilisateur</w:t>
       </w:r>
-      <w:bookmarkEnd w:id="15"/>
+      <w:bookmarkEnd w:id="14"/>
     </w:p>
     <w:p>
       <w:r>
@@ -2942,11 +2800,11 @@
       <w:pPr>
         <w:pStyle w:val="Titre2"/>
       </w:pPr>
-      <w:bookmarkStart w:id="16" w:name="_Toc119411023"/>
+      <w:bookmarkStart w:id="15" w:name="_Toc125660156"/>
       <w:r>
         <w:t>Administration du système</w:t>
       </w:r>
-      <w:bookmarkEnd w:id="16"/>
+      <w:bookmarkEnd w:id="15"/>
       <w:r>
         <w:t xml:space="preserve"> </w:t>
       </w:r>
@@ -3016,12 +2874,12 @@
       <w:pPr>
         <w:pStyle w:val="Titre1"/>
       </w:pPr>
-      <w:bookmarkStart w:id="17" w:name="_Toc119411024"/>
+      <w:bookmarkStart w:id="16" w:name="_Toc125660157"/>
       <w:r>
         <w:lastRenderedPageBreak/>
         <w:t>Diagramme de structure composite</w:t>
       </w:r>
-      <w:bookmarkEnd w:id="17"/>
+      <w:bookmarkEnd w:id="16"/>
       <w:r>
         <w:t xml:space="preserve"> </w:t>
       </w:r>
@@ -3094,12 +2952,12 @@
       <w:pPr>
         <w:pStyle w:val="Titre1"/>
       </w:pPr>
-      <w:bookmarkStart w:id="18" w:name="_Toc119411025"/>
+      <w:bookmarkStart w:id="17" w:name="_Toc125660158"/>
       <w:r>
         <w:lastRenderedPageBreak/>
         <w:t>Diagramme de déploiement</w:t>
       </w:r>
-      <w:bookmarkEnd w:id="18"/>
+      <w:bookmarkEnd w:id="17"/>
       <w:r>
         <w:t xml:space="preserve"> </w:t>
       </w:r>
@@ -3170,12 +3028,12 @@
       <w:pPr>
         <w:pStyle w:val="Titre1"/>
       </w:pPr>
-      <w:bookmarkStart w:id="19" w:name="_Toc119411026"/>
+      <w:bookmarkStart w:id="18" w:name="_Toc125660159"/>
       <w:r>
         <w:lastRenderedPageBreak/>
         <w:t>Schéma de la base de données</w:t>
       </w:r>
-      <w:bookmarkEnd w:id="19"/>
+      <w:bookmarkEnd w:id="18"/>
     </w:p>
     <w:p>
       <w:r>
@@ -3244,12 +3102,12 @@
       <w:pPr>
         <w:pStyle w:val="Titre1"/>
       </w:pPr>
-      <w:bookmarkStart w:id="20" w:name="_Toc119411027"/>
+      <w:bookmarkStart w:id="19" w:name="_Toc125660160"/>
       <w:r>
         <w:lastRenderedPageBreak/>
         <w:t>Maquette de l’interface graphique</w:t>
       </w:r>
-      <w:bookmarkEnd w:id="20"/>
+      <w:bookmarkEnd w:id="19"/>
       <w:r>
         <w:t xml:space="preserve"> </w:t>
       </w:r>

</xml_diff>